<commit_message>
testing section almost complete, needs test cases both on report and code
</commit_message>
<xml_diff>
--- a/SE REPORT.docx
+++ b/SE REPORT.docx
@@ -5422,38 +5422,557 @@
         </w:rPr>
         <w:t>Class diagram</w:t>
       </w:r>
+    </w:p>
+    <w:p>
+      <w:pPr>
+        <w:rPr>
+          <w:sz w:val="24"/>
+          <w:szCs w:val="24"/>
+        </w:rPr>
+      </w:pPr>
+      <w:r>
+        <w:rPr>
+          <w:sz w:val="24"/>
+          <w:szCs w:val="24"/>
+        </w:rPr>
+        <w:t>Validator</w:t>
+      </w:r>
+      <w:r>
+        <w:rPr>
+          <w:sz w:val="24"/>
+          <w:szCs w:val="24"/>
+        </w:rPr>
+        <w:br/>
+        <w:t>Contains the Business Rules for validating messages.</w:t>
+      </w:r>
+      <w:r>
+        <w:rPr>
+          <w:sz w:val="24"/>
+          <w:szCs w:val="24"/>
+        </w:rPr>
+        <w:br/>
+        <w:t>Accepts lower case and upper case for header messages transforming to upper case facilitating insertion.</w:t>
+      </w:r>
+    </w:p>
+    <w:p>
+      <w:pPr>
+        <w:rPr>
+          <w:b/>
+          <w:bCs/>
+          <w:sz w:val="28"/>
+          <w:szCs w:val="28"/>
+        </w:rPr>
+      </w:pPr>
+    </w:p>
+    <w:p>
+      <w:pPr>
+        <w:rPr>
+          <w:b/>
+          <w:bCs/>
+          <w:sz w:val="28"/>
+          <w:szCs w:val="28"/>
+        </w:rPr>
+      </w:pPr>
+      <w:r>
+        <w:rPr>
+          <w:b/>
+          <w:bCs/>
+          <w:sz w:val="28"/>
+          <w:szCs w:val="28"/>
+        </w:rPr>
+        <w:t xml:space="preserve">4. </w:t>
+      </w:r>
+      <w:r>
+        <w:rPr>
+          <w:b/>
+          <w:bCs/>
+          <w:sz w:val="28"/>
+          <w:szCs w:val="28"/>
+        </w:rPr>
+        <w:t>Testing</w:t>
+      </w:r>
+    </w:p>
+    <w:p>
+      <w:pPr>
+        <w:rPr>
+          <w:sz w:val="28"/>
+          <w:szCs w:val="28"/>
+        </w:rPr>
+      </w:pPr>
+      <w:r>
+        <w:rPr>
+          <w:sz w:val="28"/>
+          <w:szCs w:val="28"/>
+        </w:rPr>
+        <w:t>Testing is a process which aims to discover errors in software in order to improve performance,</w:t>
+      </w:r>
+      <w:r>
+        <w:rPr>
+          <w:sz w:val="28"/>
+          <w:szCs w:val="28"/>
+        </w:rPr>
+        <w:t xml:space="preserve"> user experience and</w:t>
+      </w:r>
+      <w:r>
+        <w:rPr>
+          <w:sz w:val="28"/>
+          <w:szCs w:val="28"/>
+        </w:rPr>
+        <w:t xml:space="preserve"> increase revenue</w:t>
+      </w:r>
+      <w:r>
+        <w:rPr>
+          <w:sz w:val="28"/>
+          <w:szCs w:val="28"/>
+        </w:rPr>
+        <w:t>.</w:t>
+      </w:r>
+      <w:r>
+        <w:rPr>
+          <w:sz w:val="28"/>
+          <w:szCs w:val="28"/>
+        </w:rPr>
+        <w:br/>
+        <w:t xml:space="preserve">The NBA testing will adopt </w:t>
+      </w:r>
+      <w:r>
+        <w:rPr>
+          <w:sz w:val="28"/>
+          <w:szCs w:val="28"/>
+        </w:rPr>
+        <w:t>the D</w:t>
+      </w:r>
+      <w:r>
+        <w:rPr>
+          <w:sz w:val="28"/>
+          <w:szCs w:val="28"/>
+        </w:rPr>
+        <w:t xml:space="preserve">efect </w:t>
+      </w:r>
+      <w:r>
+        <w:rPr>
+          <w:sz w:val="28"/>
+          <w:szCs w:val="28"/>
+        </w:rPr>
+        <w:t>T</w:t>
+      </w:r>
+      <w:r>
+        <w:rPr>
+          <w:sz w:val="28"/>
+          <w:szCs w:val="28"/>
+        </w:rPr>
+        <w:t>esting</w:t>
+      </w:r>
+      <w:r>
+        <w:rPr>
+          <w:sz w:val="28"/>
+          <w:szCs w:val="28"/>
+        </w:rPr>
+        <w:t xml:space="preserve"> procedure by</w:t>
+      </w:r>
+      <w:r>
+        <w:rPr>
+          <w:sz w:val="28"/>
+          <w:szCs w:val="28"/>
+        </w:rPr>
+        <w:t xml:space="preserve"> designing test cases, </w:t>
+      </w:r>
+      <w:r>
+        <w:rPr>
+          <w:sz w:val="28"/>
+          <w:szCs w:val="28"/>
+        </w:rPr>
+        <w:lastRenderedPageBreak/>
+        <w:t xml:space="preserve">preparing test data, running the program with the test data and </w:t>
+      </w:r>
+      <w:r>
+        <w:rPr>
+          <w:sz w:val="28"/>
+          <w:szCs w:val="28"/>
+        </w:rPr>
+        <w:t xml:space="preserve">finally </w:t>
+      </w:r>
+      <w:r>
+        <w:rPr>
+          <w:sz w:val="28"/>
+          <w:szCs w:val="28"/>
+        </w:rPr>
+        <w:t>comparing the results to the test cases.</w:t>
+      </w:r>
+    </w:p>
+    <w:p>
+      <w:pPr>
+        <w:rPr>
+          <w:sz w:val="28"/>
+          <w:szCs w:val="28"/>
+        </w:rPr>
+      </w:pPr>
+      <w:r>
+        <w:rPr>
+          <w:sz w:val="28"/>
+          <w:szCs w:val="28"/>
+        </w:rPr>
+        <w:t xml:space="preserve">Before running a dynamic testing, software inspections should be run, analysing the system in a static fashion; inspections for the NBA </w:t>
+      </w:r>
+      <w:r>
+        <w:rPr>
+          <w:sz w:val="28"/>
+          <w:szCs w:val="28"/>
+        </w:rPr>
+        <w:t>consider</w:t>
+      </w:r>
+      <w:r>
+        <w:rPr>
+          <w:sz w:val="28"/>
+          <w:szCs w:val="28"/>
+        </w:rPr>
+        <w:t xml:space="preserve"> requirement specification, software architecture, UML design models and the program.</w:t>
+      </w:r>
+    </w:p>
+    <w:p>
+      <w:pPr>
+        <w:rPr>
+          <w:sz w:val="28"/>
+          <w:szCs w:val="28"/>
+        </w:rPr>
+      </w:pPr>
+      <w:r>
+        <w:rPr>
+          <w:sz w:val="28"/>
+          <w:szCs w:val="28"/>
+        </w:rPr>
+        <w:t>Software Inspection not only allows to discover errors, but ensures compliance with standards, portability and maintainability.</w:t>
+      </w:r>
+    </w:p>
+    <w:p>
+      <w:pPr>
+        <w:rPr>
+          <w:sz w:val="28"/>
+          <w:szCs w:val="28"/>
+        </w:rPr>
+      </w:pPr>
+      <w:r>
+        <w:rPr>
+          <w:sz w:val="28"/>
+          <w:szCs w:val="28"/>
+        </w:rPr>
+        <w:t>Dynamic testing can happen at various levels</w:t>
+      </w:r>
+      <w:r>
+        <w:rPr>
+          <w:sz w:val="28"/>
+          <w:szCs w:val="28"/>
+        </w:rPr>
+        <w:t xml:space="preserve"> and in a real scenario they should be all implemented</w:t>
+      </w:r>
+      <w:r>
+        <w:rPr>
+          <w:sz w:val="28"/>
+          <w:szCs w:val="28"/>
+        </w:rPr>
+        <w:t>:</w:t>
+      </w:r>
+    </w:p>
+    <w:p>
+      <w:pPr>
+        <w:pStyle w:val="ListParagraph"/>
+        <w:numPr>
+          <w:ilvl w:val="0"/>
+          <w:numId w:val="9"/>
+        </w:numPr>
+        <w:rPr>
+          <w:sz w:val="28"/>
+          <w:szCs w:val="28"/>
+        </w:rPr>
+      </w:pPr>
+      <w:r>
+        <w:rPr>
+          <w:sz w:val="28"/>
+          <w:szCs w:val="28"/>
+        </w:rPr>
+        <w:t>Unit Testing: this is the type of testing adopted for this coursework; it verifies individual modules.</w:t>
+      </w:r>
+    </w:p>
+    <w:p>
+      <w:pPr>
+        <w:pStyle w:val="ListParagraph"/>
+        <w:numPr>
+          <w:ilvl w:val="0"/>
+          <w:numId w:val="9"/>
+        </w:numPr>
+        <w:rPr>
+          <w:sz w:val="28"/>
+          <w:szCs w:val="28"/>
+        </w:rPr>
+      </w:pPr>
+      <w:r>
+        <w:rPr>
+          <w:sz w:val="28"/>
+          <w:szCs w:val="28"/>
+        </w:rPr>
+        <w:t>Integration Testing: verifies the design and aims to find errors in interfaces between modules.</w:t>
+      </w:r>
+    </w:p>
+    <w:p>
+      <w:pPr>
+        <w:pStyle w:val="ListParagraph"/>
+        <w:numPr>
+          <w:ilvl w:val="0"/>
+          <w:numId w:val="9"/>
+        </w:numPr>
+        <w:rPr>
+          <w:sz w:val="28"/>
+          <w:szCs w:val="28"/>
+        </w:rPr>
+      </w:pPr>
+      <w:r>
+        <w:rPr>
+          <w:sz w:val="28"/>
+          <w:szCs w:val="28"/>
+        </w:rPr>
+        <w:t>System Testing: verifies requirements; often regression testing is also performed if changes have been made to the system in order to ensure requirements are still met.</w:t>
+      </w:r>
+    </w:p>
+    <w:p>
+      <w:pPr>
+        <w:pStyle w:val="ListParagraph"/>
+        <w:numPr>
+          <w:ilvl w:val="0"/>
+          <w:numId w:val="9"/>
+        </w:numPr>
+        <w:rPr>
+          <w:sz w:val="28"/>
+          <w:szCs w:val="28"/>
+        </w:rPr>
+      </w:pPr>
+      <w:r>
+        <w:rPr>
+          <w:sz w:val="28"/>
+          <w:szCs w:val="28"/>
+        </w:rPr>
+        <w:t xml:space="preserve">Acceptance Testing: a sort of additional system testing which validates </w:t>
+      </w:r>
+      <w:r>
+        <w:rPr>
+          <w:sz w:val="28"/>
+          <w:szCs w:val="28"/>
+        </w:rPr>
+        <w:t>business</w:t>
+      </w:r>
+      <w:r>
+        <w:rPr>
+          <w:sz w:val="28"/>
+          <w:szCs w:val="28"/>
+        </w:rPr>
+        <w:t xml:space="preserve"> needs.</w:t>
+      </w:r>
+    </w:p>
+    <w:p>
+      <w:pPr>
+        <w:rPr>
+          <w:sz w:val="28"/>
+          <w:szCs w:val="28"/>
+        </w:rPr>
+      </w:pPr>
+      <w:r>
+        <w:rPr>
+          <w:sz w:val="28"/>
+          <w:szCs w:val="28"/>
+        </w:rPr>
+        <w:t xml:space="preserve">The NBA adopts a Test Driven Development approach </w:t>
+      </w:r>
+      <w:r>
+        <w:rPr>
+          <w:sz w:val="28"/>
+          <w:szCs w:val="28"/>
+        </w:rPr>
+        <w:t xml:space="preserve">(introduced by Extreme Programming) </w:t>
+      </w:r>
+      <w:r>
+        <w:rPr>
+          <w:sz w:val="28"/>
+          <w:szCs w:val="28"/>
+        </w:rPr>
+        <w:t>where tests are written before functionalities are implemented</w:t>
+      </w:r>
+      <w:r>
+        <w:rPr>
+          <w:sz w:val="28"/>
+          <w:szCs w:val="28"/>
+        </w:rPr>
+        <w:t xml:space="preserve">, and we are not allowed to move on to the next increment until the code passes its tests. </w:t>
+      </w:r>
+      <w:r>
+        <w:rPr>
+          <w:sz w:val="28"/>
+          <w:szCs w:val="28"/>
+        </w:rPr>
+        <w:t>Testing documentation shall be produced adopting the V-model, where testing and development happen in para</w:t>
+      </w:r>
+      <w:r>
+        <w:rPr>
+          <w:sz w:val="28"/>
+          <w:szCs w:val="28"/>
+        </w:rPr>
+        <w:t>llel; the benefits of TDD also extend to code coverage, simplified debugging and regression testing.</w:t>
+      </w:r>
+    </w:p>
+    <w:p>
+      <w:pPr>
+        <w:rPr>
+          <w:sz w:val="28"/>
+          <w:szCs w:val="28"/>
+        </w:rPr>
+      </w:pPr>
+      <w:r>
+        <w:rPr>
+          <w:sz w:val="28"/>
+          <w:szCs w:val="28"/>
+        </w:rPr>
+        <w:t>As regards test tools, unit testing should be automated without requiring manual intervention, developers shall extend the text classes provided by the unit testing frameworks in order to create specific taste cases.</w:t>
+      </w:r>
+    </w:p>
+    <w:p>
+      <w:pPr>
+        <w:rPr>
+          <w:sz w:val="28"/>
+          <w:szCs w:val="28"/>
+        </w:rPr>
+      </w:pPr>
+      <w:r>
+        <w:rPr>
+          <w:sz w:val="28"/>
+          <w:szCs w:val="28"/>
+        </w:rPr>
+        <w:t>Test cases have been derived using boundary values and equivalence partinioning in order to cover a wide range of input possibilities</w:t>
+      </w:r>
+      <w:r>
+        <w:rPr>
+          <w:sz w:val="28"/>
+          <w:szCs w:val="28"/>
+        </w:rPr>
+        <w:t>, these are available in the table at the end of this section.</w:t>
+      </w:r>
       <w:bookmarkStart w:id="1" w:name="_GoBack"/>
       <w:bookmarkEnd w:id="1"/>
     </w:p>
     <w:p>
       <w:pPr>
         <w:rPr>
-          <w:sz w:val="24"/>
-          <w:szCs w:val="24"/>
-        </w:rPr>
-      </w:pPr>
-      <w:r>
-        <w:rPr>
-          <w:sz w:val="24"/>
-          <w:szCs w:val="24"/>
-        </w:rPr>
-        <w:t>Validator</w:t>
-      </w:r>
-      <w:r>
-        <w:rPr>
-          <w:sz w:val="24"/>
-          <w:szCs w:val="24"/>
+          <w:sz w:val="28"/>
+          <w:szCs w:val="28"/>
+        </w:rPr>
+      </w:pPr>
+      <w:r>
+        <w:rPr>
+          <w:sz w:val="28"/>
+          <w:szCs w:val="28"/>
+        </w:rPr>
+        <w:t>Ideally testing should be done by an external party, although for the NBA this is not possible, so a white box unit testing has been performed as we understand the structure and logic of the system. On the contrary black box testing could be applied at the integration stage in order to discover defects</w:t>
+      </w:r>
+      <w:r>
+        <w:rPr>
+          <w:sz w:val="28"/>
+          <w:szCs w:val="28"/>
+        </w:rPr>
+        <w:t xml:space="preserve">; here a bottom-up approach </w:t>
+      </w:r>
+      <w:r>
+        <w:rPr>
+          <w:sz w:val="28"/>
+          <w:szCs w:val="28"/>
+        </w:rPr>
+        <w:lastRenderedPageBreak/>
+        <w:t xml:space="preserve">could be proposed as test cases are easier to design. Here testing works upwards and a Test Harness coordinates input and output. </w:t>
+      </w:r>
+      <w:r>
+        <w:rPr>
+          <w:sz w:val="28"/>
+          <w:szCs w:val="28"/>
         </w:rPr>
         <w:br/>
-        <w:t>Contains the Business Rules for validating messages.</w:t>
-      </w:r>
-      <w:r>
-        <w:rPr>
-          <w:sz w:val="24"/>
-          <w:szCs w:val="24"/>
-        </w:rPr>
-        <w:br/>
-        <w:t>Accepts lower case and upper case for header messages transforming to upper case facilitating insertion.</w:t>
+        <w:t>A more modern alternative could e using thread testing, which is object-oriented, hence quite suitable for the NBA</w:t>
+      </w:r>
+      <w:r>
+        <w:rPr>
+          <w:sz w:val="28"/>
+          <w:szCs w:val="28"/>
+        </w:rPr>
+        <w:t xml:space="preserve"> which has a number of processes interacting with one another under the MVVM architecture.</w:t>
+      </w:r>
+    </w:p>
+    <w:p>
+      <w:pPr>
+        <w:rPr>
+          <w:sz w:val="28"/>
+          <w:szCs w:val="28"/>
+        </w:rPr>
+      </w:pPr>
+      <w:r>
+        <w:rPr>
+          <w:sz w:val="28"/>
+          <w:szCs w:val="28"/>
+        </w:rPr>
+        <w:t>Interface testing, quite important for object-oriented systems as the NBA, has been done manually</w:t>
+      </w:r>
+      <w:r>
+        <w:rPr>
+          <w:sz w:val="28"/>
+          <w:szCs w:val="28"/>
+        </w:rPr>
+        <w:t xml:space="preserve"> to ensure all the components efficiently communicate with one another.</w:t>
+      </w:r>
+    </w:p>
+    <w:p>
+      <w:pPr>
+        <w:rPr>
+          <w:sz w:val="28"/>
+          <w:szCs w:val="28"/>
+        </w:rPr>
+      </w:pPr>
+      <w:r>
+        <w:rPr>
+          <w:sz w:val="28"/>
+          <w:szCs w:val="28"/>
+        </w:rPr>
+        <w:t>Stress testing has also been performed on the application as regards loading messages and persisting them to a text file in JSON; as predicted in the requirement risks, as the file content increases the system performance decreases. A solution will be proposed in the evolution section where an optimized database could be used</w:t>
+      </w:r>
+      <w:r>
+        <w:rPr>
+          <w:sz w:val="28"/>
+          <w:szCs w:val="28"/>
+        </w:rPr>
+        <w:t>.</w:t>
+      </w:r>
+    </w:p>
+    <w:p>
+      <w:pPr>
+        <w:rPr>
+          <w:sz w:val="28"/>
+          <w:szCs w:val="28"/>
+        </w:rPr>
+      </w:pPr>
+      <w:r>
+        <w:rPr>
+          <w:sz w:val="28"/>
+          <w:szCs w:val="28"/>
+        </w:rPr>
+        <w:t>Finally the system testing is to be performed with the customer to ensure the requirements have been met. This can be run either through acceptance testing, installation testing, alpha or beta testing.</w:t>
+      </w:r>
+    </w:p>
+    <w:p>
+      <w:pPr>
+        <w:rPr>
+          <w:sz w:val="28"/>
+          <w:szCs w:val="28"/>
+        </w:rPr>
+      </w:pPr>
+      <w:r>
+        <w:rPr>
+          <w:sz w:val="28"/>
+          <w:szCs w:val="28"/>
+        </w:rPr>
+        <w:t>To conclude, testing should be applied at the end of each sprint to ensure the software requirements are met.</w:t>
       </w:r>
     </w:p>
     <w:p>
@@ -5465,16 +5984,15 @@
           <w:szCs w:val="28"/>
         </w:rPr>
       </w:pPr>
-    </w:p>
-    <w:p>
-      <w:pPr>
+      <w:r>
         <w:rPr>
           <w:b/>
           <w:bCs/>
           <w:sz w:val="28"/>
           <w:szCs w:val="28"/>
         </w:rPr>
-      </w:pPr>
+        <w:t xml:space="preserve">5. </w:t>
+      </w:r>
       <w:r>
         <w:rPr>
           <w:b/>
@@ -5482,77 +6000,275 @@
           <w:sz w:val="28"/>
           <w:szCs w:val="28"/>
         </w:rPr>
-        <w:t xml:space="preserve">4. </w:t>
-      </w:r>
-      <w:r>
+        <w:t>Evolution</w:t>
+      </w:r>
+    </w:p>
+    <w:p>
+      <w:pPr>
+        <w:rPr>
+          <w:sz w:val="24"/>
+          <w:szCs w:val="24"/>
+        </w:rPr>
+      </w:pPr>
+    </w:p>
+    <w:p>
+      <w:pPr>
+        <w:rPr>
+          <w:sz w:val="24"/>
+          <w:szCs w:val="24"/>
+        </w:rPr>
+      </w:pPr>
+    </w:p>
+    <w:p>
+      <w:pPr>
+        <w:rPr>
+          <w:sz w:val="24"/>
+          <w:szCs w:val="24"/>
+        </w:rPr>
+      </w:pPr>
+    </w:p>
+    <w:p>
+      <w:pPr>
+        <w:rPr>
+          <w:sz w:val="24"/>
+          <w:szCs w:val="24"/>
+        </w:rPr>
+      </w:pPr>
+    </w:p>
+    <w:p>
+      <w:pPr>
+        <w:rPr>
+          <w:sz w:val="24"/>
+          <w:szCs w:val="24"/>
+        </w:rPr>
+      </w:pPr>
+    </w:p>
+    <w:p>
+      <w:pPr>
+        <w:rPr>
+          <w:sz w:val="24"/>
+          <w:szCs w:val="24"/>
+        </w:rPr>
+      </w:pPr>
+    </w:p>
+    <w:p>
+      <w:pPr>
+        <w:rPr>
+          <w:sz w:val="24"/>
+          <w:szCs w:val="24"/>
+        </w:rPr>
+      </w:pPr>
+    </w:p>
+    <w:p>
+      <w:pPr>
+        <w:rPr>
+          <w:sz w:val="24"/>
+          <w:szCs w:val="24"/>
+        </w:rPr>
+      </w:pPr>
+    </w:p>
+    <w:p>
+      <w:pPr>
+        <w:rPr>
+          <w:sz w:val="24"/>
+          <w:szCs w:val="24"/>
+        </w:rPr>
+      </w:pPr>
+    </w:p>
+    <w:p>
+      <w:pPr>
+        <w:rPr>
+          <w:sz w:val="24"/>
+          <w:szCs w:val="24"/>
+        </w:rPr>
+      </w:pPr>
+    </w:p>
+    <w:p>
+      <w:pPr>
+        <w:rPr>
+          <w:sz w:val="24"/>
+          <w:szCs w:val="24"/>
+        </w:rPr>
+      </w:pPr>
+    </w:p>
+    <w:p>
+      <w:pPr>
+        <w:rPr>
+          <w:sz w:val="24"/>
+          <w:szCs w:val="24"/>
+        </w:rPr>
+      </w:pPr>
+    </w:p>
+    <w:p>
+      <w:pPr>
+        <w:rPr>
+          <w:sz w:val="24"/>
+          <w:szCs w:val="24"/>
+        </w:rPr>
+      </w:pPr>
+    </w:p>
+    <w:p>
+      <w:pPr>
+        <w:rPr>
+          <w:sz w:val="24"/>
+          <w:szCs w:val="24"/>
+        </w:rPr>
+      </w:pPr>
+    </w:p>
+    <w:p>
+      <w:pPr>
+        <w:rPr>
+          <w:sz w:val="24"/>
+          <w:szCs w:val="24"/>
+        </w:rPr>
+      </w:pPr>
+    </w:p>
+    <w:p>
+      <w:pPr>
+        <w:rPr>
+          <w:sz w:val="24"/>
+          <w:szCs w:val="24"/>
+        </w:rPr>
+      </w:pPr>
+    </w:p>
+    <w:p>
+      <w:pPr>
+        <w:rPr>
+          <w:sz w:val="24"/>
+          <w:szCs w:val="24"/>
+        </w:rPr>
+      </w:pPr>
+    </w:p>
+    <w:p>
+      <w:pPr>
+        <w:rPr>
+          <w:sz w:val="24"/>
+          <w:szCs w:val="24"/>
+        </w:rPr>
+      </w:pPr>
+    </w:p>
+    <w:p>
+      <w:pPr>
+        <w:rPr>
+          <w:sz w:val="24"/>
+          <w:szCs w:val="24"/>
+        </w:rPr>
+      </w:pPr>
+    </w:p>
+    <w:p>
+      <w:pPr>
+        <w:rPr>
+          <w:sz w:val="24"/>
+          <w:szCs w:val="24"/>
+        </w:rPr>
+      </w:pPr>
+    </w:p>
+    <w:p>
+      <w:pPr>
+        <w:rPr>
+          <w:sz w:val="24"/>
+          <w:szCs w:val="24"/>
+        </w:rPr>
+      </w:pPr>
+    </w:p>
+    <w:p>
+      <w:pPr>
+        <w:rPr>
+          <w:sz w:val="24"/>
+          <w:szCs w:val="24"/>
+        </w:rPr>
+      </w:pPr>
+    </w:p>
+    <w:p>
+      <w:pPr>
+        <w:rPr>
+          <w:sz w:val="24"/>
+          <w:szCs w:val="24"/>
+        </w:rPr>
+      </w:pPr>
+    </w:p>
+    <w:p>
+      <w:pPr>
+        <w:rPr>
+          <w:sz w:val="24"/>
+          <w:szCs w:val="24"/>
+        </w:rPr>
+      </w:pPr>
+    </w:p>
+    <w:p>
+      <w:pPr>
+        <w:rPr>
+          <w:sz w:val="24"/>
+          <w:szCs w:val="24"/>
+        </w:rPr>
+      </w:pPr>
+    </w:p>
+    <w:p>
+      <w:pPr>
+        <w:rPr>
+          <w:sz w:val="24"/>
+          <w:szCs w:val="24"/>
+        </w:rPr>
+      </w:pPr>
+    </w:p>
+    <w:p>
+      <w:pPr>
+        <w:rPr>
+          <w:sz w:val="24"/>
+          <w:szCs w:val="24"/>
+        </w:rPr>
+      </w:pPr>
+    </w:p>
+    <w:p>
+      <w:pPr>
+        <w:rPr>
+          <w:sz w:val="24"/>
+          <w:szCs w:val="24"/>
+        </w:rPr>
+      </w:pPr>
+    </w:p>
+    <w:p>
+      <w:pPr>
+        <w:rPr>
+          <w:sz w:val="24"/>
+          <w:szCs w:val="24"/>
+        </w:rPr>
+      </w:pPr>
+    </w:p>
+    <w:p>
+      <w:pPr>
+        <w:rPr>
+          <w:sz w:val="24"/>
+          <w:szCs w:val="24"/>
+        </w:rPr>
+      </w:pPr>
+    </w:p>
+    <w:p>
+      <w:pPr>
+        <w:rPr>
+          <w:sz w:val="24"/>
+          <w:szCs w:val="24"/>
+        </w:rPr>
+      </w:pPr>
+    </w:p>
+    <w:p>
+      <w:pPr>
         <w:rPr>
           <w:b/>
           <w:bCs/>
-          <w:sz w:val="28"/>
-          <w:szCs w:val="28"/>
-        </w:rPr>
-        <w:t>Testing</w:t>
-      </w:r>
-    </w:p>
-    <w:p>
-      <w:pPr>
+          <w:sz w:val="24"/>
+          <w:szCs w:val="24"/>
+        </w:rPr>
+      </w:pPr>
+      <w:r>
         <w:rPr>
           <w:b/>
           <w:bCs/>
-          <w:sz w:val="28"/>
-          <w:szCs w:val="28"/>
-        </w:rPr>
-      </w:pPr>
-      <w:r>
-        <w:rPr>
-          <w:b/>
-          <w:bCs/>
-          <w:sz w:val="28"/>
-          <w:szCs w:val="28"/>
-        </w:rPr>
-        <w:t xml:space="preserve">5. </w:t>
-      </w:r>
-      <w:r>
-        <w:rPr>
-          <w:b/>
-          <w:bCs/>
-          <w:sz w:val="28"/>
-          <w:szCs w:val="28"/>
-        </w:rPr>
-        <w:t>Evolution</w:t>
-      </w:r>
-    </w:p>
-    <w:p>
-      <w:pPr>
-        <w:rPr>
-          <w:sz w:val="24"/>
-          <w:szCs w:val="24"/>
-        </w:rPr>
-      </w:pPr>
-    </w:p>
-    <w:p>
-      <w:pPr>
-        <w:rPr>
-          <w:sz w:val="24"/>
-          <w:szCs w:val="24"/>
-        </w:rPr>
-      </w:pPr>
-    </w:p>
-    <w:p>
-      <w:pPr>
-        <w:rPr>
-          <w:sz w:val="24"/>
-          <w:szCs w:val="24"/>
-        </w:rPr>
-      </w:pPr>
-    </w:p>
-    <w:p>
-      <w:pPr>
-        <w:rPr>
-          <w:sz w:val="24"/>
-          <w:szCs w:val="24"/>
-        </w:rPr>
-      </w:pPr>
+          <w:sz w:val="24"/>
+          <w:szCs w:val="24"/>
+        </w:rPr>
+        <w:t>Notes</w:t>
+      </w:r>
     </w:p>
     <w:p>
       <w:pPr>
@@ -5681,6 +6397,7 @@
           <w:sz w:val="24"/>
           <w:szCs w:val="24"/>
         </w:rPr>
+        <w:lastRenderedPageBreak/>
         <w:t>You have a bug in lists, sometimes it adds things it should not add there. Fix it.</w:t>
       </w:r>
       <w:r>
@@ -5957,6 +6674,119 @@
 <file path=word/numbering.xml><?xml version="1.0" encoding="utf-8"?>
 <w:numbering xmlns:wpc="http://schemas.microsoft.com/office/word/2010/wordprocessingCanvas" xmlns:cx="http://schemas.microsoft.com/office/drawing/2014/chartex" xmlns:cx1="http://schemas.microsoft.com/office/drawing/2015/9/8/chartex" xmlns:cx2="http://schemas.microsoft.com/office/drawing/2015/10/21/chartex" xmlns:cx3="http://schemas.microsoft.com/office/drawing/2016/5/9/chartex" xmlns:cx4="http://schemas.microsoft.com/office/drawing/2016/5/10/chartex" xmlns:cx5="http://schemas.microsoft.com/office/drawing/2016/5/11/chartex" xmlns:cx6="http://schemas.microsoft.com/office/drawing/2016/5/12/chartex" xmlns:cx7="http://schemas.microsoft.com/office/drawing/2016/5/13/chartex" xmlns:cx8="http://schemas.microsoft.com/office/drawing/2016/5/14/chartex" xmlns:mc="http://schemas.openxmlformats.org/markup-compatibility/2006" xmlns:aink="http://schemas.microsoft.com/office/drawing/2016/ink" xmlns:am3d="http://schemas.microsoft.com/office/drawing/2017/model3d" xmlns:o="urn:schemas-microsoft-com:office:office" xmlns:r="http://schemas.openxmlformats.org/officeDocument/2006/relationships" xmlns:m="http://schemas.openxmlformats.org/officeDocument/2006/math" xmlns:v="urn:schemas-microsoft-com:vml" xmlns:wp14="http://schemas.microsoft.com/office/word/2010/wordprocessingDrawing" xmlns:wp="http://schemas.openxmlformats.org/drawingml/2006/wordprocessingDrawing" xmlns:w10="urn:schemas-microsoft-com:office:word" xmlns:w="http://schemas.openxmlformats.org/wordprocessingml/2006/main" xmlns:w14="http://schemas.microsoft.com/office/word/2010/wordml" xmlns:w15="http://schemas.microsoft.com/office/word/2012/wordml" xmlns:w16cid="http://schemas.microsoft.com/office/word/2016/wordml/cid" xmlns:w16se="http://schemas.microsoft.com/office/word/2015/wordml/symex" xmlns:wpg="http://schemas.microsoft.com/office/word/2010/wordprocessingGroup" xmlns:wpi="http://schemas.microsoft.com/office/word/2010/wordprocessingInk" xmlns:wne="http://schemas.microsoft.com/office/word/2006/wordml" xmlns:wps="http://schemas.microsoft.com/office/word/2010/wordprocessingShape" mc:Ignorable="w14 w15 w16se w16cid wp14">
   <w:abstractNum w:abstractNumId="0" w15:restartNumberingAfterBreak="0">
+    <w:nsid w:val="1F874875"/>
+    <w:multiLevelType w:val="hybridMultilevel"/>
+    <w:tmpl w:val="D5B2B7BA"/>
+    <w:lvl w:ilvl="0" w:tplc="08090001">
+      <w:start w:val="1"/>
+      <w:numFmt w:val="bullet"/>
+      <w:lvlText w:val=""/>
+      <w:lvlJc w:val="left"/>
+      <w:pPr>
+        <w:ind w:left="720" w:hanging="360"/>
+      </w:pPr>
+      <w:rPr>
+        <w:rFonts w:ascii="Symbol" w:hAnsi="Symbol" w:hint="default"/>
+      </w:rPr>
+    </w:lvl>
+    <w:lvl w:ilvl="1" w:tplc="08090003" w:tentative="1">
+      <w:start w:val="1"/>
+      <w:numFmt w:val="bullet"/>
+      <w:lvlText w:val="o"/>
+      <w:lvlJc w:val="left"/>
+      <w:pPr>
+        <w:ind w:left="1440" w:hanging="360"/>
+      </w:pPr>
+      <w:rPr>
+        <w:rFonts w:ascii="Courier New" w:hAnsi="Courier New" w:cs="Courier New" w:hint="default"/>
+      </w:rPr>
+    </w:lvl>
+    <w:lvl w:ilvl="2" w:tplc="08090005" w:tentative="1">
+      <w:start w:val="1"/>
+      <w:numFmt w:val="bullet"/>
+      <w:lvlText w:val=""/>
+      <w:lvlJc w:val="left"/>
+      <w:pPr>
+        <w:ind w:left="2160" w:hanging="360"/>
+      </w:pPr>
+      <w:rPr>
+        <w:rFonts w:ascii="Wingdings" w:hAnsi="Wingdings" w:hint="default"/>
+      </w:rPr>
+    </w:lvl>
+    <w:lvl w:ilvl="3" w:tplc="08090001" w:tentative="1">
+      <w:start w:val="1"/>
+      <w:numFmt w:val="bullet"/>
+      <w:lvlText w:val=""/>
+      <w:lvlJc w:val="left"/>
+      <w:pPr>
+        <w:ind w:left="2880" w:hanging="360"/>
+      </w:pPr>
+      <w:rPr>
+        <w:rFonts w:ascii="Symbol" w:hAnsi="Symbol" w:hint="default"/>
+      </w:rPr>
+    </w:lvl>
+    <w:lvl w:ilvl="4" w:tplc="08090003" w:tentative="1">
+      <w:start w:val="1"/>
+      <w:numFmt w:val="bullet"/>
+      <w:lvlText w:val="o"/>
+      <w:lvlJc w:val="left"/>
+      <w:pPr>
+        <w:ind w:left="3600" w:hanging="360"/>
+      </w:pPr>
+      <w:rPr>
+        <w:rFonts w:ascii="Courier New" w:hAnsi="Courier New" w:cs="Courier New" w:hint="default"/>
+      </w:rPr>
+    </w:lvl>
+    <w:lvl w:ilvl="5" w:tplc="08090005" w:tentative="1">
+      <w:start w:val="1"/>
+      <w:numFmt w:val="bullet"/>
+      <w:lvlText w:val=""/>
+      <w:lvlJc w:val="left"/>
+      <w:pPr>
+        <w:ind w:left="4320" w:hanging="360"/>
+      </w:pPr>
+      <w:rPr>
+        <w:rFonts w:ascii="Wingdings" w:hAnsi="Wingdings" w:hint="default"/>
+      </w:rPr>
+    </w:lvl>
+    <w:lvl w:ilvl="6" w:tplc="08090001" w:tentative="1">
+      <w:start w:val="1"/>
+      <w:numFmt w:val="bullet"/>
+      <w:lvlText w:val=""/>
+      <w:lvlJc w:val="left"/>
+      <w:pPr>
+        <w:ind w:left="5040" w:hanging="360"/>
+      </w:pPr>
+      <w:rPr>
+        <w:rFonts w:ascii="Symbol" w:hAnsi="Symbol" w:hint="default"/>
+      </w:rPr>
+    </w:lvl>
+    <w:lvl w:ilvl="7" w:tplc="08090003" w:tentative="1">
+      <w:start w:val="1"/>
+      <w:numFmt w:val="bullet"/>
+      <w:lvlText w:val="o"/>
+      <w:lvlJc w:val="left"/>
+      <w:pPr>
+        <w:ind w:left="5760" w:hanging="360"/>
+      </w:pPr>
+      <w:rPr>
+        <w:rFonts w:ascii="Courier New" w:hAnsi="Courier New" w:cs="Courier New" w:hint="default"/>
+      </w:rPr>
+    </w:lvl>
+    <w:lvl w:ilvl="8" w:tplc="08090005" w:tentative="1">
+      <w:start w:val="1"/>
+      <w:numFmt w:val="bullet"/>
+      <w:lvlText w:val=""/>
+      <w:lvlJc w:val="left"/>
+      <w:pPr>
+        <w:ind w:left="6480" w:hanging="360"/>
+      </w:pPr>
+      <w:rPr>
+        <w:rFonts w:ascii="Wingdings" w:hAnsi="Wingdings" w:hint="default"/>
+      </w:rPr>
+    </w:lvl>
+  </w:abstractNum>
+  <w:abstractNum w:abstractNumId="1" w15:restartNumberingAfterBreak="0">
     <w:nsid w:val="2071456E"/>
     <w:multiLevelType w:val="hybridMultilevel"/>
     <w:tmpl w:val="5F3E28AE"/>
@@ -6068,7 +6898,7 @@
       </w:rPr>
     </w:lvl>
   </w:abstractNum>
-  <w:abstractNum w:abstractNumId="1" w15:restartNumberingAfterBreak="0">
+  <w:abstractNum w:abstractNumId="2" w15:restartNumberingAfterBreak="0">
     <w:nsid w:val="2C6F4BB5"/>
     <w:multiLevelType w:val="hybridMultilevel"/>
     <w:tmpl w:val="94AE680A"/>
@@ -6157,7 +6987,7 @@
       </w:pPr>
     </w:lvl>
   </w:abstractNum>
-  <w:abstractNum w:abstractNumId="2" w15:restartNumberingAfterBreak="0">
+  <w:abstractNum w:abstractNumId="3" w15:restartNumberingAfterBreak="0">
     <w:nsid w:val="2E8E46AF"/>
     <w:multiLevelType w:val="hybridMultilevel"/>
     <w:tmpl w:val="B0F8C784"/>
@@ -6246,7 +7076,7 @@
       </w:pPr>
     </w:lvl>
   </w:abstractNum>
-  <w:abstractNum w:abstractNumId="3" w15:restartNumberingAfterBreak="0">
+  <w:abstractNum w:abstractNumId="4" w15:restartNumberingAfterBreak="0">
     <w:nsid w:val="3FA1535A"/>
     <w:multiLevelType w:val="hybridMultilevel"/>
     <w:tmpl w:val="B6A6B10A"/>
@@ -6336,7 +7166,7 @@
       </w:pPr>
     </w:lvl>
   </w:abstractNum>
-  <w:abstractNum w:abstractNumId="4" w15:restartNumberingAfterBreak="0">
+  <w:abstractNum w:abstractNumId="5" w15:restartNumberingAfterBreak="0">
     <w:nsid w:val="4CD13745"/>
     <w:multiLevelType w:val="hybridMultilevel"/>
     <w:tmpl w:val="6848E998"/>
@@ -6448,7 +7278,7 @@
       </w:rPr>
     </w:lvl>
   </w:abstractNum>
-  <w:abstractNum w:abstractNumId="5" w15:restartNumberingAfterBreak="0">
+  <w:abstractNum w:abstractNumId="6" w15:restartNumberingAfterBreak="0">
     <w:nsid w:val="58962AF4"/>
     <w:multiLevelType w:val="hybridMultilevel"/>
     <w:tmpl w:val="48740EDE"/>
@@ -6537,7 +7367,7 @@
       </w:pPr>
     </w:lvl>
   </w:abstractNum>
-  <w:abstractNum w:abstractNumId="6" w15:restartNumberingAfterBreak="0">
+  <w:abstractNum w:abstractNumId="7" w15:restartNumberingAfterBreak="0">
     <w:nsid w:val="5F145FA3"/>
     <w:multiLevelType w:val="hybridMultilevel"/>
     <w:tmpl w:val="898C63F0"/>
@@ -6627,7 +7457,7 @@
       </w:pPr>
     </w:lvl>
   </w:abstractNum>
-  <w:abstractNum w:abstractNumId="7" w15:restartNumberingAfterBreak="0">
+  <w:abstractNum w:abstractNumId="8" w15:restartNumberingAfterBreak="0">
     <w:nsid w:val="7A986095"/>
     <w:multiLevelType w:val="hybridMultilevel"/>
     <w:tmpl w:val="D7F8F61E"/>
@@ -6741,28 +7571,31 @@
     </w:lvl>
   </w:abstractNum>
   <w:num w:numId="1">
+    <w:abstractNumId w:val="5"/>
+  </w:num>
+  <w:num w:numId="2">
+    <w:abstractNumId w:val="8"/>
+  </w:num>
+  <w:num w:numId="3">
+    <w:abstractNumId w:val="1"/>
+  </w:num>
+  <w:num w:numId="4">
+    <w:abstractNumId w:val="6"/>
+  </w:num>
+  <w:num w:numId="5">
+    <w:abstractNumId w:val="3"/>
+  </w:num>
+  <w:num w:numId="6">
+    <w:abstractNumId w:val="7"/>
+  </w:num>
+  <w:num w:numId="7">
+    <w:abstractNumId w:val="2"/>
+  </w:num>
+  <w:num w:numId="8">
     <w:abstractNumId w:val="4"/>
   </w:num>
-  <w:num w:numId="2">
-    <w:abstractNumId w:val="7"/>
-  </w:num>
-  <w:num w:numId="3">
+  <w:num w:numId="9">
     <w:abstractNumId w:val="0"/>
-  </w:num>
-  <w:num w:numId="4">
-    <w:abstractNumId w:val="5"/>
-  </w:num>
-  <w:num w:numId="5">
-    <w:abstractNumId w:val="2"/>
-  </w:num>
-  <w:num w:numId="6">
-    <w:abstractNumId w:val="6"/>
-  </w:num>
-  <w:num w:numId="7">
-    <w:abstractNumId w:val="1"/>
-  </w:num>
-  <w:num w:numId="8">
-    <w:abstractNumId w:val="3"/>
   </w:num>
 </w:numbering>
 </file>
@@ -7676,7 +8509,7 @@
 </file>
 
 <file path=customXml/itemProps1.xml><?xml version="1.0" encoding="utf-8"?>
-<ds:datastoreItem xmlns:ds="http://schemas.openxmlformats.org/officeDocument/2006/customXml" ds:itemID="{81255123-3543-4A1C-8527-EACB5B493056}">
+<ds:datastoreItem xmlns:ds="http://schemas.openxmlformats.org/officeDocument/2006/customXml" ds:itemID="{CA11568A-AF71-4E4B-BFC5-685215142850}">
   <ds:schemaRefs>
     <ds:schemaRef ds:uri="http://schemas.openxmlformats.org/officeDocument/2006/bibliography"/>
   </ds:schemaRefs>

</xml_diff>

<commit_message>
fixed bug on validasubject: empty subject used to pass validation, it shoudl fail
</commit_message>
<xml_diff>
--- a/SE REPORT.docx
+++ b/SE REPORT.docx
@@ -7146,20 +7146,21 @@
     <w:tbl>
       <w:tblPr>
         <w:tblStyle w:val="TableGrid"/>
-        <w:tblW w:w="9776" w:type="dxa"/>
+        <w:tblW w:w="10065" w:type="dxa"/>
+        <w:tblInd w:w="-147" w:type="dxa"/>
         <w:tblLook w:val="04A0" w:firstRow="1" w:lastRow="0" w:firstColumn="1" w:lastColumn="0" w:noHBand="0" w:noVBand="1"/>
       </w:tblPr>
       <w:tblGrid>
-        <w:gridCol w:w="1838"/>
+        <w:gridCol w:w="1985"/>
         <w:gridCol w:w="2552"/>
         <w:gridCol w:w="2095"/>
         <w:gridCol w:w="1590"/>
-        <w:gridCol w:w="1701"/>
+        <w:gridCol w:w="1843"/>
       </w:tblGrid>
       <w:tr>
         <w:tc>
           <w:tcPr>
-            <w:tcW w:w="1838" w:type="dxa"/>
+            <w:tcW w:w="1985" w:type="dxa"/>
           </w:tcPr>
           <w:p>
             <w:pPr>
@@ -7263,7 +7264,7 @@
         </w:tc>
         <w:tc>
           <w:tcPr>
-            <w:tcW w:w="1701" w:type="dxa"/>
+            <w:tcW w:w="1843" w:type="dxa"/>
           </w:tcPr>
           <w:p>
             <w:pPr>
@@ -7291,7 +7292,7 @@
       <w:tr>
         <w:tc>
           <w:tcPr>
-            <w:tcW w:w="1838" w:type="dxa"/>
+            <w:tcW w:w="1985" w:type="dxa"/>
           </w:tcPr>
           <w:p>
             <w:pPr>
@@ -7409,7 +7410,7 @@
         </w:tc>
         <w:tc>
           <w:tcPr>
-            <w:tcW w:w="1701" w:type="dxa"/>
+            <w:tcW w:w="1843" w:type="dxa"/>
           </w:tcPr>
           <w:p>
             <w:pPr>
@@ -7425,7 +7426,7 @@
       <w:tr>
         <w:tc>
           <w:tcPr>
-            <w:tcW w:w="1838" w:type="dxa"/>
+            <w:tcW w:w="1985" w:type="dxa"/>
           </w:tcPr>
           <w:p>
             <w:pPr>
@@ -7463,6 +7464,94 @@
                 <w:szCs w:val="20"/>
               </w:rPr>
             </w:pPr>
+            <w:r>
+              <w:rPr>
+                <w:rFonts w:ascii="Times New Roman" w:hAnsi="Times New Roman" w:cs="Times New Roman"/>
+                <w:sz w:val="20"/>
+                <w:szCs w:val="20"/>
+              </w:rPr>
+              <w:t>&lt;empty&gt;</w:t>
+            </w:r>
+          </w:p>
+        </w:tc>
+        <w:tc>
+          <w:tcPr>
+            <w:tcW w:w="1590" w:type="dxa"/>
+          </w:tcPr>
+          <w:p>
+            <w:pPr>
+              <w:rPr>
+                <w:rFonts w:ascii="Times New Roman" w:hAnsi="Times New Roman" w:cs="Times New Roman"/>
+                <w:sz w:val="20"/>
+                <w:szCs w:val="20"/>
+              </w:rPr>
+            </w:pPr>
+            <w:r>
+              <w:rPr>
+                <w:rFonts w:ascii="Times New Roman" w:hAnsi="Times New Roman" w:cs="Times New Roman"/>
+                <w:sz w:val="20"/>
+                <w:szCs w:val="20"/>
+              </w:rPr>
+              <w:t>Fail</w:t>
+            </w:r>
+          </w:p>
+        </w:tc>
+        <w:tc>
+          <w:tcPr>
+            <w:tcW w:w="1843" w:type="dxa"/>
+          </w:tcPr>
+          <w:p>
+            <w:pPr>
+              <w:rPr>
+                <w:rFonts w:ascii="Times New Roman" w:hAnsi="Times New Roman" w:cs="Times New Roman"/>
+                <w:sz w:val="20"/>
+                <w:szCs w:val="20"/>
+              </w:rPr>
+            </w:pPr>
+          </w:p>
+        </w:tc>
+      </w:tr>
+      <w:tr>
+        <w:tc>
+          <w:tcPr>
+            <w:tcW w:w="1985" w:type="dxa"/>
+          </w:tcPr>
+          <w:p>
+            <w:pPr>
+              <w:rPr>
+                <w:rFonts w:ascii="Times New Roman" w:hAnsi="Times New Roman" w:cs="Times New Roman"/>
+                <w:sz w:val="20"/>
+                <w:szCs w:val="20"/>
+              </w:rPr>
+            </w:pPr>
+          </w:p>
+        </w:tc>
+        <w:tc>
+          <w:tcPr>
+            <w:tcW w:w="2552" w:type="dxa"/>
+          </w:tcPr>
+          <w:p>
+            <w:pPr>
+              <w:rPr>
+                <w:rFonts w:ascii="Times New Roman" w:hAnsi="Times New Roman" w:cs="Times New Roman"/>
+                <w:sz w:val="20"/>
+                <w:szCs w:val="20"/>
+              </w:rPr>
+            </w:pPr>
+          </w:p>
+        </w:tc>
+        <w:tc>
+          <w:tcPr>
+            <w:tcW w:w="2095" w:type="dxa"/>
+          </w:tcPr>
+          <w:p>
+            <w:pPr>
+              <w:rPr>
+                <w:rFonts w:ascii="Times New Roman" w:hAnsi="Times New Roman" w:cs="Times New Roman"/>
+                <w:sz w:val="20"/>
+                <w:szCs w:val="20"/>
+              </w:rPr>
+            </w:pPr>
             <w:proofErr w:type="spellStart"/>
             <w:r>
               <w:rPr>
@@ -7479,53 +7568,980 @@
                 <w:szCs w:val="20"/>
               </w:rPr>
               <w:t>000</w:t>
+            </w:r>
+            <w:proofErr w:type="spellEnd"/>
+          </w:p>
+        </w:tc>
+        <w:tc>
+          <w:tcPr>
+            <w:tcW w:w="1590" w:type="dxa"/>
+          </w:tcPr>
+          <w:p>
+            <w:pPr>
+              <w:rPr>
+                <w:rFonts w:ascii="Times New Roman" w:hAnsi="Times New Roman" w:cs="Times New Roman"/>
+                <w:sz w:val="20"/>
+                <w:szCs w:val="20"/>
+              </w:rPr>
+            </w:pPr>
+            <w:r>
+              <w:rPr>
+                <w:rFonts w:ascii="Times New Roman" w:hAnsi="Times New Roman" w:cs="Times New Roman"/>
+                <w:sz w:val="20"/>
+                <w:szCs w:val="20"/>
+              </w:rPr>
+              <w:t>Fail</w:t>
+            </w:r>
+          </w:p>
+        </w:tc>
+        <w:tc>
+          <w:tcPr>
+            <w:tcW w:w="1843" w:type="dxa"/>
+          </w:tcPr>
+          <w:p>
+            <w:pPr>
+              <w:rPr>
+                <w:rFonts w:ascii="Times New Roman" w:hAnsi="Times New Roman" w:cs="Times New Roman"/>
+                <w:sz w:val="20"/>
+                <w:szCs w:val="20"/>
+              </w:rPr>
+            </w:pPr>
+          </w:p>
+        </w:tc>
+      </w:tr>
+      <w:tr>
+        <w:tc>
+          <w:tcPr>
+            <w:tcW w:w="1985" w:type="dxa"/>
+          </w:tcPr>
+          <w:p>
+            <w:pPr>
+              <w:rPr>
+                <w:rFonts w:ascii="Times New Roman" w:hAnsi="Times New Roman" w:cs="Times New Roman"/>
+                <w:sz w:val="20"/>
+                <w:szCs w:val="20"/>
+              </w:rPr>
+            </w:pPr>
+          </w:p>
+        </w:tc>
+        <w:tc>
+          <w:tcPr>
+            <w:tcW w:w="2552" w:type="dxa"/>
+          </w:tcPr>
+          <w:p>
+            <w:pPr>
+              <w:rPr>
+                <w:rFonts w:ascii="Times New Roman" w:hAnsi="Times New Roman" w:cs="Times New Roman"/>
+                <w:sz w:val="20"/>
+                <w:szCs w:val="20"/>
+              </w:rPr>
+            </w:pPr>
+          </w:p>
+        </w:tc>
+        <w:tc>
+          <w:tcPr>
+            <w:tcW w:w="2095" w:type="dxa"/>
+          </w:tcPr>
+          <w:p>
+            <w:pPr>
+              <w:rPr>
+                <w:rFonts w:ascii="Times New Roman" w:hAnsi="Times New Roman" w:cs="Times New Roman"/>
+                <w:sz w:val="20"/>
+                <w:szCs w:val="20"/>
+              </w:rPr>
+            </w:pPr>
+            <w:proofErr w:type="spellStart"/>
+            <w:r>
+              <w:rPr>
+                <w:rFonts w:ascii="Times New Roman" w:hAnsi="Times New Roman" w:cs="Times New Roman"/>
+                <w:sz w:val="20"/>
+                <w:szCs w:val="20"/>
+              </w:rPr>
+              <w:t>S</w:t>
+            </w:r>
+            <w:r>
+              <w:rPr>
+                <w:rFonts w:ascii="Times New Roman" w:hAnsi="Times New Roman" w:cs="Times New Roman"/>
+                <w:sz w:val="20"/>
+                <w:szCs w:val="20"/>
+              </w:rPr>
+              <w:t>000000000000</w:t>
+            </w:r>
+            <w:proofErr w:type="spellEnd"/>
+          </w:p>
+          <w:p>
+            <w:pPr>
+              <w:rPr>
+                <w:rFonts w:ascii="Times New Roman" w:hAnsi="Times New Roman" w:cs="Times New Roman"/>
+                <w:sz w:val="20"/>
+                <w:szCs w:val="20"/>
+              </w:rPr>
+            </w:pPr>
+          </w:p>
+        </w:tc>
+        <w:tc>
+          <w:tcPr>
+            <w:tcW w:w="1590" w:type="dxa"/>
+          </w:tcPr>
+          <w:p>
+            <w:pPr>
+              <w:rPr>
+                <w:rFonts w:ascii="Times New Roman" w:hAnsi="Times New Roman" w:cs="Times New Roman"/>
+                <w:sz w:val="20"/>
+                <w:szCs w:val="20"/>
+              </w:rPr>
+            </w:pPr>
+            <w:r>
+              <w:rPr>
+                <w:rFonts w:ascii="Times New Roman" w:hAnsi="Times New Roman" w:cs="Times New Roman"/>
+                <w:sz w:val="20"/>
+                <w:szCs w:val="20"/>
+              </w:rPr>
+              <w:t>Fail</w:t>
+            </w:r>
+          </w:p>
+        </w:tc>
+        <w:tc>
+          <w:tcPr>
+            <w:tcW w:w="1843" w:type="dxa"/>
+          </w:tcPr>
+          <w:p>
+            <w:pPr>
+              <w:rPr>
+                <w:rFonts w:ascii="Times New Roman" w:hAnsi="Times New Roman" w:cs="Times New Roman"/>
+                <w:sz w:val="20"/>
+                <w:szCs w:val="20"/>
+              </w:rPr>
+            </w:pPr>
+          </w:p>
+        </w:tc>
+      </w:tr>
+      <w:tr>
+        <w:tc>
+          <w:tcPr>
+            <w:tcW w:w="1985" w:type="dxa"/>
+          </w:tcPr>
+          <w:p>
+            <w:pPr>
+              <w:rPr>
+                <w:rFonts w:ascii="Times New Roman" w:hAnsi="Times New Roman" w:cs="Times New Roman"/>
+                <w:sz w:val="20"/>
+                <w:szCs w:val="20"/>
+              </w:rPr>
+            </w:pPr>
+          </w:p>
+        </w:tc>
+        <w:tc>
+          <w:tcPr>
+            <w:tcW w:w="2552" w:type="dxa"/>
+          </w:tcPr>
+          <w:p>
+            <w:pPr>
+              <w:rPr>
+                <w:rFonts w:ascii="Times New Roman" w:hAnsi="Times New Roman" w:cs="Times New Roman"/>
+                <w:sz w:val="20"/>
+                <w:szCs w:val="20"/>
+              </w:rPr>
+            </w:pPr>
+            <w:r>
+              <w:rPr>
+                <w:rFonts w:ascii="Times New Roman" w:hAnsi="Times New Roman" w:cs="Times New Roman"/>
+                <w:sz w:val="20"/>
+                <w:szCs w:val="20"/>
+              </w:rPr>
+              <w:t>The header must start with S, E, or T.</w:t>
+            </w:r>
+          </w:p>
+        </w:tc>
+        <w:tc>
+          <w:tcPr>
+            <w:tcW w:w="2095" w:type="dxa"/>
+          </w:tcPr>
+          <w:p>
+            <w:pPr>
+              <w:rPr>
+                <w:rFonts w:ascii="Times New Roman" w:hAnsi="Times New Roman" w:cs="Times New Roman"/>
+                <w:sz w:val="20"/>
+                <w:szCs w:val="20"/>
+              </w:rPr>
+            </w:pPr>
+            <w:proofErr w:type="spellStart"/>
+            <w:r>
+              <w:rPr>
+                <w:rFonts w:ascii="Times New Roman" w:hAnsi="Times New Roman" w:cs="Times New Roman"/>
+                <w:sz w:val="20"/>
+                <w:szCs w:val="20"/>
+              </w:rPr>
+              <w:t>S</w:t>
+            </w:r>
+            <w:r>
+              <w:rPr>
+                <w:rFonts w:ascii="Times New Roman" w:hAnsi="Times New Roman" w:cs="Times New Roman"/>
+                <w:sz w:val="20"/>
+                <w:szCs w:val="20"/>
+              </w:rPr>
+              <w:t>000000000</w:t>
+            </w:r>
+            <w:proofErr w:type="spellEnd"/>
+          </w:p>
+        </w:tc>
+        <w:tc>
+          <w:tcPr>
+            <w:tcW w:w="1590" w:type="dxa"/>
+          </w:tcPr>
+          <w:p>
+            <w:pPr>
+              <w:rPr>
+                <w:rFonts w:ascii="Times New Roman" w:hAnsi="Times New Roman" w:cs="Times New Roman"/>
+                <w:sz w:val="20"/>
+                <w:szCs w:val="20"/>
+              </w:rPr>
+            </w:pPr>
+            <w:r>
+              <w:rPr>
+                <w:rFonts w:ascii="Times New Roman" w:hAnsi="Times New Roman" w:cs="Times New Roman"/>
+                <w:sz w:val="20"/>
+                <w:szCs w:val="20"/>
+              </w:rPr>
+              <w:t>Pass</w:t>
+            </w:r>
+          </w:p>
+        </w:tc>
+        <w:tc>
+          <w:tcPr>
+            <w:tcW w:w="1843" w:type="dxa"/>
+          </w:tcPr>
+          <w:p>
+            <w:pPr>
+              <w:rPr>
+                <w:rFonts w:ascii="Times New Roman" w:hAnsi="Times New Roman" w:cs="Times New Roman"/>
+                <w:sz w:val="20"/>
+                <w:szCs w:val="20"/>
+              </w:rPr>
+            </w:pPr>
+          </w:p>
+        </w:tc>
+      </w:tr>
+      <w:tr>
+        <w:tc>
+          <w:tcPr>
+            <w:tcW w:w="1985" w:type="dxa"/>
+          </w:tcPr>
+          <w:p>
+            <w:pPr>
+              <w:rPr>
+                <w:rFonts w:ascii="Times New Roman" w:hAnsi="Times New Roman" w:cs="Times New Roman"/>
+                <w:sz w:val="20"/>
+                <w:szCs w:val="20"/>
+              </w:rPr>
+            </w:pPr>
+          </w:p>
+        </w:tc>
+        <w:tc>
+          <w:tcPr>
+            <w:tcW w:w="2552" w:type="dxa"/>
+          </w:tcPr>
+          <w:p>
+            <w:pPr>
+              <w:rPr>
+                <w:rFonts w:ascii="Times New Roman" w:hAnsi="Times New Roman" w:cs="Times New Roman"/>
+                <w:sz w:val="20"/>
+                <w:szCs w:val="20"/>
+              </w:rPr>
+            </w:pPr>
+          </w:p>
+        </w:tc>
+        <w:tc>
+          <w:tcPr>
+            <w:tcW w:w="2095" w:type="dxa"/>
+          </w:tcPr>
+          <w:p>
+            <w:pPr>
+              <w:rPr>
+                <w:rFonts w:ascii="Times New Roman" w:hAnsi="Times New Roman" w:cs="Times New Roman"/>
+                <w:sz w:val="20"/>
+                <w:szCs w:val="20"/>
+              </w:rPr>
+            </w:pPr>
+            <w:proofErr w:type="spellStart"/>
+            <w:r>
+              <w:rPr>
+                <w:rFonts w:ascii="Times New Roman" w:hAnsi="Times New Roman" w:cs="Times New Roman"/>
+                <w:sz w:val="20"/>
+                <w:szCs w:val="20"/>
+              </w:rPr>
+              <w:t>E</w:t>
+            </w:r>
+            <w:r>
+              <w:rPr>
+                <w:rFonts w:ascii="Times New Roman" w:hAnsi="Times New Roman" w:cs="Times New Roman"/>
+                <w:sz w:val="20"/>
+                <w:szCs w:val="20"/>
+              </w:rPr>
+              <w:t>000000000</w:t>
+            </w:r>
+            <w:proofErr w:type="spellEnd"/>
+          </w:p>
+        </w:tc>
+        <w:tc>
+          <w:tcPr>
+            <w:tcW w:w="1590" w:type="dxa"/>
+          </w:tcPr>
+          <w:p>
+            <w:pPr>
+              <w:rPr>
+                <w:rFonts w:ascii="Times New Roman" w:hAnsi="Times New Roman" w:cs="Times New Roman"/>
+                <w:sz w:val="20"/>
+                <w:szCs w:val="20"/>
+              </w:rPr>
+            </w:pPr>
+            <w:r>
+              <w:rPr>
+                <w:rFonts w:ascii="Times New Roman" w:hAnsi="Times New Roman" w:cs="Times New Roman"/>
+                <w:sz w:val="20"/>
+                <w:szCs w:val="20"/>
+              </w:rPr>
+              <w:t>Pass</w:t>
+            </w:r>
+          </w:p>
+        </w:tc>
+        <w:tc>
+          <w:tcPr>
+            <w:tcW w:w="1843" w:type="dxa"/>
+          </w:tcPr>
+          <w:p>
+            <w:pPr>
+              <w:rPr>
+                <w:rFonts w:ascii="Times New Roman" w:hAnsi="Times New Roman" w:cs="Times New Roman"/>
+                <w:sz w:val="20"/>
+                <w:szCs w:val="20"/>
+              </w:rPr>
+            </w:pPr>
+          </w:p>
+        </w:tc>
+      </w:tr>
+      <w:tr>
+        <w:tc>
+          <w:tcPr>
+            <w:tcW w:w="1985" w:type="dxa"/>
+          </w:tcPr>
+          <w:p>
+            <w:pPr>
+              <w:rPr>
+                <w:rFonts w:ascii="Times New Roman" w:hAnsi="Times New Roman" w:cs="Times New Roman"/>
+                <w:sz w:val="20"/>
+                <w:szCs w:val="20"/>
+              </w:rPr>
+            </w:pPr>
+          </w:p>
+        </w:tc>
+        <w:tc>
+          <w:tcPr>
+            <w:tcW w:w="2552" w:type="dxa"/>
+          </w:tcPr>
+          <w:p>
+            <w:pPr>
+              <w:rPr>
+                <w:rFonts w:ascii="Times New Roman" w:hAnsi="Times New Roman" w:cs="Times New Roman"/>
+                <w:sz w:val="20"/>
+                <w:szCs w:val="20"/>
+              </w:rPr>
+            </w:pPr>
+          </w:p>
+        </w:tc>
+        <w:tc>
+          <w:tcPr>
+            <w:tcW w:w="2095" w:type="dxa"/>
+          </w:tcPr>
+          <w:p>
+            <w:pPr>
+              <w:rPr>
+                <w:rFonts w:ascii="Times New Roman" w:hAnsi="Times New Roman" w:cs="Times New Roman"/>
+                <w:sz w:val="20"/>
+                <w:szCs w:val="20"/>
+              </w:rPr>
+            </w:pPr>
+            <w:proofErr w:type="spellStart"/>
+            <w:r>
+              <w:rPr>
+                <w:rFonts w:ascii="Times New Roman" w:hAnsi="Times New Roman" w:cs="Times New Roman"/>
+                <w:sz w:val="20"/>
+                <w:szCs w:val="20"/>
+              </w:rPr>
+              <w:t>T</w:t>
+            </w:r>
+            <w:r>
+              <w:rPr>
+                <w:rFonts w:ascii="Times New Roman" w:hAnsi="Times New Roman" w:cs="Times New Roman"/>
+                <w:sz w:val="20"/>
+                <w:szCs w:val="20"/>
+              </w:rPr>
+              <w:t>000000000</w:t>
+            </w:r>
+            <w:proofErr w:type="spellEnd"/>
+          </w:p>
+        </w:tc>
+        <w:tc>
+          <w:tcPr>
+            <w:tcW w:w="1590" w:type="dxa"/>
+          </w:tcPr>
+          <w:p>
+            <w:pPr>
+              <w:rPr>
+                <w:rFonts w:ascii="Times New Roman" w:hAnsi="Times New Roman" w:cs="Times New Roman"/>
+                <w:sz w:val="20"/>
+                <w:szCs w:val="20"/>
+              </w:rPr>
+            </w:pPr>
+            <w:r>
+              <w:rPr>
+                <w:rFonts w:ascii="Times New Roman" w:hAnsi="Times New Roman" w:cs="Times New Roman"/>
+                <w:sz w:val="20"/>
+                <w:szCs w:val="20"/>
+              </w:rPr>
+              <w:t>Pass</w:t>
+            </w:r>
+          </w:p>
+        </w:tc>
+        <w:tc>
+          <w:tcPr>
+            <w:tcW w:w="1843" w:type="dxa"/>
+          </w:tcPr>
+          <w:p>
+            <w:pPr>
+              <w:rPr>
+                <w:rFonts w:ascii="Times New Roman" w:hAnsi="Times New Roman" w:cs="Times New Roman"/>
+                <w:sz w:val="20"/>
+                <w:szCs w:val="20"/>
+              </w:rPr>
+            </w:pPr>
+          </w:p>
+        </w:tc>
+      </w:tr>
+      <w:tr>
+        <w:tc>
+          <w:tcPr>
+            <w:tcW w:w="1985" w:type="dxa"/>
+          </w:tcPr>
+          <w:p>
+            <w:pPr>
+              <w:rPr>
+                <w:rFonts w:ascii="Times New Roman" w:hAnsi="Times New Roman" w:cs="Times New Roman"/>
+                <w:sz w:val="20"/>
+                <w:szCs w:val="20"/>
+              </w:rPr>
+            </w:pPr>
+          </w:p>
+        </w:tc>
+        <w:tc>
+          <w:tcPr>
+            <w:tcW w:w="2552" w:type="dxa"/>
+          </w:tcPr>
+          <w:p>
+            <w:pPr>
+              <w:rPr>
+                <w:rFonts w:ascii="Times New Roman" w:hAnsi="Times New Roman" w:cs="Times New Roman"/>
+                <w:sz w:val="20"/>
+                <w:szCs w:val="20"/>
+              </w:rPr>
+            </w:pPr>
+          </w:p>
+        </w:tc>
+        <w:tc>
+          <w:tcPr>
+            <w:tcW w:w="2095" w:type="dxa"/>
+          </w:tcPr>
+          <w:p>
+            <w:pPr>
+              <w:rPr>
+                <w:rFonts w:ascii="Times New Roman" w:hAnsi="Times New Roman" w:cs="Times New Roman"/>
+                <w:sz w:val="20"/>
+                <w:szCs w:val="20"/>
+              </w:rPr>
+            </w:pPr>
+            <w:proofErr w:type="spellStart"/>
+            <w:r>
+              <w:rPr>
+                <w:rFonts w:ascii="Times New Roman" w:hAnsi="Times New Roman" w:cs="Times New Roman"/>
+                <w:sz w:val="20"/>
+                <w:szCs w:val="20"/>
+              </w:rPr>
+              <w:t>X</w:t>
+            </w:r>
+            <w:r>
+              <w:rPr>
+                <w:rFonts w:ascii="Times New Roman" w:hAnsi="Times New Roman" w:cs="Times New Roman"/>
+                <w:sz w:val="20"/>
+                <w:szCs w:val="20"/>
+              </w:rPr>
+              <w:t>000000000</w:t>
+            </w:r>
+            <w:proofErr w:type="spellEnd"/>
+          </w:p>
+        </w:tc>
+        <w:tc>
+          <w:tcPr>
+            <w:tcW w:w="1590" w:type="dxa"/>
+          </w:tcPr>
+          <w:p>
+            <w:pPr>
+              <w:rPr>
+                <w:rFonts w:ascii="Times New Roman" w:hAnsi="Times New Roman" w:cs="Times New Roman"/>
+                <w:sz w:val="20"/>
+                <w:szCs w:val="20"/>
+              </w:rPr>
+            </w:pPr>
+            <w:r>
+              <w:rPr>
+                <w:rFonts w:ascii="Times New Roman" w:hAnsi="Times New Roman" w:cs="Times New Roman"/>
+                <w:sz w:val="20"/>
+                <w:szCs w:val="20"/>
+              </w:rPr>
+              <w:t>Fail</w:t>
+            </w:r>
+          </w:p>
+        </w:tc>
+        <w:tc>
+          <w:tcPr>
+            <w:tcW w:w="1843" w:type="dxa"/>
+          </w:tcPr>
+          <w:p>
+            <w:pPr>
+              <w:rPr>
+                <w:rFonts w:ascii="Times New Roman" w:hAnsi="Times New Roman" w:cs="Times New Roman"/>
+                <w:sz w:val="20"/>
+                <w:szCs w:val="20"/>
+              </w:rPr>
+            </w:pPr>
+          </w:p>
+        </w:tc>
+      </w:tr>
+      <w:tr>
+        <w:tc>
+          <w:tcPr>
+            <w:tcW w:w="1985" w:type="dxa"/>
+          </w:tcPr>
+          <w:p>
+            <w:pPr>
+              <w:rPr>
+                <w:rFonts w:ascii="Times New Roman" w:hAnsi="Times New Roman" w:cs="Times New Roman"/>
+                <w:sz w:val="20"/>
+                <w:szCs w:val="20"/>
+              </w:rPr>
+            </w:pPr>
+          </w:p>
+        </w:tc>
+        <w:tc>
+          <w:tcPr>
+            <w:tcW w:w="2552" w:type="dxa"/>
+          </w:tcPr>
+          <w:p>
+            <w:pPr>
+              <w:rPr>
+                <w:rFonts w:ascii="Times New Roman" w:hAnsi="Times New Roman" w:cs="Times New Roman"/>
+                <w:sz w:val="20"/>
+                <w:szCs w:val="20"/>
+              </w:rPr>
+            </w:pPr>
+          </w:p>
+        </w:tc>
+        <w:tc>
+          <w:tcPr>
+            <w:tcW w:w="2095" w:type="dxa"/>
+          </w:tcPr>
+          <w:p>
+            <w:pPr>
+              <w:rPr>
+                <w:rFonts w:ascii="Times New Roman" w:hAnsi="Times New Roman" w:cs="Times New Roman"/>
+                <w:sz w:val="20"/>
+                <w:szCs w:val="20"/>
+              </w:rPr>
+            </w:pPr>
+            <w:proofErr w:type="spellStart"/>
+            <w:r>
+              <w:rPr>
+                <w:rFonts w:ascii="Times New Roman" w:hAnsi="Times New Roman" w:cs="Times New Roman"/>
+                <w:sz w:val="20"/>
+                <w:szCs w:val="20"/>
+              </w:rPr>
+              <w:t>Y</w:t>
+            </w:r>
+            <w:r>
+              <w:rPr>
+                <w:rFonts w:ascii="Times New Roman" w:hAnsi="Times New Roman" w:cs="Times New Roman"/>
+                <w:sz w:val="20"/>
+                <w:szCs w:val="20"/>
+              </w:rPr>
+              <w:t>000000000</w:t>
+            </w:r>
+            <w:proofErr w:type="spellEnd"/>
+          </w:p>
+        </w:tc>
+        <w:tc>
+          <w:tcPr>
+            <w:tcW w:w="1590" w:type="dxa"/>
+          </w:tcPr>
+          <w:p>
+            <w:pPr>
+              <w:rPr>
+                <w:rFonts w:ascii="Times New Roman" w:hAnsi="Times New Roman" w:cs="Times New Roman"/>
+                <w:sz w:val="20"/>
+                <w:szCs w:val="20"/>
+              </w:rPr>
+            </w:pPr>
+            <w:r>
+              <w:rPr>
+                <w:rFonts w:ascii="Times New Roman" w:hAnsi="Times New Roman" w:cs="Times New Roman"/>
+                <w:sz w:val="20"/>
+                <w:szCs w:val="20"/>
+              </w:rPr>
+              <w:t>Fail</w:t>
+            </w:r>
+          </w:p>
+        </w:tc>
+        <w:tc>
+          <w:tcPr>
+            <w:tcW w:w="1843" w:type="dxa"/>
+          </w:tcPr>
+          <w:p>
+            <w:pPr>
+              <w:rPr>
+                <w:rFonts w:ascii="Times New Roman" w:hAnsi="Times New Roman" w:cs="Times New Roman"/>
+                <w:sz w:val="20"/>
+                <w:szCs w:val="20"/>
+              </w:rPr>
+            </w:pPr>
+          </w:p>
+        </w:tc>
+      </w:tr>
+      <w:tr>
+        <w:tc>
+          <w:tcPr>
+            <w:tcW w:w="1985" w:type="dxa"/>
+          </w:tcPr>
+          <w:p>
+            <w:pPr>
+              <w:rPr>
+                <w:rFonts w:ascii="Times New Roman" w:hAnsi="Times New Roman" w:cs="Times New Roman"/>
+                <w:sz w:val="20"/>
+                <w:szCs w:val="20"/>
+              </w:rPr>
+            </w:pPr>
+          </w:p>
+        </w:tc>
+        <w:tc>
+          <w:tcPr>
+            <w:tcW w:w="2552" w:type="dxa"/>
+          </w:tcPr>
+          <w:p>
+            <w:pPr>
+              <w:rPr>
+                <w:rFonts w:ascii="Times New Roman" w:hAnsi="Times New Roman" w:cs="Times New Roman"/>
+                <w:sz w:val="20"/>
+                <w:szCs w:val="20"/>
+              </w:rPr>
+            </w:pPr>
+            <w:r>
+              <w:rPr>
+                <w:rFonts w:ascii="Times New Roman" w:hAnsi="Times New Roman" w:cs="Times New Roman"/>
+                <w:sz w:val="20"/>
+                <w:szCs w:val="20"/>
+              </w:rPr>
+              <w:t>The header type must followed by only numeric characters.</w:t>
+            </w:r>
+          </w:p>
+        </w:tc>
+        <w:tc>
+          <w:tcPr>
+            <w:tcW w:w="2095" w:type="dxa"/>
+          </w:tcPr>
+          <w:p>
+            <w:pPr>
+              <w:rPr>
+                <w:rFonts w:ascii="Times New Roman" w:hAnsi="Times New Roman" w:cs="Times New Roman"/>
+                <w:sz w:val="20"/>
+                <w:szCs w:val="20"/>
+              </w:rPr>
+            </w:pPr>
+            <w:proofErr w:type="spellStart"/>
+            <w:r>
+              <w:rPr>
+                <w:rFonts w:ascii="Times New Roman" w:hAnsi="Times New Roman" w:cs="Times New Roman"/>
+                <w:sz w:val="20"/>
+                <w:szCs w:val="20"/>
+              </w:rPr>
+              <w:t>S000000000</w:t>
+            </w:r>
+            <w:proofErr w:type="spellEnd"/>
+          </w:p>
+        </w:tc>
+        <w:tc>
+          <w:tcPr>
+            <w:tcW w:w="1590" w:type="dxa"/>
+          </w:tcPr>
+          <w:p>
+            <w:pPr>
+              <w:rPr>
+                <w:rFonts w:ascii="Times New Roman" w:hAnsi="Times New Roman" w:cs="Times New Roman"/>
+                <w:sz w:val="20"/>
+                <w:szCs w:val="20"/>
+              </w:rPr>
+            </w:pPr>
+            <w:r>
+              <w:rPr>
+                <w:rFonts w:ascii="Times New Roman" w:hAnsi="Times New Roman" w:cs="Times New Roman"/>
+                <w:sz w:val="20"/>
+                <w:szCs w:val="20"/>
+              </w:rPr>
+              <w:t>Pass</w:t>
+            </w:r>
+          </w:p>
+        </w:tc>
+        <w:tc>
+          <w:tcPr>
+            <w:tcW w:w="1843" w:type="dxa"/>
+          </w:tcPr>
+          <w:p>
+            <w:pPr>
+              <w:rPr>
+                <w:rFonts w:ascii="Times New Roman" w:hAnsi="Times New Roman" w:cs="Times New Roman"/>
+                <w:sz w:val="20"/>
+                <w:szCs w:val="20"/>
+              </w:rPr>
+            </w:pPr>
+          </w:p>
+        </w:tc>
+      </w:tr>
+      <w:tr>
+        <w:tc>
+          <w:tcPr>
+            <w:tcW w:w="1985" w:type="dxa"/>
+          </w:tcPr>
+          <w:p>
+            <w:pPr>
+              <w:rPr>
+                <w:rFonts w:ascii="Times New Roman" w:hAnsi="Times New Roman" w:cs="Times New Roman"/>
+                <w:sz w:val="20"/>
+                <w:szCs w:val="20"/>
+              </w:rPr>
+            </w:pPr>
+          </w:p>
+        </w:tc>
+        <w:tc>
+          <w:tcPr>
+            <w:tcW w:w="2552" w:type="dxa"/>
+          </w:tcPr>
+          <w:p>
+            <w:pPr>
+              <w:rPr>
+                <w:rFonts w:ascii="Times New Roman" w:hAnsi="Times New Roman" w:cs="Times New Roman"/>
+                <w:sz w:val="20"/>
+                <w:szCs w:val="20"/>
+              </w:rPr>
+            </w:pPr>
+          </w:p>
+        </w:tc>
+        <w:tc>
+          <w:tcPr>
+            <w:tcW w:w="2095" w:type="dxa"/>
+          </w:tcPr>
+          <w:p>
+            <w:pPr>
+              <w:rPr>
+                <w:rFonts w:ascii="Times New Roman" w:hAnsi="Times New Roman" w:cs="Times New Roman"/>
+                <w:sz w:val="20"/>
+                <w:szCs w:val="20"/>
+              </w:rPr>
+            </w:pPr>
+            <w:proofErr w:type="spellStart"/>
+            <w:r>
+              <w:rPr>
+                <w:rFonts w:ascii="Times New Roman" w:hAnsi="Times New Roman" w:cs="Times New Roman"/>
+                <w:sz w:val="20"/>
+                <w:szCs w:val="20"/>
+              </w:rPr>
+              <w:t>S000</w:t>
+            </w:r>
+            <w:r>
+              <w:rPr>
+                <w:rFonts w:ascii="Times New Roman" w:hAnsi="Times New Roman" w:cs="Times New Roman"/>
+                <w:sz w:val="20"/>
+                <w:szCs w:val="20"/>
+              </w:rPr>
+              <w:t>000XYZ</w:t>
+            </w:r>
+            <w:proofErr w:type="spellEnd"/>
+          </w:p>
+        </w:tc>
+        <w:tc>
+          <w:tcPr>
+            <w:tcW w:w="1590" w:type="dxa"/>
+          </w:tcPr>
+          <w:p>
+            <w:pPr>
+              <w:rPr>
+                <w:rFonts w:ascii="Times New Roman" w:hAnsi="Times New Roman" w:cs="Times New Roman"/>
+                <w:sz w:val="20"/>
+                <w:szCs w:val="20"/>
+              </w:rPr>
+            </w:pPr>
+            <w:r>
+              <w:rPr>
+                <w:rFonts w:ascii="Times New Roman" w:hAnsi="Times New Roman" w:cs="Times New Roman"/>
+                <w:sz w:val="20"/>
+                <w:szCs w:val="20"/>
+              </w:rPr>
+              <w:t>Fail</w:t>
+            </w:r>
+          </w:p>
+        </w:tc>
+        <w:tc>
+          <w:tcPr>
+            <w:tcW w:w="1843" w:type="dxa"/>
+          </w:tcPr>
+          <w:p>
+            <w:pPr>
+              <w:rPr>
+                <w:rFonts w:ascii="Times New Roman" w:hAnsi="Times New Roman" w:cs="Times New Roman"/>
+                <w:sz w:val="20"/>
+                <w:szCs w:val="20"/>
+              </w:rPr>
+            </w:pPr>
+          </w:p>
+        </w:tc>
+      </w:tr>
+      <w:tr>
+        <w:tc>
+          <w:tcPr>
+            <w:tcW w:w="1985" w:type="dxa"/>
+          </w:tcPr>
+          <w:p>
+            <w:pPr>
+              <w:rPr>
+                <w:rFonts w:ascii="Times New Roman" w:hAnsi="Times New Roman" w:cs="Times New Roman"/>
+                <w:sz w:val="20"/>
+                <w:szCs w:val="20"/>
+              </w:rPr>
+            </w:pPr>
+          </w:p>
+        </w:tc>
+        <w:tc>
+          <w:tcPr>
+            <w:tcW w:w="2552" w:type="dxa"/>
+          </w:tcPr>
+          <w:p>
+            <w:pPr>
+              <w:rPr>
+                <w:rFonts w:ascii="Times New Roman" w:hAnsi="Times New Roman" w:cs="Times New Roman"/>
+                <w:sz w:val="20"/>
+                <w:szCs w:val="20"/>
+              </w:rPr>
+            </w:pPr>
+            <w:r>
+              <w:rPr>
+                <w:rFonts w:ascii="Times New Roman" w:hAnsi="Times New Roman" w:cs="Times New Roman"/>
+                <w:sz w:val="20"/>
+                <w:szCs w:val="20"/>
+              </w:rPr>
+              <w:t>Lower case is capitalized.</w:t>
+            </w:r>
+          </w:p>
+        </w:tc>
+        <w:tc>
+          <w:tcPr>
+            <w:tcW w:w="2095" w:type="dxa"/>
+          </w:tcPr>
+          <w:p>
+            <w:pPr>
+              <w:rPr>
+                <w:rFonts w:ascii="Times New Roman" w:hAnsi="Times New Roman" w:cs="Times New Roman"/>
+                <w:sz w:val="20"/>
+                <w:szCs w:val="20"/>
+              </w:rPr>
+            </w:pPr>
+            <w:proofErr w:type="spellStart"/>
+            <w:r>
+              <w:rPr>
+                <w:rFonts w:ascii="Times New Roman" w:hAnsi="Times New Roman" w:cs="Times New Roman"/>
+                <w:sz w:val="20"/>
+                <w:szCs w:val="20"/>
+              </w:rPr>
+              <w:t>s000000000</w:t>
+            </w:r>
+            <w:proofErr w:type="spellEnd"/>
+          </w:p>
+        </w:tc>
+        <w:tc>
+          <w:tcPr>
+            <w:tcW w:w="1590" w:type="dxa"/>
+          </w:tcPr>
+          <w:p>
+            <w:pPr>
+              <w:rPr>
+                <w:rFonts w:ascii="Times New Roman" w:hAnsi="Times New Roman" w:cs="Times New Roman"/>
+                <w:sz w:val="20"/>
+                <w:szCs w:val="20"/>
+              </w:rPr>
+            </w:pPr>
+            <w:proofErr w:type="spellStart"/>
+            <w:r>
+              <w:rPr>
+                <w:rFonts w:ascii="Times New Roman" w:hAnsi="Times New Roman" w:cs="Times New Roman"/>
+                <w:sz w:val="20"/>
+                <w:szCs w:val="20"/>
+              </w:rPr>
+              <w:t>S000000000</w:t>
+            </w:r>
+            <w:proofErr w:type="spellEnd"/>
+          </w:p>
+        </w:tc>
+        <w:tc>
+          <w:tcPr>
+            <w:tcW w:w="1843" w:type="dxa"/>
+          </w:tcPr>
+          <w:p>
+            <w:pPr>
+              <w:rPr>
+                <w:rFonts w:ascii="Times New Roman" w:hAnsi="Times New Roman" w:cs="Times New Roman"/>
+                <w:sz w:val="20"/>
+                <w:szCs w:val="20"/>
+              </w:rPr>
+            </w:pPr>
+            <w:proofErr w:type="spellStart"/>
+            <w:r>
+              <w:rPr>
+                <w:rFonts w:ascii="Times New Roman" w:hAnsi="Times New Roman" w:cs="Times New Roman"/>
+                <w:sz w:val="20"/>
+                <w:szCs w:val="20"/>
+              </w:rPr>
+              <w:t>S000000000</w:t>
+            </w:r>
+            <w:proofErr w:type="spellEnd"/>
+            <w:r>
+              <w:rPr>
+                <w:rFonts w:ascii="Times New Roman" w:hAnsi="Times New Roman" w:cs="Times New Roman"/>
+                <w:sz w:val="20"/>
+                <w:szCs w:val="20"/>
+              </w:rPr>
+              <w:t xml:space="preserve"> - </w:t>
             </w:r>
             <w:bookmarkStart w:id="0" w:name="_GoBack"/>
             <w:bookmarkEnd w:id="0"/>
-            <w:proofErr w:type="spellEnd"/>
-          </w:p>
-        </w:tc>
-        <w:tc>
-          <w:tcPr>
-            <w:tcW w:w="1590" w:type="dxa"/>
-          </w:tcPr>
-          <w:p>
-            <w:pPr>
-              <w:rPr>
-                <w:rFonts w:ascii="Times New Roman" w:hAnsi="Times New Roman" w:cs="Times New Roman"/>
-                <w:sz w:val="20"/>
-                <w:szCs w:val="20"/>
-              </w:rPr>
-            </w:pPr>
-            <w:r>
-              <w:rPr>
-                <w:rFonts w:ascii="Times New Roman" w:hAnsi="Times New Roman" w:cs="Times New Roman"/>
-                <w:sz w:val="20"/>
-                <w:szCs w:val="20"/>
-              </w:rPr>
-              <w:t>Fail</w:t>
-            </w:r>
-          </w:p>
-        </w:tc>
-        <w:tc>
-          <w:tcPr>
-            <w:tcW w:w="1701" w:type="dxa"/>
-          </w:tcPr>
-          <w:p>
-            <w:pPr>
-              <w:rPr>
-                <w:rFonts w:ascii="Times New Roman" w:hAnsi="Times New Roman" w:cs="Times New Roman"/>
-                <w:sz w:val="20"/>
-                <w:szCs w:val="20"/>
-              </w:rPr>
-            </w:pPr>
+            <w:r>
+              <w:rPr>
+                <w:rFonts w:ascii="Times New Roman" w:hAnsi="Times New Roman" w:cs="Times New Roman"/>
+                <w:sz w:val="20"/>
+                <w:szCs w:val="20"/>
+              </w:rPr>
+              <w:t>Pass</w:t>
+            </w:r>
           </w:p>
         </w:tc>
       </w:tr>
       <w:tr>
         <w:tc>
           <w:tcPr>
-            <w:tcW w:w="1838" w:type="dxa"/>
+            <w:tcW w:w="1985" w:type="dxa"/>
           </w:tcPr>
           <w:p>
             <w:pPr>
@@ -7563,25 +8579,6 @@
                 <w:szCs w:val="20"/>
               </w:rPr>
             </w:pPr>
-            <w:proofErr w:type="spellStart"/>
-            <w:r>
-              <w:rPr>
-                <w:rFonts w:ascii="Times New Roman" w:hAnsi="Times New Roman" w:cs="Times New Roman"/>
-                <w:sz w:val="20"/>
-                <w:szCs w:val="20"/>
-              </w:rPr>
-              <w:t>S0000000000</w:t>
-            </w:r>
-            <w:proofErr w:type="spellEnd"/>
-          </w:p>
-          <w:p>
-            <w:pPr>
-              <w:rPr>
-                <w:rFonts w:ascii="Times New Roman" w:hAnsi="Times New Roman" w:cs="Times New Roman"/>
-                <w:sz w:val="20"/>
-                <w:szCs w:val="20"/>
-              </w:rPr>
-            </w:pPr>
           </w:p>
         </w:tc>
         <w:tc>
@@ -7596,19 +8593,11 @@
                 <w:szCs w:val="20"/>
               </w:rPr>
             </w:pPr>
-            <w:r>
-              <w:rPr>
-                <w:rFonts w:ascii="Times New Roman" w:hAnsi="Times New Roman" w:cs="Times New Roman"/>
-                <w:sz w:val="20"/>
-                <w:szCs w:val="20"/>
-              </w:rPr>
-              <w:t>Fail</w:t>
-            </w:r>
-          </w:p>
-        </w:tc>
-        <w:tc>
-          <w:tcPr>
-            <w:tcW w:w="1701" w:type="dxa"/>
+          </w:p>
+        </w:tc>
+        <w:tc>
+          <w:tcPr>
+            <w:tcW w:w="1843" w:type="dxa"/>
           </w:tcPr>
           <w:p>
             <w:pPr>
@@ -7624,16 +8613,44 @@
       <w:tr>
         <w:tc>
           <w:tcPr>
-            <w:tcW w:w="1838" w:type="dxa"/>
-          </w:tcPr>
-          <w:p>
-            <w:pPr>
-              <w:rPr>
-                <w:rFonts w:ascii="Times New Roman" w:hAnsi="Times New Roman" w:cs="Times New Roman"/>
-                <w:sz w:val="20"/>
-                <w:szCs w:val="20"/>
-              </w:rPr>
-            </w:pPr>
+            <w:tcW w:w="1985" w:type="dxa"/>
+          </w:tcPr>
+          <w:p>
+            <w:pPr>
+              <w:rPr>
+                <w:rFonts w:ascii="Times New Roman" w:hAnsi="Times New Roman" w:cs="Times New Roman"/>
+                <w:sz w:val="20"/>
+                <w:szCs w:val="20"/>
+              </w:rPr>
+            </w:pPr>
+            <w:proofErr w:type="spellStart"/>
+            <w:r>
+              <w:rPr>
+                <w:rFonts w:ascii="Times New Roman" w:hAnsi="Times New Roman" w:cs="Times New Roman"/>
+                <w:sz w:val="20"/>
+                <w:szCs w:val="20"/>
+              </w:rPr>
+              <w:t>MessageValidator</w:t>
+            </w:r>
+            <w:proofErr w:type="spellEnd"/>
+            <w:r>
+              <w:rPr>
+                <w:rFonts w:ascii="Times New Roman" w:hAnsi="Times New Roman" w:cs="Times New Roman"/>
+                <w:sz w:val="20"/>
+                <w:szCs w:val="20"/>
+              </w:rPr>
+              <w:t xml:space="preserve">: </w:t>
+            </w:r>
+            <w:proofErr w:type="spellStart"/>
+            <w:r>
+              <w:rPr>
+                <w:rFonts w:ascii="Times New Roman" w:hAnsi="Times New Roman" w:cs="Times New Roman"/>
+                <w:sz w:val="20"/>
+                <w:szCs w:val="20"/>
+              </w:rPr>
+              <w:t>ValidateSender</w:t>
+            </w:r>
+            <w:proofErr w:type="spellEnd"/>
           </w:p>
         </w:tc>
         <w:tc>
@@ -7654,7 +8671,7 @@
                 <w:sz w:val="20"/>
                 <w:szCs w:val="20"/>
               </w:rPr>
-              <w:t>The header must start with S, E, or T.</w:t>
+              <w:t>The body must have a sender specified</w:t>
             </w:r>
           </w:p>
         </w:tc>
@@ -7670,24 +8687,14 @@
                 <w:szCs w:val="20"/>
               </w:rPr>
             </w:pPr>
-            <w:proofErr w:type="spellStart"/>
-            <w:r>
-              <w:rPr>
-                <w:rFonts w:ascii="Times New Roman" w:hAnsi="Times New Roman" w:cs="Times New Roman"/>
-                <w:sz w:val="20"/>
-                <w:szCs w:val="20"/>
-              </w:rPr>
-              <w:t>S</w:t>
-            </w:r>
-            <w:r>
-              <w:rPr>
-                <w:rFonts w:ascii="Times New Roman" w:hAnsi="Times New Roman" w:cs="Times New Roman"/>
-                <w:sz w:val="20"/>
-                <w:szCs w:val="20"/>
-              </w:rPr>
-              <w:t>000000000</w:t>
-            </w:r>
-            <w:proofErr w:type="spellEnd"/>
+            <w:r>
+              <w:rPr>
+                <w:rFonts w:ascii="Times New Roman" w:hAnsi="Times New Roman" w:cs="Times New Roman"/>
+                <w:sz w:val="20"/>
+                <w:szCs w:val="20"/>
+              </w:rPr>
+              <w:t>&lt;empty&gt;</w:t>
+            </w:r>
           </w:p>
         </w:tc>
         <w:tc>
@@ -7702,19 +8709,11 @@
                 <w:szCs w:val="20"/>
               </w:rPr>
             </w:pPr>
-            <w:r>
-              <w:rPr>
-                <w:rFonts w:ascii="Times New Roman" w:hAnsi="Times New Roman" w:cs="Times New Roman"/>
-                <w:sz w:val="20"/>
-                <w:szCs w:val="20"/>
-              </w:rPr>
-              <w:t>Pass</w:t>
-            </w:r>
-          </w:p>
-        </w:tc>
-        <w:tc>
-          <w:tcPr>
-            <w:tcW w:w="1701" w:type="dxa"/>
+          </w:p>
+        </w:tc>
+        <w:tc>
+          <w:tcPr>
+            <w:tcW w:w="1843" w:type="dxa"/>
           </w:tcPr>
           <w:p>
             <w:pPr>
@@ -7730,7 +8729,7 @@
       <w:tr>
         <w:tc>
           <w:tcPr>
-            <w:tcW w:w="1838" w:type="dxa"/>
+            <w:tcW w:w="1985" w:type="dxa"/>
           </w:tcPr>
           <w:p>
             <w:pPr>
@@ -7775,15 +8774,7 @@
                 <w:sz w:val="20"/>
                 <w:szCs w:val="20"/>
               </w:rPr>
-              <w:t>E</w:t>
-            </w:r>
-            <w:r>
-              <w:rPr>
-                <w:rFonts w:ascii="Times New Roman" w:hAnsi="Times New Roman" w:cs="Times New Roman"/>
-                <w:sz w:val="20"/>
-                <w:szCs w:val="20"/>
-              </w:rPr>
-              <w:t>000000000</w:t>
+              <w:t>S000000000</w:t>
             </w:r>
             <w:proofErr w:type="spellEnd"/>
           </w:p>
@@ -7800,19 +8791,11 @@
                 <w:szCs w:val="20"/>
               </w:rPr>
             </w:pPr>
-            <w:r>
-              <w:rPr>
-                <w:rFonts w:ascii="Times New Roman" w:hAnsi="Times New Roman" w:cs="Times New Roman"/>
-                <w:sz w:val="20"/>
-                <w:szCs w:val="20"/>
-              </w:rPr>
-              <w:t>Pass</w:t>
-            </w:r>
-          </w:p>
-        </w:tc>
-        <w:tc>
-          <w:tcPr>
-            <w:tcW w:w="1701" w:type="dxa"/>
+          </w:p>
+        </w:tc>
+        <w:tc>
+          <w:tcPr>
+            <w:tcW w:w="1843" w:type="dxa"/>
           </w:tcPr>
           <w:p>
             <w:pPr>
@@ -7828,7 +8811,7 @@
       <w:tr>
         <w:tc>
           <w:tcPr>
-            <w:tcW w:w="1838" w:type="dxa"/>
+            <w:tcW w:w="1985" w:type="dxa"/>
           </w:tcPr>
           <w:p>
             <w:pPr>
@@ -7866,24 +8849,6 @@
                 <w:szCs w:val="20"/>
               </w:rPr>
             </w:pPr>
-            <w:proofErr w:type="spellStart"/>
-            <w:r>
-              <w:rPr>
-                <w:rFonts w:ascii="Times New Roman" w:hAnsi="Times New Roman" w:cs="Times New Roman"/>
-                <w:sz w:val="20"/>
-                <w:szCs w:val="20"/>
-              </w:rPr>
-              <w:t>T</w:t>
-            </w:r>
-            <w:r>
-              <w:rPr>
-                <w:rFonts w:ascii="Times New Roman" w:hAnsi="Times New Roman" w:cs="Times New Roman"/>
-                <w:sz w:val="20"/>
-                <w:szCs w:val="20"/>
-              </w:rPr>
-              <w:t>000000000</w:t>
-            </w:r>
-            <w:proofErr w:type="spellEnd"/>
           </w:p>
         </w:tc>
         <w:tc>
@@ -7898,19 +8863,11 @@
                 <w:szCs w:val="20"/>
               </w:rPr>
             </w:pPr>
-            <w:r>
-              <w:rPr>
-                <w:rFonts w:ascii="Times New Roman" w:hAnsi="Times New Roman" w:cs="Times New Roman"/>
-                <w:sz w:val="20"/>
-                <w:szCs w:val="20"/>
-              </w:rPr>
-              <w:t>Pass</w:t>
-            </w:r>
-          </w:p>
-        </w:tc>
-        <w:tc>
-          <w:tcPr>
-            <w:tcW w:w="1701" w:type="dxa"/>
+          </w:p>
+        </w:tc>
+        <w:tc>
+          <w:tcPr>
+            <w:tcW w:w="1843" w:type="dxa"/>
           </w:tcPr>
           <w:p>
             <w:pPr>
@@ -7926,7 +8883,7 @@
       <w:tr>
         <w:tc>
           <w:tcPr>
-            <w:tcW w:w="1838" w:type="dxa"/>
+            <w:tcW w:w="1985" w:type="dxa"/>
           </w:tcPr>
           <w:p>
             <w:pPr>
@@ -7964,24 +8921,6 @@
                 <w:szCs w:val="20"/>
               </w:rPr>
             </w:pPr>
-            <w:proofErr w:type="spellStart"/>
-            <w:r>
-              <w:rPr>
-                <w:rFonts w:ascii="Times New Roman" w:hAnsi="Times New Roman" w:cs="Times New Roman"/>
-                <w:sz w:val="20"/>
-                <w:szCs w:val="20"/>
-              </w:rPr>
-              <w:t>X</w:t>
-            </w:r>
-            <w:r>
-              <w:rPr>
-                <w:rFonts w:ascii="Times New Roman" w:hAnsi="Times New Roman" w:cs="Times New Roman"/>
-                <w:sz w:val="20"/>
-                <w:szCs w:val="20"/>
-              </w:rPr>
-              <w:t>000000000</w:t>
-            </w:r>
-            <w:proofErr w:type="spellEnd"/>
           </w:p>
         </w:tc>
         <w:tc>
@@ -7996,19 +8935,11 @@
                 <w:szCs w:val="20"/>
               </w:rPr>
             </w:pPr>
-            <w:r>
-              <w:rPr>
-                <w:rFonts w:ascii="Times New Roman" w:hAnsi="Times New Roman" w:cs="Times New Roman"/>
-                <w:sz w:val="20"/>
-                <w:szCs w:val="20"/>
-              </w:rPr>
-              <w:t>Fail</w:t>
-            </w:r>
-          </w:p>
-        </w:tc>
-        <w:tc>
-          <w:tcPr>
-            <w:tcW w:w="1701" w:type="dxa"/>
+          </w:p>
+        </w:tc>
+        <w:tc>
+          <w:tcPr>
+            <w:tcW w:w="1843" w:type="dxa"/>
           </w:tcPr>
           <w:p>
             <w:pPr>
@@ -8024,7 +8955,7 @@
       <w:tr>
         <w:tc>
           <w:tcPr>
-            <w:tcW w:w="1838" w:type="dxa"/>
+            <w:tcW w:w="1985" w:type="dxa"/>
           </w:tcPr>
           <w:p>
             <w:pPr>
@@ -8062,24 +8993,6 @@
                 <w:szCs w:val="20"/>
               </w:rPr>
             </w:pPr>
-            <w:proofErr w:type="spellStart"/>
-            <w:r>
-              <w:rPr>
-                <w:rFonts w:ascii="Times New Roman" w:hAnsi="Times New Roman" w:cs="Times New Roman"/>
-                <w:sz w:val="20"/>
-                <w:szCs w:val="20"/>
-              </w:rPr>
-              <w:t>Y</w:t>
-            </w:r>
-            <w:r>
-              <w:rPr>
-                <w:rFonts w:ascii="Times New Roman" w:hAnsi="Times New Roman" w:cs="Times New Roman"/>
-                <w:sz w:val="20"/>
-                <w:szCs w:val="20"/>
-              </w:rPr>
-              <w:t>000000000</w:t>
-            </w:r>
-            <w:proofErr w:type="spellEnd"/>
           </w:p>
         </w:tc>
         <w:tc>
@@ -8094,19 +9007,11 @@
                 <w:szCs w:val="20"/>
               </w:rPr>
             </w:pPr>
-            <w:r>
-              <w:rPr>
-                <w:rFonts w:ascii="Times New Roman" w:hAnsi="Times New Roman" w:cs="Times New Roman"/>
-                <w:sz w:val="20"/>
-                <w:szCs w:val="20"/>
-              </w:rPr>
-              <w:t>Fail</w:t>
-            </w:r>
-          </w:p>
-        </w:tc>
-        <w:tc>
-          <w:tcPr>
-            <w:tcW w:w="1701" w:type="dxa"/>
+          </w:p>
+        </w:tc>
+        <w:tc>
+          <w:tcPr>
+            <w:tcW w:w="1843" w:type="dxa"/>
           </w:tcPr>
           <w:p>
             <w:pPr>
@@ -8122,7 +9027,7 @@
       <w:tr>
         <w:tc>
           <w:tcPr>
-            <w:tcW w:w="1838" w:type="dxa"/>
+            <w:tcW w:w="1985" w:type="dxa"/>
           </w:tcPr>
           <w:p>
             <w:pPr>
@@ -8160,24 +9065,6 @@
                 <w:szCs w:val="20"/>
               </w:rPr>
             </w:pPr>
-            <w:proofErr w:type="spellStart"/>
-            <w:r>
-              <w:rPr>
-                <w:rFonts w:ascii="Times New Roman" w:hAnsi="Times New Roman" w:cs="Times New Roman"/>
-                <w:sz w:val="20"/>
-                <w:szCs w:val="20"/>
-              </w:rPr>
-              <w:t>A</w:t>
-            </w:r>
-            <w:r>
-              <w:rPr>
-                <w:rFonts w:ascii="Times New Roman" w:hAnsi="Times New Roman" w:cs="Times New Roman"/>
-                <w:sz w:val="20"/>
-                <w:szCs w:val="20"/>
-              </w:rPr>
-              <w:t>000000000</w:t>
-            </w:r>
-            <w:proofErr w:type="spellEnd"/>
           </w:p>
         </w:tc>
         <w:tc>
@@ -8192,19 +9079,11 @@
                 <w:szCs w:val="20"/>
               </w:rPr>
             </w:pPr>
-            <w:r>
-              <w:rPr>
-                <w:rFonts w:ascii="Times New Roman" w:hAnsi="Times New Roman" w:cs="Times New Roman"/>
-                <w:sz w:val="20"/>
-                <w:szCs w:val="20"/>
-              </w:rPr>
-              <w:t>Fail</w:t>
-            </w:r>
-          </w:p>
-        </w:tc>
-        <w:tc>
-          <w:tcPr>
-            <w:tcW w:w="1701" w:type="dxa"/>
+          </w:p>
+        </w:tc>
+        <w:tc>
+          <w:tcPr>
+            <w:tcW w:w="1843" w:type="dxa"/>
           </w:tcPr>
           <w:p>
             <w:pPr>
@@ -8220,7 +9099,7 @@
       <w:tr>
         <w:tc>
           <w:tcPr>
-            <w:tcW w:w="1838" w:type="dxa"/>
+            <w:tcW w:w="1985" w:type="dxa"/>
           </w:tcPr>
           <w:p>
             <w:pPr>
@@ -8244,14 +9123,6 @@
                 <w:szCs w:val="20"/>
               </w:rPr>
             </w:pPr>
-            <w:r>
-              <w:rPr>
-                <w:rFonts w:ascii="Times New Roman" w:hAnsi="Times New Roman" w:cs="Times New Roman"/>
-                <w:sz w:val="20"/>
-                <w:szCs w:val="20"/>
-              </w:rPr>
-              <w:t>The header type must followed by only numeric characters.</w:t>
-            </w:r>
           </w:p>
         </w:tc>
         <w:tc>
@@ -8266,16 +9137,6 @@
                 <w:szCs w:val="20"/>
               </w:rPr>
             </w:pPr>
-            <w:proofErr w:type="spellStart"/>
-            <w:r>
-              <w:rPr>
-                <w:rFonts w:ascii="Times New Roman" w:hAnsi="Times New Roman" w:cs="Times New Roman"/>
-                <w:sz w:val="20"/>
-                <w:szCs w:val="20"/>
-              </w:rPr>
-              <w:t>S000000000</w:t>
-            </w:r>
-            <w:proofErr w:type="spellEnd"/>
           </w:p>
         </w:tc>
         <w:tc>
@@ -8290,19 +9151,11 @@
                 <w:szCs w:val="20"/>
               </w:rPr>
             </w:pPr>
-            <w:r>
-              <w:rPr>
-                <w:rFonts w:ascii="Times New Roman" w:hAnsi="Times New Roman" w:cs="Times New Roman"/>
-                <w:sz w:val="20"/>
-                <w:szCs w:val="20"/>
-              </w:rPr>
-              <w:t>Pass</w:t>
-            </w:r>
-          </w:p>
-        </w:tc>
-        <w:tc>
-          <w:tcPr>
-            <w:tcW w:w="1701" w:type="dxa"/>
+          </w:p>
+        </w:tc>
+        <w:tc>
+          <w:tcPr>
+            <w:tcW w:w="1843" w:type="dxa"/>
           </w:tcPr>
           <w:p>
             <w:pPr>
@@ -8318,7 +9171,7 @@
       <w:tr>
         <w:tc>
           <w:tcPr>
-            <w:tcW w:w="1838" w:type="dxa"/>
+            <w:tcW w:w="1985" w:type="dxa"/>
           </w:tcPr>
           <w:p>
             <w:pPr>
@@ -8356,24 +9209,6 @@
                 <w:szCs w:val="20"/>
               </w:rPr>
             </w:pPr>
-            <w:proofErr w:type="spellStart"/>
-            <w:r>
-              <w:rPr>
-                <w:rFonts w:ascii="Times New Roman" w:hAnsi="Times New Roman" w:cs="Times New Roman"/>
-                <w:sz w:val="20"/>
-                <w:szCs w:val="20"/>
-              </w:rPr>
-              <w:t>S000</w:t>
-            </w:r>
-            <w:r>
-              <w:rPr>
-                <w:rFonts w:ascii="Times New Roman" w:hAnsi="Times New Roman" w:cs="Times New Roman"/>
-                <w:sz w:val="20"/>
-                <w:szCs w:val="20"/>
-              </w:rPr>
-              <w:t>000XYZ</w:t>
-            </w:r>
-            <w:proofErr w:type="spellEnd"/>
           </w:p>
         </w:tc>
         <w:tc>
@@ -8388,19 +9223,11 @@
                 <w:szCs w:val="20"/>
               </w:rPr>
             </w:pPr>
-            <w:r>
-              <w:rPr>
-                <w:rFonts w:ascii="Times New Roman" w:hAnsi="Times New Roman" w:cs="Times New Roman"/>
-                <w:sz w:val="20"/>
-                <w:szCs w:val="20"/>
-              </w:rPr>
-              <w:t>Fail</w:t>
-            </w:r>
-          </w:p>
-        </w:tc>
-        <w:tc>
-          <w:tcPr>
-            <w:tcW w:w="1701" w:type="dxa"/>
+          </w:p>
+        </w:tc>
+        <w:tc>
+          <w:tcPr>
+            <w:tcW w:w="1843" w:type="dxa"/>
           </w:tcPr>
           <w:p>
             <w:pPr>
@@ -8416,7 +9243,7 @@
       <w:tr>
         <w:tc>
           <w:tcPr>
-            <w:tcW w:w="1838" w:type="dxa"/>
+            <w:tcW w:w="1985" w:type="dxa"/>
           </w:tcPr>
           <w:p>
             <w:pPr>
@@ -8440,14 +9267,6 @@
                 <w:szCs w:val="20"/>
               </w:rPr>
             </w:pPr>
-            <w:r>
-              <w:rPr>
-                <w:rFonts w:ascii="Times New Roman" w:hAnsi="Times New Roman" w:cs="Times New Roman"/>
-                <w:sz w:val="20"/>
-                <w:szCs w:val="20"/>
-              </w:rPr>
-              <w:t>Lower case is capitalized.</w:t>
-            </w:r>
           </w:p>
         </w:tc>
         <w:tc>
@@ -8462,14 +9281,6 @@
                 <w:szCs w:val="20"/>
               </w:rPr>
             </w:pPr>
-            <w:r>
-              <w:rPr>
-                <w:rFonts w:ascii="Times New Roman" w:hAnsi="Times New Roman" w:cs="Times New Roman"/>
-                <w:sz w:val="20"/>
-                <w:szCs w:val="20"/>
-              </w:rPr>
-              <w:t>s</w:t>
-            </w:r>
           </w:p>
         </w:tc>
         <w:tc>
@@ -8484,19 +9295,11 @@
                 <w:szCs w:val="20"/>
               </w:rPr>
             </w:pPr>
-            <w:r>
-              <w:rPr>
-                <w:rFonts w:ascii="Times New Roman" w:hAnsi="Times New Roman" w:cs="Times New Roman"/>
-                <w:sz w:val="20"/>
-                <w:szCs w:val="20"/>
-              </w:rPr>
-              <w:t>S</w:t>
-            </w:r>
-          </w:p>
-        </w:tc>
-        <w:tc>
-          <w:tcPr>
-            <w:tcW w:w="1701" w:type="dxa"/>
+          </w:p>
+        </w:tc>
+        <w:tc>
+          <w:tcPr>
+            <w:tcW w:w="1843" w:type="dxa"/>
           </w:tcPr>
           <w:p>
             <w:pPr>
@@ -8512,7 +9315,7 @@
       <w:tr>
         <w:tc>
           <w:tcPr>
-            <w:tcW w:w="1838" w:type="dxa"/>
+            <w:tcW w:w="1985" w:type="dxa"/>
           </w:tcPr>
           <w:p>
             <w:pPr>
@@ -8550,14 +9353,6 @@
                 <w:szCs w:val="20"/>
               </w:rPr>
             </w:pPr>
-            <w:r>
-              <w:rPr>
-                <w:rFonts w:ascii="Times New Roman" w:hAnsi="Times New Roman" w:cs="Times New Roman"/>
-                <w:sz w:val="20"/>
-                <w:szCs w:val="20"/>
-              </w:rPr>
-              <w:t>S</w:t>
-            </w:r>
           </w:p>
         </w:tc>
         <w:tc>
@@ -8572,19 +9367,11 @@
                 <w:szCs w:val="20"/>
               </w:rPr>
             </w:pPr>
-            <w:r>
-              <w:rPr>
-                <w:rFonts w:ascii="Times New Roman" w:hAnsi="Times New Roman" w:cs="Times New Roman"/>
-                <w:sz w:val="20"/>
-                <w:szCs w:val="20"/>
-              </w:rPr>
-              <w:t>S</w:t>
-            </w:r>
-          </w:p>
-        </w:tc>
-        <w:tc>
-          <w:tcPr>
-            <w:tcW w:w="1701" w:type="dxa"/>
+          </w:p>
+        </w:tc>
+        <w:tc>
+          <w:tcPr>
+            <w:tcW w:w="1843" w:type="dxa"/>
           </w:tcPr>
           <w:p>
             <w:pPr>
@@ -8600,44 +9387,16 @@
       <w:tr>
         <w:tc>
           <w:tcPr>
-            <w:tcW w:w="1838" w:type="dxa"/>
-          </w:tcPr>
-          <w:p>
-            <w:pPr>
-              <w:rPr>
-                <w:rFonts w:ascii="Times New Roman" w:hAnsi="Times New Roman" w:cs="Times New Roman"/>
-                <w:sz w:val="20"/>
-                <w:szCs w:val="20"/>
-              </w:rPr>
-            </w:pPr>
-            <w:proofErr w:type="spellStart"/>
-            <w:r>
-              <w:rPr>
-                <w:rFonts w:ascii="Times New Roman" w:hAnsi="Times New Roman" w:cs="Times New Roman"/>
-                <w:sz w:val="20"/>
-                <w:szCs w:val="20"/>
-              </w:rPr>
-              <w:t>MessageValidator</w:t>
-            </w:r>
-            <w:proofErr w:type="spellEnd"/>
-            <w:r>
-              <w:rPr>
-                <w:rFonts w:ascii="Times New Roman" w:hAnsi="Times New Roman" w:cs="Times New Roman"/>
-                <w:sz w:val="20"/>
-                <w:szCs w:val="20"/>
-              </w:rPr>
-              <w:t xml:space="preserve">: </w:t>
-            </w:r>
-            <w:proofErr w:type="spellStart"/>
-            <w:r>
-              <w:rPr>
-                <w:rFonts w:ascii="Times New Roman" w:hAnsi="Times New Roman" w:cs="Times New Roman"/>
-                <w:sz w:val="20"/>
-                <w:szCs w:val="20"/>
-              </w:rPr>
-              <w:t>ValidateSender</w:t>
-            </w:r>
-            <w:proofErr w:type="spellEnd"/>
+            <w:tcW w:w="1985" w:type="dxa"/>
+          </w:tcPr>
+          <w:p>
+            <w:pPr>
+              <w:rPr>
+                <w:rFonts w:ascii="Times New Roman" w:hAnsi="Times New Roman" w:cs="Times New Roman"/>
+                <w:sz w:val="20"/>
+                <w:szCs w:val="20"/>
+              </w:rPr>
+            </w:pPr>
           </w:p>
         </w:tc>
         <w:tc>
@@ -8684,7 +9443,7 @@
         </w:tc>
         <w:tc>
           <w:tcPr>
-            <w:tcW w:w="1701" w:type="dxa"/>
+            <w:tcW w:w="1843" w:type="dxa"/>
           </w:tcPr>
           <w:p>
             <w:pPr>
@@ -8700,7 +9459,7 @@
       <w:tr>
         <w:tc>
           <w:tcPr>
-            <w:tcW w:w="1838" w:type="dxa"/>
+            <w:tcW w:w="1985" w:type="dxa"/>
           </w:tcPr>
           <w:p>
             <w:pPr>
@@ -8756,7 +9515,7 @@
         </w:tc>
         <w:tc>
           <w:tcPr>
-            <w:tcW w:w="1701" w:type="dxa"/>
+            <w:tcW w:w="1843" w:type="dxa"/>
           </w:tcPr>
           <w:p>
             <w:pPr>
@@ -8772,7 +9531,7 @@
       <w:tr>
         <w:tc>
           <w:tcPr>
-            <w:tcW w:w="1838" w:type="dxa"/>
+            <w:tcW w:w="1985" w:type="dxa"/>
           </w:tcPr>
           <w:p>
             <w:pPr>
@@ -8828,7 +9587,7 @@
         </w:tc>
         <w:tc>
           <w:tcPr>
-            <w:tcW w:w="1701" w:type="dxa"/>
+            <w:tcW w:w="1843" w:type="dxa"/>
           </w:tcPr>
           <w:p>
             <w:pPr>
@@ -8844,7 +9603,7 @@
       <w:tr>
         <w:tc>
           <w:tcPr>
-            <w:tcW w:w="1838" w:type="dxa"/>
+            <w:tcW w:w="1985" w:type="dxa"/>
           </w:tcPr>
           <w:p>
             <w:pPr>
@@ -8900,7 +9659,7 @@
         </w:tc>
         <w:tc>
           <w:tcPr>
-            <w:tcW w:w="1701" w:type="dxa"/>
+            <w:tcW w:w="1843" w:type="dxa"/>
           </w:tcPr>
           <w:p>
             <w:pPr>
@@ -8916,8 +9675,17 @@
       <w:tr>
         <w:tc>
           <w:tcPr>
-            <w:tcW w:w="1838" w:type="dxa"/>
-          </w:tcPr>
+            <w:tcW w:w="1985" w:type="dxa"/>
+          </w:tcPr>
+          <w:p>
+            <w:pPr>
+              <w:rPr>
+                <w:rFonts w:ascii="Times New Roman" w:hAnsi="Times New Roman" w:cs="Times New Roman"/>
+                <w:sz w:val="20"/>
+                <w:szCs w:val="20"/>
+              </w:rPr>
+            </w:pPr>
+          </w:p>
           <w:p>
             <w:pPr>
               <w:rPr>
@@ -8972,736 +9740,7 @@
         </w:tc>
         <w:tc>
           <w:tcPr>
-            <w:tcW w:w="1701" w:type="dxa"/>
-          </w:tcPr>
-          <w:p>
-            <w:pPr>
-              <w:rPr>
-                <w:rFonts w:ascii="Times New Roman" w:hAnsi="Times New Roman" w:cs="Times New Roman"/>
-                <w:sz w:val="20"/>
-                <w:szCs w:val="20"/>
-              </w:rPr>
-            </w:pPr>
-          </w:p>
-        </w:tc>
-      </w:tr>
-      <w:tr>
-        <w:tc>
-          <w:tcPr>
-            <w:tcW w:w="1838" w:type="dxa"/>
-          </w:tcPr>
-          <w:p>
-            <w:pPr>
-              <w:rPr>
-                <w:rFonts w:ascii="Times New Roman" w:hAnsi="Times New Roman" w:cs="Times New Roman"/>
-                <w:sz w:val="20"/>
-                <w:szCs w:val="20"/>
-              </w:rPr>
-            </w:pPr>
-          </w:p>
-        </w:tc>
-        <w:tc>
-          <w:tcPr>
-            <w:tcW w:w="2552" w:type="dxa"/>
-          </w:tcPr>
-          <w:p>
-            <w:pPr>
-              <w:rPr>
-                <w:rFonts w:ascii="Times New Roman" w:hAnsi="Times New Roman" w:cs="Times New Roman"/>
-                <w:sz w:val="20"/>
-                <w:szCs w:val="20"/>
-              </w:rPr>
-            </w:pPr>
-          </w:p>
-        </w:tc>
-        <w:tc>
-          <w:tcPr>
-            <w:tcW w:w="2095" w:type="dxa"/>
-          </w:tcPr>
-          <w:p>
-            <w:pPr>
-              <w:rPr>
-                <w:rFonts w:ascii="Times New Roman" w:hAnsi="Times New Roman" w:cs="Times New Roman"/>
-                <w:sz w:val="20"/>
-                <w:szCs w:val="20"/>
-              </w:rPr>
-            </w:pPr>
-          </w:p>
-        </w:tc>
-        <w:tc>
-          <w:tcPr>
-            <w:tcW w:w="1590" w:type="dxa"/>
-          </w:tcPr>
-          <w:p>
-            <w:pPr>
-              <w:rPr>
-                <w:rFonts w:ascii="Times New Roman" w:hAnsi="Times New Roman" w:cs="Times New Roman"/>
-                <w:sz w:val="20"/>
-                <w:szCs w:val="20"/>
-              </w:rPr>
-            </w:pPr>
-          </w:p>
-        </w:tc>
-        <w:tc>
-          <w:tcPr>
-            <w:tcW w:w="1701" w:type="dxa"/>
-          </w:tcPr>
-          <w:p>
-            <w:pPr>
-              <w:rPr>
-                <w:rFonts w:ascii="Times New Roman" w:hAnsi="Times New Roman" w:cs="Times New Roman"/>
-                <w:sz w:val="20"/>
-                <w:szCs w:val="20"/>
-              </w:rPr>
-            </w:pPr>
-          </w:p>
-        </w:tc>
-      </w:tr>
-      <w:tr>
-        <w:tc>
-          <w:tcPr>
-            <w:tcW w:w="1838" w:type="dxa"/>
-          </w:tcPr>
-          <w:p>
-            <w:pPr>
-              <w:rPr>
-                <w:rFonts w:ascii="Times New Roman" w:hAnsi="Times New Roman" w:cs="Times New Roman"/>
-                <w:sz w:val="20"/>
-                <w:szCs w:val="20"/>
-              </w:rPr>
-            </w:pPr>
-          </w:p>
-        </w:tc>
-        <w:tc>
-          <w:tcPr>
-            <w:tcW w:w="2552" w:type="dxa"/>
-          </w:tcPr>
-          <w:p>
-            <w:pPr>
-              <w:rPr>
-                <w:rFonts w:ascii="Times New Roman" w:hAnsi="Times New Roman" w:cs="Times New Roman"/>
-                <w:sz w:val="20"/>
-                <w:szCs w:val="20"/>
-              </w:rPr>
-            </w:pPr>
-          </w:p>
-        </w:tc>
-        <w:tc>
-          <w:tcPr>
-            <w:tcW w:w="2095" w:type="dxa"/>
-          </w:tcPr>
-          <w:p>
-            <w:pPr>
-              <w:rPr>
-                <w:rFonts w:ascii="Times New Roman" w:hAnsi="Times New Roman" w:cs="Times New Roman"/>
-                <w:sz w:val="20"/>
-                <w:szCs w:val="20"/>
-              </w:rPr>
-            </w:pPr>
-          </w:p>
-        </w:tc>
-        <w:tc>
-          <w:tcPr>
-            <w:tcW w:w="1590" w:type="dxa"/>
-          </w:tcPr>
-          <w:p>
-            <w:pPr>
-              <w:rPr>
-                <w:rFonts w:ascii="Times New Roman" w:hAnsi="Times New Roman" w:cs="Times New Roman"/>
-                <w:sz w:val="20"/>
-                <w:szCs w:val="20"/>
-              </w:rPr>
-            </w:pPr>
-          </w:p>
-        </w:tc>
-        <w:tc>
-          <w:tcPr>
-            <w:tcW w:w="1701" w:type="dxa"/>
-          </w:tcPr>
-          <w:p>
-            <w:pPr>
-              <w:rPr>
-                <w:rFonts w:ascii="Times New Roman" w:hAnsi="Times New Roman" w:cs="Times New Roman"/>
-                <w:sz w:val="20"/>
-                <w:szCs w:val="20"/>
-              </w:rPr>
-            </w:pPr>
-          </w:p>
-        </w:tc>
-      </w:tr>
-      <w:tr>
-        <w:tc>
-          <w:tcPr>
-            <w:tcW w:w="1838" w:type="dxa"/>
-          </w:tcPr>
-          <w:p>
-            <w:pPr>
-              <w:rPr>
-                <w:rFonts w:ascii="Times New Roman" w:hAnsi="Times New Roman" w:cs="Times New Roman"/>
-                <w:sz w:val="20"/>
-                <w:szCs w:val="20"/>
-              </w:rPr>
-            </w:pPr>
-          </w:p>
-        </w:tc>
-        <w:tc>
-          <w:tcPr>
-            <w:tcW w:w="2552" w:type="dxa"/>
-          </w:tcPr>
-          <w:p>
-            <w:pPr>
-              <w:rPr>
-                <w:rFonts w:ascii="Times New Roman" w:hAnsi="Times New Roman" w:cs="Times New Roman"/>
-                <w:sz w:val="20"/>
-                <w:szCs w:val="20"/>
-              </w:rPr>
-            </w:pPr>
-          </w:p>
-        </w:tc>
-        <w:tc>
-          <w:tcPr>
-            <w:tcW w:w="2095" w:type="dxa"/>
-          </w:tcPr>
-          <w:p>
-            <w:pPr>
-              <w:rPr>
-                <w:rFonts w:ascii="Times New Roman" w:hAnsi="Times New Roman" w:cs="Times New Roman"/>
-                <w:sz w:val="20"/>
-                <w:szCs w:val="20"/>
-              </w:rPr>
-            </w:pPr>
-          </w:p>
-        </w:tc>
-        <w:tc>
-          <w:tcPr>
-            <w:tcW w:w="1590" w:type="dxa"/>
-          </w:tcPr>
-          <w:p>
-            <w:pPr>
-              <w:rPr>
-                <w:rFonts w:ascii="Times New Roman" w:hAnsi="Times New Roman" w:cs="Times New Roman"/>
-                <w:sz w:val="20"/>
-                <w:szCs w:val="20"/>
-              </w:rPr>
-            </w:pPr>
-          </w:p>
-        </w:tc>
-        <w:tc>
-          <w:tcPr>
-            <w:tcW w:w="1701" w:type="dxa"/>
-          </w:tcPr>
-          <w:p>
-            <w:pPr>
-              <w:rPr>
-                <w:rFonts w:ascii="Times New Roman" w:hAnsi="Times New Roman" w:cs="Times New Roman"/>
-                <w:sz w:val="20"/>
-                <w:szCs w:val="20"/>
-              </w:rPr>
-            </w:pPr>
-          </w:p>
-        </w:tc>
-      </w:tr>
-      <w:tr>
-        <w:tc>
-          <w:tcPr>
-            <w:tcW w:w="1838" w:type="dxa"/>
-          </w:tcPr>
-          <w:p>
-            <w:pPr>
-              <w:rPr>
-                <w:rFonts w:ascii="Times New Roman" w:hAnsi="Times New Roman" w:cs="Times New Roman"/>
-                <w:sz w:val="20"/>
-                <w:szCs w:val="20"/>
-              </w:rPr>
-            </w:pPr>
-          </w:p>
-        </w:tc>
-        <w:tc>
-          <w:tcPr>
-            <w:tcW w:w="2552" w:type="dxa"/>
-          </w:tcPr>
-          <w:p>
-            <w:pPr>
-              <w:rPr>
-                <w:rFonts w:ascii="Times New Roman" w:hAnsi="Times New Roman" w:cs="Times New Roman"/>
-                <w:sz w:val="20"/>
-                <w:szCs w:val="20"/>
-              </w:rPr>
-            </w:pPr>
-          </w:p>
-        </w:tc>
-        <w:tc>
-          <w:tcPr>
-            <w:tcW w:w="2095" w:type="dxa"/>
-          </w:tcPr>
-          <w:p>
-            <w:pPr>
-              <w:rPr>
-                <w:rFonts w:ascii="Times New Roman" w:hAnsi="Times New Roman" w:cs="Times New Roman"/>
-                <w:sz w:val="20"/>
-                <w:szCs w:val="20"/>
-              </w:rPr>
-            </w:pPr>
-          </w:p>
-        </w:tc>
-        <w:tc>
-          <w:tcPr>
-            <w:tcW w:w="1590" w:type="dxa"/>
-          </w:tcPr>
-          <w:p>
-            <w:pPr>
-              <w:rPr>
-                <w:rFonts w:ascii="Times New Roman" w:hAnsi="Times New Roman" w:cs="Times New Roman"/>
-                <w:sz w:val="20"/>
-                <w:szCs w:val="20"/>
-              </w:rPr>
-            </w:pPr>
-          </w:p>
-        </w:tc>
-        <w:tc>
-          <w:tcPr>
-            <w:tcW w:w="1701" w:type="dxa"/>
-          </w:tcPr>
-          <w:p>
-            <w:pPr>
-              <w:rPr>
-                <w:rFonts w:ascii="Times New Roman" w:hAnsi="Times New Roman" w:cs="Times New Roman"/>
-                <w:sz w:val="20"/>
-                <w:szCs w:val="20"/>
-              </w:rPr>
-            </w:pPr>
-          </w:p>
-        </w:tc>
-      </w:tr>
-      <w:tr>
-        <w:tc>
-          <w:tcPr>
-            <w:tcW w:w="1838" w:type="dxa"/>
-          </w:tcPr>
-          <w:p>
-            <w:pPr>
-              <w:rPr>
-                <w:rFonts w:ascii="Times New Roman" w:hAnsi="Times New Roman" w:cs="Times New Roman"/>
-                <w:sz w:val="20"/>
-                <w:szCs w:val="20"/>
-              </w:rPr>
-            </w:pPr>
-          </w:p>
-        </w:tc>
-        <w:tc>
-          <w:tcPr>
-            <w:tcW w:w="2552" w:type="dxa"/>
-          </w:tcPr>
-          <w:p>
-            <w:pPr>
-              <w:rPr>
-                <w:rFonts w:ascii="Times New Roman" w:hAnsi="Times New Roman" w:cs="Times New Roman"/>
-                <w:sz w:val="20"/>
-                <w:szCs w:val="20"/>
-              </w:rPr>
-            </w:pPr>
-          </w:p>
-        </w:tc>
-        <w:tc>
-          <w:tcPr>
-            <w:tcW w:w="2095" w:type="dxa"/>
-          </w:tcPr>
-          <w:p>
-            <w:pPr>
-              <w:rPr>
-                <w:rFonts w:ascii="Times New Roman" w:hAnsi="Times New Roman" w:cs="Times New Roman"/>
-                <w:sz w:val="20"/>
-                <w:szCs w:val="20"/>
-              </w:rPr>
-            </w:pPr>
-          </w:p>
-        </w:tc>
-        <w:tc>
-          <w:tcPr>
-            <w:tcW w:w="1590" w:type="dxa"/>
-          </w:tcPr>
-          <w:p>
-            <w:pPr>
-              <w:rPr>
-                <w:rFonts w:ascii="Times New Roman" w:hAnsi="Times New Roman" w:cs="Times New Roman"/>
-                <w:sz w:val="20"/>
-                <w:szCs w:val="20"/>
-              </w:rPr>
-            </w:pPr>
-          </w:p>
-        </w:tc>
-        <w:tc>
-          <w:tcPr>
-            <w:tcW w:w="1701" w:type="dxa"/>
-          </w:tcPr>
-          <w:p>
-            <w:pPr>
-              <w:rPr>
-                <w:rFonts w:ascii="Times New Roman" w:hAnsi="Times New Roman" w:cs="Times New Roman"/>
-                <w:sz w:val="20"/>
-                <w:szCs w:val="20"/>
-              </w:rPr>
-            </w:pPr>
-          </w:p>
-        </w:tc>
-      </w:tr>
-      <w:tr>
-        <w:tc>
-          <w:tcPr>
-            <w:tcW w:w="1838" w:type="dxa"/>
-          </w:tcPr>
-          <w:p>
-            <w:pPr>
-              <w:rPr>
-                <w:rFonts w:ascii="Times New Roman" w:hAnsi="Times New Roman" w:cs="Times New Roman"/>
-                <w:sz w:val="20"/>
-                <w:szCs w:val="20"/>
-              </w:rPr>
-            </w:pPr>
-          </w:p>
-        </w:tc>
-        <w:tc>
-          <w:tcPr>
-            <w:tcW w:w="2552" w:type="dxa"/>
-          </w:tcPr>
-          <w:p>
-            <w:pPr>
-              <w:rPr>
-                <w:rFonts w:ascii="Times New Roman" w:hAnsi="Times New Roman" w:cs="Times New Roman"/>
-                <w:sz w:val="20"/>
-                <w:szCs w:val="20"/>
-              </w:rPr>
-            </w:pPr>
-          </w:p>
-        </w:tc>
-        <w:tc>
-          <w:tcPr>
-            <w:tcW w:w="2095" w:type="dxa"/>
-          </w:tcPr>
-          <w:p>
-            <w:pPr>
-              <w:rPr>
-                <w:rFonts w:ascii="Times New Roman" w:hAnsi="Times New Roman" w:cs="Times New Roman"/>
-                <w:sz w:val="20"/>
-                <w:szCs w:val="20"/>
-              </w:rPr>
-            </w:pPr>
-          </w:p>
-        </w:tc>
-        <w:tc>
-          <w:tcPr>
-            <w:tcW w:w="1590" w:type="dxa"/>
-          </w:tcPr>
-          <w:p>
-            <w:pPr>
-              <w:rPr>
-                <w:rFonts w:ascii="Times New Roman" w:hAnsi="Times New Roman" w:cs="Times New Roman"/>
-                <w:sz w:val="20"/>
-                <w:szCs w:val="20"/>
-              </w:rPr>
-            </w:pPr>
-          </w:p>
-        </w:tc>
-        <w:tc>
-          <w:tcPr>
-            <w:tcW w:w="1701" w:type="dxa"/>
-          </w:tcPr>
-          <w:p>
-            <w:pPr>
-              <w:rPr>
-                <w:rFonts w:ascii="Times New Roman" w:hAnsi="Times New Roman" w:cs="Times New Roman"/>
-                <w:sz w:val="20"/>
-                <w:szCs w:val="20"/>
-              </w:rPr>
-            </w:pPr>
-          </w:p>
-        </w:tc>
-      </w:tr>
-      <w:tr>
-        <w:tc>
-          <w:tcPr>
-            <w:tcW w:w="1838" w:type="dxa"/>
-          </w:tcPr>
-          <w:p>
-            <w:pPr>
-              <w:rPr>
-                <w:rFonts w:ascii="Times New Roman" w:hAnsi="Times New Roman" w:cs="Times New Roman"/>
-                <w:sz w:val="20"/>
-                <w:szCs w:val="20"/>
-              </w:rPr>
-            </w:pPr>
-          </w:p>
-        </w:tc>
-        <w:tc>
-          <w:tcPr>
-            <w:tcW w:w="2552" w:type="dxa"/>
-          </w:tcPr>
-          <w:p>
-            <w:pPr>
-              <w:rPr>
-                <w:rFonts w:ascii="Times New Roman" w:hAnsi="Times New Roman" w:cs="Times New Roman"/>
-                <w:sz w:val="20"/>
-                <w:szCs w:val="20"/>
-              </w:rPr>
-            </w:pPr>
-          </w:p>
-        </w:tc>
-        <w:tc>
-          <w:tcPr>
-            <w:tcW w:w="2095" w:type="dxa"/>
-          </w:tcPr>
-          <w:p>
-            <w:pPr>
-              <w:rPr>
-                <w:rFonts w:ascii="Times New Roman" w:hAnsi="Times New Roman" w:cs="Times New Roman"/>
-                <w:sz w:val="20"/>
-                <w:szCs w:val="20"/>
-              </w:rPr>
-            </w:pPr>
-          </w:p>
-        </w:tc>
-        <w:tc>
-          <w:tcPr>
-            <w:tcW w:w="1590" w:type="dxa"/>
-          </w:tcPr>
-          <w:p>
-            <w:pPr>
-              <w:rPr>
-                <w:rFonts w:ascii="Times New Roman" w:hAnsi="Times New Roman" w:cs="Times New Roman"/>
-                <w:sz w:val="20"/>
-                <w:szCs w:val="20"/>
-              </w:rPr>
-            </w:pPr>
-          </w:p>
-        </w:tc>
-        <w:tc>
-          <w:tcPr>
-            <w:tcW w:w="1701" w:type="dxa"/>
-          </w:tcPr>
-          <w:p>
-            <w:pPr>
-              <w:rPr>
-                <w:rFonts w:ascii="Times New Roman" w:hAnsi="Times New Roman" w:cs="Times New Roman"/>
-                <w:sz w:val="20"/>
-                <w:szCs w:val="20"/>
-              </w:rPr>
-            </w:pPr>
-          </w:p>
-        </w:tc>
-      </w:tr>
-      <w:tr>
-        <w:tc>
-          <w:tcPr>
-            <w:tcW w:w="1838" w:type="dxa"/>
-          </w:tcPr>
-          <w:p>
-            <w:pPr>
-              <w:rPr>
-                <w:rFonts w:ascii="Times New Roman" w:hAnsi="Times New Roman" w:cs="Times New Roman"/>
-                <w:sz w:val="20"/>
-                <w:szCs w:val="20"/>
-              </w:rPr>
-            </w:pPr>
-          </w:p>
-        </w:tc>
-        <w:tc>
-          <w:tcPr>
-            <w:tcW w:w="2552" w:type="dxa"/>
-          </w:tcPr>
-          <w:p>
-            <w:pPr>
-              <w:rPr>
-                <w:rFonts w:ascii="Times New Roman" w:hAnsi="Times New Roman" w:cs="Times New Roman"/>
-                <w:sz w:val="20"/>
-                <w:szCs w:val="20"/>
-              </w:rPr>
-            </w:pPr>
-          </w:p>
-        </w:tc>
-        <w:tc>
-          <w:tcPr>
-            <w:tcW w:w="2095" w:type="dxa"/>
-          </w:tcPr>
-          <w:p>
-            <w:pPr>
-              <w:rPr>
-                <w:rFonts w:ascii="Times New Roman" w:hAnsi="Times New Roman" w:cs="Times New Roman"/>
-                <w:sz w:val="20"/>
-                <w:szCs w:val="20"/>
-              </w:rPr>
-            </w:pPr>
-          </w:p>
-        </w:tc>
-        <w:tc>
-          <w:tcPr>
-            <w:tcW w:w="1590" w:type="dxa"/>
-          </w:tcPr>
-          <w:p>
-            <w:pPr>
-              <w:rPr>
-                <w:rFonts w:ascii="Times New Roman" w:hAnsi="Times New Roman" w:cs="Times New Roman"/>
-                <w:sz w:val="20"/>
-                <w:szCs w:val="20"/>
-              </w:rPr>
-            </w:pPr>
-          </w:p>
-        </w:tc>
-        <w:tc>
-          <w:tcPr>
-            <w:tcW w:w="1701" w:type="dxa"/>
-          </w:tcPr>
-          <w:p>
-            <w:pPr>
-              <w:rPr>
-                <w:rFonts w:ascii="Times New Roman" w:hAnsi="Times New Roman" w:cs="Times New Roman"/>
-                <w:sz w:val="20"/>
-                <w:szCs w:val="20"/>
-              </w:rPr>
-            </w:pPr>
-          </w:p>
-        </w:tc>
-      </w:tr>
-      <w:tr>
-        <w:tc>
-          <w:tcPr>
-            <w:tcW w:w="1838" w:type="dxa"/>
-          </w:tcPr>
-          <w:p>
-            <w:pPr>
-              <w:rPr>
-                <w:rFonts w:ascii="Times New Roman" w:hAnsi="Times New Roman" w:cs="Times New Roman"/>
-                <w:sz w:val="20"/>
-                <w:szCs w:val="20"/>
-              </w:rPr>
-            </w:pPr>
-          </w:p>
-        </w:tc>
-        <w:tc>
-          <w:tcPr>
-            <w:tcW w:w="2552" w:type="dxa"/>
-          </w:tcPr>
-          <w:p>
-            <w:pPr>
-              <w:rPr>
-                <w:rFonts w:ascii="Times New Roman" w:hAnsi="Times New Roman" w:cs="Times New Roman"/>
-                <w:sz w:val="20"/>
-                <w:szCs w:val="20"/>
-              </w:rPr>
-            </w:pPr>
-          </w:p>
-        </w:tc>
-        <w:tc>
-          <w:tcPr>
-            <w:tcW w:w="2095" w:type="dxa"/>
-          </w:tcPr>
-          <w:p>
-            <w:pPr>
-              <w:rPr>
-                <w:rFonts w:ascii="Times New Roman" w:hAnsi="Times New Roman" w:cs="Times New Roman"/>
-                <w:sz w:val="20"/>
-                <w:szCs w:val="20"/>
-              </w:rPr>
-            </w:pPr>
-          </w:p>
-        </w:tc>
-        <w:tc>
-          <w:tcPr>
-            <w:tcW w:w="1590" w:type="dxa"/>
-          </w:tcPr>
-          <w:p>
-            <w:pPr>
-              <w:rPr>
-                <w:rFonts w:ascii="Times New Roman" w:hAnsi="Times New Roman" w:cs="Times New Roman"/>
-                <w:sz w:val="20"/>
-                <w:szCs w:val="20"/>
-              </w:rPr>
-            </w:pPr>
-          </w:p>
-        </w:tc>
-        <w:tc>
-          <w:tcPr>
-            <w:tcW w:w="1701" w:type="dxa"/>
-          </w:tcPr>
-          <w:p>
-            <w:pPr>
-              <w:rPr>
-                <w:rFonts w:ascii="Times New Roman" w:hAnsi="Times New Roman" w:cs="Times New Roman"/>
-                <w:sz w:val="20"/>
-                <w:szCs w:val="20"/>
-              </w:rPr>
-            </w:pPr>
-          </w:p>
-        </w:tc>
-      </w:tr>
-      <w:tr>
-        <w:tc>
-          <w:tcPr>
-            <w:tcW w:w="1838" w:type="dxa"/>
-          </w:tcPr>
-          <w:p>
-            <w:pPr>
-              <w:rPr>
-                <w:rFonts w:ascii="Times New Roman" w:hAnsi="Times New Roman" w:cs="Times New Roman"/>
-                <w:sz w:val="20"/>
-                <w:szCs w:val="20"/>
-              </w:rPr>
-            </w:pPr>
-          </w:p>
-          <w:p>
-            <w:pPr>
-              <w:rPr>
-                <w:rFonts w:ascii="Times New Roman" w:hAnsi="Times New Roman" w:cs="Times New Roman"/>
-                <w:sz w:val="20"/>
-                <w:szCs w:val="20"/>
-              </w:rPr>
-            </w:pPr>
-          </w:p>
-        </w:tc>
-        <w:tc>
-          <w:tcPr>
-            <w:tcW w:w="2552" w:type="dxa"/>
-          </w:tcPr>
-          <w:p>
-            <w:pPr>
-              <w:rPr>
-                <w:rFonts w:ascii="Times New Roman" w:hAnsi="Times New Roman" w:cs="Times New Roman"/>
-                <w:sz w:val="20"/>
-                <w:szCs w:val="20"/>
-              </w:rPr>
-            </w:pPr>
-          </w:p>
-        </w:tc>
-        <w:tc>
-          <w:tcPr>
-            <w:tcW w:w="2095" w:type="dxa"/>
-          </w:tcPr>
-          <w:p>
-            <w:pPr>
-              <w:rPr>
-                <w:rFonts w:ascii="Times New Roman" w:hAnsi="Times New Roman" w:cs="Times New Roman"/>
-                <w:sz w:val="20"/>
-                <w:szCs w:val="20"/>
-              </w:rPr>
-            </w:pPr>
-          </w:p>
-        </w:tc>
-        <w:tc>
-          <w:tcPr>
-            <w:tcW w:w="1590" w:type="dxa"/>
-          </w:tcPr>
-          <w:p>
-            <w:pPr>
-              <w:rPr>
-                <w:rFonts w:ascii="Times New Roman" w:hAnsi="Times New Roman" w:cs="Times New Roman"/>
-                <w:sz w:val="20"/>
-                <w:szCs w:val="20"/>
-              </w:rPr>
-            </w:pPr>
-          </w:p>
-        </w:tc>
-        <w:tc>
-          <w:tcPr>
-            <w:tcW w:w="1701" w:type="dxa"/>
+            <w:tcW w:w="1843" w:type="dxa"/>
           </w:tcPr>
           <w:p>
             <w:pPr>
@@ -12316,7 +12355,7 @@
 </file>
 
 <file path=customXml/itemProps1.xml><?xml version="1.0" encoding="utf-8"?>
-<ds:datastoreItem xmlns:ds="http://schemas.openxmlformats.org/officeDocument/2006/customXml" ds:itemID="{C8354B9A-4253-47F6-AE5B-0C21B0B04823}">
+<ds:datastoreItem xmlns:ds="http://schemas.openxmlformats.org/officeDocument/2006/customXml" ds:itemID="{D10C0816-825B-4599-924E-023E132C76AF}">
   <ds:schemaRefs>
     <ds:schemaRef ds:uri="http://schemas.openxmlformats.org/officeDocument/2006/bibliography"/>
   </ds:schemaRefs>

</xml_diff>

<commit_message>
validate sender and validate text completed
</commit_message>
<xml_diff>
--- a/SE REPORT.docx
+++ b/SE REPORT.docx
@@ -7161,6 +7161,7 @@
         <w:tc>
           <w:tcPr>
             <w:tcW w:w="1985" w:type="dxa"/>
+            <w:shd w:val="clear" w:color="auto" w:fill="ED7D31" w:themeFill="accent2"/>
           </w:tcPr>
           <w:p>
             <w:pPr>
@@ -7168,8 +7169,6 @@
                 <w:rFonts w:ascii="Times New Roman" w:hAnsi="Times New Roman" w:cs="Times New Roman"/>
                 <w:b/>
                 <w:bCs/>
-                <w:sz w:val="24"/>
-                <w:szCs w:val="24"/>
               </w:rPr>
             </w:pPr>
             <w:r>
@@ -7177,8 +7176,6 @@
                 <w:rFonts w:ascii="Times New Roman" w:hAnsi="Times New Roman" w:cs="Times New Roman"/>
                 <w:b/>
                 <w:bCs/>
-                <w:sz w:val="24"/>
-                <w:szCs w:val="24"/>
               </w:rPr>
               <w:t>Component</w:t>
             </w:r>
@@ -7187,6 +7184,7 @@
         <w:tc>
           <w:tcPr>
             <w:tcW w:w="2552" w:type="dxa"/>
+            <w:shd w:val="clear" w:color="auto" w:fill="ED7D31" w:themeFill="accent2"/>
           </w:tcPr>
           <w:p>
             <w:pPr>
@@ -7194,8 +7192,6 @@
                 <w:rFonts w:ascii="Times New Roman" w:hAnsi="Times New Roman" w:cs="Times New Roman"/>
                 <w:b/>
                 <w:bCs/>
-                <w:sz w:val="24"/>
-                <w:szCs w:val="24"/>
               </w:rPr>
             </w:pPr>
             <w:r>
@@ -7203,8 +7199,6 @@
                 <w:rFonts w:ascii="Times New Roman" w:hAnsi="Times New Roman" w:cs="Times New Roman"/>
                 <w:b/>
                 <w:bCs/>
-                <w:sz w:val="24"/>
-                <w:szCs w:val="24"/>
               </w:rPr>
               <w:t>Objective</w:t>
             </w:r>
@@ -7213,6 +7207,7 @@
         <w:tc>
           <w:tcPr>
             <w:tcW w:w="2095" w:type="dxa"/>
+            <w:shd w:val="clear" w:color="auto" w:fill="ED7D31" w:themeFill="accent2"/>
           </w:tcPr>
           <w:p>
             <w:pPr>
@@ -7220,8 +7215,6 @@
                 <w:rFonts w:ascii="Times New Roman" w:hAnsi="Times New Roman" w:cs="Times New Roman"/>
                 <w:b/>
                 <w:bCs/>
-                <w:sz w:val="24"/>
-                <w:szCs w:val="24"/>
               </w:rPr>
             </w:pPr>
             <w:r>
@@ -7229,8 +7222,6 @@
                 <w:rFonts w:ascii="Times New Roman" w:hAnsi="Times New Roman" w:cs="Times New Roman"/>
                 <w:b/>
                 <w:bCs/>
-                <w:sz w:val="24"/>
-                <w:szCs w:val="24"/>
               </w:rPr>
               <w:t>Input Data</w:t>
             </w:r>
@@ -7239,6 +7230,7 @@
         <w:tc>
           <w:tcPr>
             <w:tcW w:w="1590" w:type="dxa"/>
+            <w:shd w:val="clear" w:color="auto" w:fill="ED7D31" w:themeFill="accent2"/>
           </w:tcPr>
           <w:p>
             <w:pPr>
@@ -7246,8 +7238,6 @@
                 <w:rFonts w:ascii="Times New Roman" w:hAnsi="Times New Roman" w:cs="Times New Roman"/>
                 <w:b/>
                 <w:bCs/>
-                <w:sz w:val="24"/>
-                <w:szCs w:val="24"/>
               </w:rPr>
             </w:pPr>
             <w:r>
@@ -7255,8 +7245,6 @@
                 <w:rFonts w:ascii="Times New Roman" w:hAnsi="Times New Roman" w:cs="Times New Roman"/>
                 <w:b/>
                 <w:bCs/>
-                <w:sz w:val="24"/>
-                <w:szCs w:val="24"/>
               </w:rPr>
               <w:t>Expected Output</w:t>
             </w:r>
@@ -7265,6 +7253,7 @@
         <w:tc>
           <w:tcPr>
             <w:tcW w:w="1843" w:type="dxa"/>
+            <w:shd w:val="clear" w:color="auto" w:fill="ED7D31" w:themeFill="accent2"/>
           </w:tcPr>
           <w:p>
             <w:pPr>
@@ -7272,8 +7261,6 @@
                 <w:rFonts w:ascii="Times New Roman" w:hAnsi="Times New Roman" w:cs="Times New Roman"/>
                 <w:b/>
                 <w:bCs/>
-                <w:sz w:val="24"/>
-                <w:szCs w:val="24"/>
               </w:rPr>
             </w:pPr>
             <w:r>
@@ -7281,8 +7268,6 @@
                 <w:rFonts w:ascii="Times New Roman" w:hAnsi="Times New Roman" w:cs="Times New Roman"/>
                 <w:b/>
                 <w:bCs/>
-                <w:sz w:val="24"/>
-                <w:szCs w:val="24"/>
               </w:rPr>
               <w:t>Output</w:t>
             </w:r>
@@ -7293,6 +7278,7 @@
         <w:tc>
           <w:tcPr>
             <w:tcW w:w="1985" w:type="dxa"/>
+            <w:shd w:val="clear" w:color="auto" w:fill="FFC000"/>
           </w:tcPr>
           <w:p>
             <w:pPr>
@@ -7343,6 +7329,7 @@
         <w:tc>
           <w:tcPr>
             <w:tcW w:w="2552" w:type="dxa"/>
+            <w:shd w:val="clear" w:color="auto" w:fill="FFC000"/>
           </w:tcPr>
           <w:p>
             <w:pPr>
@@ -7365,6 +7352,7 @@
         <w:tc>
           <w:tcPr>
             <w:tcW w:w="2095" w:type="dxa"/>
+            <w:shd w:val="clear" w:color="auto" w:fill="FFC000"/>
           </w:tcPr>
           <w:p>
             <w:pPr>
@@ -7389,6 +7377,7 @@
         <w:tc>
           <w:tcPr>
             <w:tcW w:w="1590" w:type="dxa"/>
+            <w:shd w:val="clear" w:color="auto" w:fill="FFC000"/>
           </w:tcPr>
           <w:p>
             <w:pPr>
@@ -7411,6 +7400,7 @@
         <w:tc>
           <w:tcPr>
             <w:tcW w:w="1843" w:type="dxa"/>
+            <w:shd w:val="clear" w:color="auto" w:fill="FFC000"/>
           </w:tcPr>
           <w:p>
             <w:pPr>
@@ -8523,7 +8513,1737 @@
                 <w:sz w:val="20"/>
                 <w:szCs w:val="20"/>
               </w:rPr>
-              <w:t xml:space="preserve"> - </w:t>
+              <w:t xml:space="preserve"> - Pass</w:t>
+            </w:r>
+          </w:p>
+        </w:tc>
+      </w:tr>
+      <w:tr>
+        <w:tc>
+          <w:tcPr>
+            <w:tcW w:w="1985" w:type="dxa"/>
+          </w:tcPr>
+          <w:p>
+            <w:pPr>
+              <w:rPr>
+                <w:rFonts w:ascii="Times New Roman" w:hAnsi="Times New Roman" w:cs="Times New Roman"/>
+                <w:sz w:val="20"/>
+                <w:szCs w:val="20"/>
+              </w:rPr>
+            </w:pPr>
+          </w:p>
+        </w:tc>
+        <w:tc>
+          <w:tcPr>
+            <w:tcW w:w="2552" w:type="dxa"/>
+          </w:tcPr>
+          <w:p>
+            <w:pPr>
+              <w:rPr>
+                <w:rFonts w:ascii="Times New Roman" w:hAnsi="Times New Roman" w:cs="Times New Roman"/>
+                <w:sz w:val="20"/>
+                <w:szCs w:val="20"/>
+              </w:rPr>
+            </w:pPr>
+          </w:p>
+        </w:tc>
+        <w:tc>
+          <w:tcPr>
+            <w:tcW w:w="2095" w:type="dxa"/>
+          </w:tcPr>
+          <w:p>
+            <w:pPr>
+              <w:rPr>
+                <w:rFonts w:ascii="Times New Roman" w:hAnsi="Times New Roman" w:cs="Times New Roman"/>
+                <w:sz w:val="20"/>
+                <w:szCs w:val="20"/>
+              </w:rPr>
+            </w:pPr>
+          </w:p>
+        </w:tc>
+        <w:tc>
+          <w:tcPr>
+            <w:tcW w:w="1590" w:type="dxa"/>
+          </w:tcPr>
+          <w:p>
+            <w:pPr>
+              <w:rPr>
+                <w:rFonts w:ascii="Times New Roman" w:hAnsi="Times New Roman" w:cs="Times New Roman"/>
+                <w:sz w:val="20"/>
+                <w:szCs w:val="20"/>
+              </w:rPr>
+            </w:pPr>
+          </w:p>
+        </w:tc>
+        <w:tc>
+          <w:tcPr>
+            <w:tcW w:w="1843" w:type="dxa"/>
+          </w:tcPr>
+          <w:p>
+            <w:pPr>
+              <w:rPr>
+                <w:rFonts w:ascii="Times New Roman" w:hAnsi="Times New Roman" w:cs="Times New Roman"/>
+                <w:sz w:val="20"/>
+                <w:szCs w:val="20"/>
+              </w:rPr>
+            </w:pPr>
+          </w:p>
+        </w:tc>
+      </w:tr>
+      <w:tr>
+        <w:tc>
+          <w:tcPr>
+            <w:tcW w:w="1985" w:type="dxa"/>
+            <w:shd w:val="clear" w:color="auto" w:fill="FFC000"/>
+          </w:tcPr>
+          <w:p>
+            <w:pPr>
+              <w:rPr>
+                <w:rFonts w:ascii="Times New Roman" w:hAnsi="Times New Roman" w:cs="Times New Roman"/>
+                <w:sz w:val="20"/>
+                <w:szCs w:val="20"/>
+              </w:rPr>
+            </w:pPr>
+            <w:proofErr w:type="spellStart"/>
+            <w:r>
+              <w:rPr>
+                <w:rFonts w:ascii="Times New Roman" w:hAnsi="Times New Roman" w:cs="Times New Roman"/>
+                <w:sz w:val="20"/>
+                <w:szCs w:val="20"/>
+              </w:rPr>
+              <w:t>MessageValidator</w:t>
+            </w:r>
+            <w:proofErr w:type="spellEnd"/>
+            <w:r>
+              <w:rPr>
+                <w:rFonts w:ascii="Times New Roman" w:hAnsi="Times New Roman" w:cs="Times New Roman"/>
+                <w:sz w:val="20"/>
+                <w:szCs w:val="20"/>
+              </w:rPr>
+              <w:t xml:space="preserve">: </w:t>
+            </w:r>
+            <w:proofErr w:type="spellStart"/>
+            <w:r>
+              <w:rPr>
+                <w:rFonts w:ascii="Times New Roman" w:hAnsi="Times New Roman" w:cs="Times New Roman"/>
+                <w:sz w:val="20"/>
+                <w:szCs w:val="20"/>
+              </w:rPr>
+              <w:t>ValidateSender</w:t>
+            </w:r>
+            <w:proofErr w:type="spellEnd"/>
+          </w:p>
+        </w:tc>
+        <w:tc>
+          <w:tcPr>
+            <w:tcW w:w="2552" w:type="dxa"/>
+            <w:shd w:val="clear" w:color="auto" w:fill="FFC000"/>
+          </w:tcPr>
+          <w:p>
+            <w:pPr>
+              <w:rPr>
+                <w:rFonts w:ascii="Times New Roman" w:hAnsi="Times New Roman" w:cs="Times New Roman"/>
+                <w:sz w:val="20"/>
+                <w:szCs w:val="20"/>
+              </w:rPr>
+            </w:pPr>
+            <w:r>
+              <w:rPr>
+                <w:rFonts w:ascii="Times New Roman" w:hAnsi="Times New Roman" w:cs="Times New Roman"/>
+                <w:sz w:val="20"/>
+                <w:szCs w:val="20"/>
+              </w:rPr>
+              <w:t xml:space="preserve">SMS </w:t>
+            </w:r>
+            <w:r>
+              <w:rPr>
+                <w:rFonts w:ascii="Times New Roman" w:hAnsi="Times New Roman" w:cs="Times New Roman"/>
+                <w:sz w:val="20"/>
+                <w:szCs w:val="20"/>
+              </w:rPr>
+              <w:t>body must have a sender specified</w:t>
+            </w:r>
+          </w:p>
+        </w:tc>
+        <w:tc>
+          <w:tcPr>
+            <w:tcW w:w="2095" w:type="dxa"/>
+            <w:shd w:val="clear" w:color="auto" w:fill="FFC000"/>
+          </w:tcPr>
+          <w:p>
+            <w:pPr>
+              <w:rPr>
+                <w:rFonts w:ascii="Times New Roman" w:hAnsi="Times New Roman" w:cs="Times New Roman"/>
+                <w:sz w:val="20"/>
+                <w:szCs w:val="20"/>
+              </w:rPr>
+            </w:pPr>
+            <w:r>
+              <w:rPr>
+                <w:rFonts w:ascii="Times New Roman" w:hAnsi="Times New Roman" w:cs="Times New Roman"/>
+                <w:sz w:val="20"/>
+                <w:szCs w:val="20"/>
+              </w:rPr>
+              <w:t>&lt;empty&gt;</w:t>
+            </w:r>
+          </w:p>
+        </w:tc>
+        <w:tc>
+          <w:tcPr>
+            <w:tcW w:w="1590" w:type="dxa"/>
+            <w:shd w:val="clear" w:color="auto" w:fill="FFC000"/>
+          </w:tcPr>
+          <w:p>
+            <w:pPr>
+              <w:rPr>
+                <w:rFonts w:ascii="Times New Roman" w:hAnsi="Times New Roman" w:cs="Times New Roman"/>
+                <w:sz w:val="20"/>
+                <w:szCs w:val="20"/>
+              </w:rPr>
+            </w:pPr>
+            <w:r>
+              <w:rPr>
+                <w:rFonts w:ascii="Times New Roman" w:hAnsi="Times New Roman" w:cs="Times New Roman"/>
+                <w:sz w:val="20"/>
+                <w:szCs w:val="20"/>
+              </w:rPr>
+              <w:t>Fail</w:t>
+            </w:r>
+          </w:p>
+        </w:tc>
+        <w:tc>
+          <w:tcPr>
+            <w:tcW w:w="1843" w:type="dxa"/>
+            <w:shd w:val="clear" w:color="auto" w:fill="FFC000"/>
+          </w:tcPr>
+          <w:p>
+            <w:pPr>
+              <w:rPr>
+                <w:rFonts w:ascii="Times New Roman" w:hAnsi="Times New Roman" w:cs="Times New Roman"/>
+                <w:sz w:val="20"/>
+                <w:szCs w:val="20"/>
+              </w:rPr>
+            </w:pPr>
+          </w:p>
+        </w:tc>
+      </w:tr>
+      <w:tr>
+        <w:tc>
+          <w:tcPr>
+            <w:tcW w:w="1985" w:type="dxa"/>
+          </w:tcPr>
+          <w:p>
+            <w:pPr>
+              <w:rPr>
+                <w:rFonts w:ascii="Times New Roman" w:hAnsi="Times New Roman" w:cs="Times New Roman"/>
+                <w:sz w:val="20"/>
+                <w:szCs w:val="20"/>
+              </w:rPr>
+            </w:pPr>
+          </w:p>
+        </w:tc>
+        <w:tc>
+          <w:tcPr>
+            <w:tcW w:w="2552" w:type="dxa"/>
+          </w:tcPr>
+          <w:p>
+            <w:pPr>
+              <w:rPr>
+                <w:rFonts w:ascii="Times New Roman" w:hAnsi="Times New Roman" w:cs="Times New Roman"/>
+                <w:sz w:val="20"/>
+                <w:szCs w:val="20"/>
+              </w:rPr>
+            </w:pPr>
+          </w:p>
+        </w:tc>
+        <w:tc>
+          <w:tcPr>
+            <w:tcW w:w="2095" w:type="dxa"/>
+          </w:tcPr>
+          <w:p>
+            <w:pPr>
+              <w:rPr>
+                <w:rFonts w:ascii="Times New Roman" w:hAnsi="Times New Roman" w:cs="Times New Roman"/>
+                <w:sz w:val="20"/>
+                <w:szCs w:val="20"/>
+              </w:rPr>
+            </w:pPr>
+            <w:r>
+              <w:rPr>
+                <w:rFonts w:ascii="Times New Roman" w:hAnsi="Times New Roman" w:cs="Times New Roman"/>
+                <w:sz w:val="20"/>
+                <w:szCs w:val="20"/>
+              </w:rPr>
+              <w:t>+123456789</w:t>
+            </w:r>
+          </w:p>
+        </w:tc>
+        <w:tc>
+          <w:tcPr>
+            <w:tcW w:w="1590" w:type="dxa"/>
+          </w:tcPr>
+          <w:p>
+            <w:pPr>
+              <w:rPr>
+                <w:rFonts w:ascii="Times New Roman" w:hAnsi="Times New Roman" w:cs="Times New Roman"/>
+                <w:sz w:val="20"/>
+                <w:szCs w:val="20"/>
+              </w:rPr>
+            </w:pPr>
+            <w:r>
+              <w:rPr>
+                <w:rFonts w:ascii="Times New Roman" w:hAnsi="Times New Roman" w:cs="Times New Roman"/>
+                <w:sz w:val="20"/>
+                <w:szCs w:val="20"/>
+              </w:rPr>
+              <w:t>Pass</w:t>
+            </w:r>
+          </w:p>
+        </w:tc>
+        <w:tc>
+          <w:tcPr>
+            <w:tcW w:w="1843" w:type="dxa"/>
+          </w:tcPr>
+          <w:p>
+            <w:pPr>
+              <w:rPr>
+                <w:rFonts w:ascii="Times New Roman" w:hAnsi="Times New Roman" w:cs="Times New Roman"/>
+                <w:sz w:val="20"/>
+                <w:szCs w:val="20"/>
+              </w:rPr>
+            </w:pPr>
+          </w:p>
+        </w:tc>
+      </w:tr>
+      <w:tr>
+        <w:tc>
+          <w:tcPr>
+            <w:tcW w:w="1985" w:type="dxa"/>
+          </w:tcPr>
+          <w:p>
+            <w:pPr>
+              <w:rPr>
+                <w:rFonts w:ascii="Times New Roman" w:hAnsi="Times New Roman" w:cs="Times New Roman"/>
+                <w:sz w:val="20"/>
+                <w:szCs w:val="20"/>
+              </w:rPr>
+            </w:pPr>
+          </w:p>
+        </w:tc>
+        <w:tc>
+          <w:tcPr>
+            <w:tcW w:w="2552" w:type="dxa"/>
+          </w:tcPr>
+          <w:p>
+            <w:pPr>
+              <w:rPr>
+                <w:rFonts w:ascii="Times New Roman" w:hAnsi="Times New Roman" w:cs="Times New Roman"/>
+                <w:sz w:val="20"/>
+                <w:szCs w:val="20"/>
+              </w:rPr>
+            </w:pPr>
+            <w:r>
+              <w:rPr>
+                <w:rFonts w:ascii="Times New Roman" w:hAnsi="Times New Roman" w:cs="Times New Roman"/>
+                <w:sz w:val="20"/>
+                <w:szCs w:val="20"/>
+              </w:rPr>
+              <w:t>SMS Sender length between 7 and 15 included</w:t>
+            </w:r>
+          </w:p>
+        </w:tc>
+        <w:tc>
+          <w:tcPr>
+            <w:tcW w:w="2095" w:type="dxa"/>
+          </w:tcPr>
+          <w:p>
+            <w:pPr>
+              <w:rPr>
+                <w:rFonts w:ascii="Times New Roman" w:hAnsi="Times New Roman" w:cs="Times New Roman"/>
+                <w:sz w:val="20"/>
+                <w:szCs w:val="20"/>
+              </w:rPr>
+            </w:pPr>
+            <w:r>
+              <w:rPr>
+                <w:rFonts w:ascii="Times New Roman" w:hAnsi="Times New Roman" w:cs="Times New Roman"/>
+                <w:sz w:val="20"/>
+                <w:szCs w:val="20"/>
+              </w:rPr>
+              <w:t>+1234</w:t>
+            </w:r>
+          </w:p>
+        </w:tc>
+        <w:tc>
+          <w:tcPr>
+            <w:tcW w:w="1590" w:type="dxa"/>
+          </w:tcPr>
+          <w:p>
+            <w:pPr>
+              <w:rPr>
+                <w:rFonts w:ascii="Times New Roman" w:hAnsi="Times New Roman" w:cs="Times New Roman"/>
+                <w:sz w:val="20"/>
+                <w:szCs w:val="20"/>
+              </w:rPr>
+            </w:pPr>
+            <w:r>
+              <w:rPr>
+                <w:rFonts w:ascii="Times New Roman" w:hAnsi="Times New Roman" w:cs="Times New Roman"/>
+                <w:sz w:val="20"/>
+                <w:szCs w:val="20"/>
+              </w:rPr>
+              <w:t>Fail</w:t>
+            </w:r>
+          </w:p>
+        </w:tc>
+        <w:tc>
+          <w:tcPr>
+            <w:tcW w:w="1843" w:type="dxa"/>
+          </w:tcPr>
+          <w:p>
+            <w:pPr>
+              <w:rPr>
+                <w:rFonts w:ascii="Times New Roman" w:hAnsi="Times New Roman" w:cs="Times New Roman"/>
+                <w:sz w:val="20"/>
+                <w:szCs w:val="20"/>
+              </w:rPr>
+            </w:pPr>
+          </w:p>
+        </w:tc>
+      </w:tr>
+      <w:tr>
+        <w:tc>
+          <w:tcPr>
+            <w:tcW w:w="1985" w:type="dxa"/>
+          </w:tcPr>
+          <w:p>
+            <w:pPr>
+              <w:rPr>
+                <w:rFonts w:ascii="Times New Roman" w:hAnsi="Times New Roman" w:cs="Times New Roman"/>
+                <w:sz w:val="20"/>
+                <w:szCs w:val="20"/>
+              </w:rPr>
+            </w:pPr>
+          </w:p>
+        </w:tc>
+        <w:tc>
+          <w:tcPr>
+            <w:tcW w:w="2552" w:type="dxa"/>
+          </w:tcPr>
+          <w:p>
+            <w:pPr>
+              <w:rPr>
+                <w:rFonts w:ascii="Times New Roman" w:hAnsi="Times New Roman" w:cs="Times New Roman"/>
+                <w:sz w:val="20"/>
+                <w:szCs w:val="20"/>
+              </w:rPr>
+            </w:pPr>
+          </w:p>
+        </w:tc>
+        <w:tc>
+          <w:tcPr>
+            <w:tcW w:w="2095" w:type="dxa"/>
+          </w:tcPr>
+          <w:p>
+            <w:pPr>
+              <w:rPr>
+                <w:rFonts w:ascii="Times New Roman" w:hAnsi="Times New Roman" w:cs="Times New Roman"/>
+                <w:sz w:val="20"/>
+                <w:szCs w:val="20"/>
+              </w:rPr>
+            </w:pPr>
+            <w:r>
+              <w:rPr>
+                <w:rFonts w:ascii="Times New Roman" w:hAnsi="Times New Roman" w:cs="Times New Roman"/>
+                <w:sz w:val="20"/>
+                <w:szCs w:val="20"/>
+              </w:rPr>
+              <w:t>+1234567891234567</w:t>
+            </w:r>
+          </w:p>
+        </w:tc>
+        <w:tc>
+          <w:tcPr>
+            <w:tcW w:w="1590" w:type="dxa"/>
+          </w:tcPr>
+          <w:p>
+            <w:pPr>
+              <w:rPr>
+                <w:rFonts w:ascii="Times New Roman" w:hAnsi="Times New Roman" w:cs="Times New Roman"/>
+                <w:sz w:val="20"/>
+                <w:szCs w:val="20"/>
+              </w:rPr>
+            </w:pPr>
+            <w:r>
+              <w:rPr>
+                <w:rFonts w:ascii="Times New Roman" w:hAnsi="Times New Roman" w:cs="Times New Roman"/>
+                <w:sz w:val="20"/>
+                <w:szCs w:val="20"/>
+              </w:rPr>
+              <w:t>Fail</w:t>
+            </w:r>
+          </w:p>
+        </w:tc>
+        <w:tc>
+          <w:tcPr>
+            <w:tcW w:w="1843" w:type="dxa"/>
+          </w:tcPr>
+          <w:p>
+            <w:pPr>
+              <w:rPr>
+                <w:rFonts w:ascii="Times New Roman" w:hAnsi="Times New Roman" w:cs="Times New Roman"/>
+                <w:sz w:val="20"/>
+                <w:szCs w:val="20"/>
+              </w:rPr>
+            </w:pPr>
+          </w:p>
+        </w:tc>
+      </w:tr>
+      <w:tr>
+        <w:tc>
+          <w:tcPr>
+            <w:tcW w:w="1985" w:type="dxa"/>
+          </w:tcPr>
+          <w:p>
+            <w:pPr>
+              <w:rPr>
+                <w:rFonts w:ascii="Times New Roman" w:hAnsi="Times New Roman" w:cs="Times New Roman"/>
+                <w:sz w:val="20"/>
+                <w:szCs w:val="20"/>
+              </w:rPr>
+            </w:pPr>
+          </w:p>
+        </w:tc>
+        <w:tc>
+          <w:tcPr>
+            <w:tcW w:w="2552" w:type="dxa"/>
+          </w:tcPr>
+          <w:p>
+            <w:pPr>
+              <w:rPr>
+                <w:rFonts w:ascii="Times New Roman" w:hAnsi="Times New Roman" w:cs="Times New Roman"/>
+                <w:sz w:val="20"/>
+                <w:szCs w:val="20"/>
+              </w:rPr>
+            </w:pPr>
+            <w:r>
+              <w:rPr>
+                <w:rFonts w:ascii="Times New Roman" w:hAnsi="Times New Roman" w:cs="Times New Roman"/>
+                <w:sz w:val="20"/>
+                <w:szCs w:val="20"/>
+              </w:rPr>
+              <w:t>Tweet body must have a sender specified</w:t>
+            </w:r>
+          </w:p>
+        </w:tc>
+        <w:tc>
+          <w:tcPr>
+            <w:tcW w:w="2095" w:type="dxa"/>
+          </w:tcPr>
+          <w:p>
+            <w:pPr>
+              <w:rPr>
+                <w:rFonts w:ascii="Times New Roman" w:hAnsi="Times New Roman" w:cs="Times New Roman"/>
+                <w:sz w:val="20"/>
+                <w:szCs w:val="20"/>
+              </w:rPr>
+            </w:pPr>
+            <w:r>
+              <w:rPr>
+                <w:rFonts w:ascii="Times New Roman" w:hAnsi="Times New Roman" w:cs="Times New Roman"/>
+                <w:sz w:val="20"/>
+                <w:szCs w:val="20"/>
+              </w:rPr>
+              <w:t>&lt;empty&gt;</w:t>
+            </w:r>
+          </w:p>
+        </w:tc>
+        <w:tc>
+          <w:tcPr>
+            <w:tcW w:w="1590" w:type="dxa"/>
+          </w:tcPr>
+          <w:p>
+            <w:pPr>
+              <w:rPr>
+                <w:rFonts w:ascii="Times New Roman" w:hAnsi="Times New Roman" w:cs="Times New Roman"/>
+                <w:sz w:val="20"/>
+                <w:szCs w:val="20"/>
+              </w:rPr>
+            </w:pPr>
+          </w:p>
+        </w:tc>
+        <w:tc>
+          <w:tcPr>
+            <w:tcW w:w="1843" w:type="dxa"/>
+          </w:tcPr>
+          <w:p>
+            <w:pPr>
+              <w:rPr>
+                <w:rFonts w:ascii="Times New Roman" w:hAnsi="Times New Roman" w:cs="Times New Roman"/>
+                <w:sz w:val="20"/>
+                <w:szCs w:val="20"/>
+              </w:rPr>
+            </w:pPr>
+          </w:p>
+        </w:tc>
+      </w:tr>
+      <w:tr>
+        <w:tc>
+          <w:tcPr>
+            <w:tcW w:w="1985" w:type="dxa"/>
+          </w:tcPr>
+          <w:p>
+            <w:pPr>
+              <w:rPr>
+                <w:rFonts w:ascii="Times New Roman" w:hAnsi="Times New Roman" w:cs="Times New Roman"/>
+                <w:sz w:val="20"/>
+                <w:szCs w:val="20"/>
+              </w:rPr>
+            </w:pPr>
+          </w:p>
+        </w:tc>
+        <w:tc>
+          <w:tcPr>
+            <w:tcW w:w="2552" w:type="dxa"/>
+          </w:tcPr>
+          <w:p>
+            <w:pPr>
+              <w:rPr>
+                <w:rFonts w:ascii="Times New Roman" w:hAnsi="Times New Roman" w:cs="Times New Roman"/>
+                <w:sz w:val="20"/>
+                <w:szCs w:val="20"/>
+              </w:rPr>
+            </w:pPr>
+            <w:r>
+              <w:rPr>
+                <w:rFonts w:ascii="Times New Roman" w:hAnsi="Times New Roman" w:cs="Times New Roman"/>
+                <w:sz w:val="20"/>
+                <w:szCs w:val="20"/>
+              </w:rPr>
+              <w:t>Tweet sender length max = 15</w:t>
+            </w:r>
+          </w:p>
+        </w:tc>
+        <w:tc>
+          <w:tcPr>
+            <w:tcW w:w="2095" w:type="dxa"/>
+          </w:tcPr>
+          <w:p>
+            <w:pPr>
+              <w:rPr>
+                <w:rFonts w:ascii="Times New Roman" w:hAnsi="Times New Roman" w:cs="Times New Roman"/>
+                <w:sz w:val="20"/>
+                <w:szCs w:val="20"/>
+              </w:rPr>
+            </w:pPr>
+            <w:r>
+              <w:rPr>
+                <w:rFonts w:ascii="Times New Roman" w:hAnsi="Times New Roman" w:cs="Times New Roman"/>
+                <w:sz w:val="20"/>
+                <w:szCs w:val="20"/>
+              </w:rPr>
+              <w:t>@</w:t>
+            </w:r>
+            <w:proofErr w:type="spellStart"/>
+            <w:r>
+              <w:rPr>
+                <w:rFonts w:ascii="Times New Roman" w:hAnsi="Times New Roman" w:cs="Times New Roman"/>
+                <w:sz w:val="20"/>
+                <w:szCs w:val="20"/>
+              </w:rPr>
+              <w:t>david</w:t>
+            </w:r>
+            <w:proofErr w:type="spellEnd"/>
+          </w:p>
+        </w:tc>
+        <w:tc>
+          <w:tcPr>
+            <w:tcW w:w="1590" w:type="dxa"/>
+          </w:tcPr>
+          <w:p>
+            <w:pPr>
+              <w:rPr>
+                <w:rFonts w:ascii="Times New Roman" w:hAnsi="Times New Roman" w:cs="Times New Roman"/>
+                <w:sz w:val="20"/>
+                <w:szCs w:val="20"/>
+              </w:rPr>
+            </w:pPr>
+            <w:r>
+              <w:rPr>
+                <w:rFonts w:ascii="Times New Roman" w:hAnsi="Times New Roman" w:cs="Times New Roman"/>
+                <w:sz w:val="20"/>
+                <w:szCs w:val="20"/>
+              </w:rPr>
+              <w:t>Pass</w:t>
+            </w:r>
+          </w:p>
+        </w:tc>
+        <w:tc>
+          <w:tcPr>
+            <w:tcW w:w="1843" w:type="dxa"/>
+          </w:tcPr>
+          <w:p>
+            <w:pPr>
+              <w:rPr>
+                <w:rFonts w:ascii="Times New Roman" w:hAnsi="Times New Roman" w:cs="Times New Roman"/>
+                <w:sz w:val="20"/>
+                <w:szCs w:val="20"/>
+              </w:rPr>
+            </w:pPr>
+          </w:p>
+        </w:tc>
+      </w:tr>
+      <w:tr>
+        <w:tc>
+          <w:tcPr>
+            <w:tcW w:w="1985" w:type="dxa"/>
+          </w:tcPr>
+          <w:p>
+            <w:pPr>
+              <w:rPr>
+                <w:rFonts w:ascii="Times New Roman" w:hAnsi="Times New Roman" w:cs="Times New Roman"/>
+                <w:sz w:val="20"/>
+                <w:szCs w:val="20"/>
+              </w:rPr>
+            </w:pPr>
+          </w:p>
+        </w:tc>
+        <w:tc>
+          <w:tcPr>
+            <w:tcW w:w="2552" w:type="dxa"/>
+          </w:tcPr>
+          <w:p>
+            <w:pPr>
+              <w:rPr>
+                <w:rFonts w:ascii="Times New Roman" w:hAnsi="Times New Roman" w:cs="Times New Roman"/>
+                <w:sz w:val="20"/>
+                <w:szCs w:val="20"/>
+              </w:rPr>
+            </w:pPr>
+          </w:p>
+        </w:tc>
+        <w:tc>
+          <w:tcPr>
+            <w:tcW w:w="2095" w:type="dxa"/>
+          </w:tcPr>
+          <w:p>
+            <w:pPr>
+              <w:rPr>
+                <w:rFonts w:ascii="Times New Roman" w:hAnsi="Times New Roman" w:cs="Times New Roman"/>
+                <w:sz w:val="20"/>
+                <w:szCs w:val="20"/>
+              </w:rPr>
+            </w:pPr>
+            <w:r>
+              <w:rPr>
+                <w:rFonts w:ascii="Times New Roman" w:hAnsi="Times New Roman" w:cs="Times New Roman"/>
+                <w:sz w:val="20"/>
+                <w:szCs w:val="20"/>
+              </w:rPr>
+              <w:t>@1234567890123456</w:t>
+            </w:r>
+          </w:p>
+        </w:tc>
+        <w:tc>
+          <w:tcPr>
+            <w:tcW w:w="1590" w:type="dxa"/>
+          </w:tcPr>
+          <w:p>
+            <w:pPr>
+              <w:rPr>
+                <w:rFonts w:ascii="Times New Roman" w:hAnsi="Times New Roman" w:cs="Times New Roman"/>
+                <w:sz w:val="20"/>
+                <w:szCs w:val="20"/>
+              </w:rPr>
+            </w:pPr>
+            <w:r>
+              <w:rPr>
+                <w:rFonts w:ascii="Times New Roman" w:hAnsi="Times New Roman" w:cs="Times New Roman"/>
+                <w:sz w:val="20"/>
+                <w:szCs w:val="20"/>
+              </w:rPr>
+              <w:t>Fail</w:t>
+            </w:r>
+          </w:p>
+        </w:tc>
+        <w:tc>
+          <w:tcPr>
+            <w:tcW w:w="1843" w:type="dxa"/>
+          </w:tcPr>
+          <w:p>
+            <w:pPr>
+              <w:rPr>
+                <w:rFonts w:ascii="Times New Roman" w:hAnsi="Times New Roman" w:cs="Times New Roman"/>
+                <w:sz w:val="20"/>
+                <w:szCs w:val="20"/>
+              </w:rPr>
+            </w:pPr>
+          </w:p>
+        </w:tc>
+      </w:tr>
+      <w:tr>
+        <w:tc>
+          <w:tcPr>
+            <w:tcW w:w="1985" w:type="dxa"/>
+          </w:tcPr>
+          <w:p>
+            <w:pPr>
+              <w:rPr>
+                <w:rFonts w:ascii="Times New Roman" w:hAnsi="Times New Roman" w:cs="Times New Roman"/>
+                <w:sz w:val="20"/>
+                <w:szCs w:val="20"/>
+              </w:rPr>
+            </w:pPr>
+          </w:p>
+        </w:tc>
+        <w:tc>
+          <w:tcPr>
+            <w:tcW w:w="2552" w:type="dxa"/>
+          </w:tcPr>
+          <w:p>
+            <w:pPr>
+              <w:rPr>
+                <w:rFonts w:ascii="Times New Roman" w:hAnsi="Times New Roman" w:cs="Times New Roman"/>
+                <w:sz w:val="20"/>
+                <w:szCs w:val="20"/>
+              </w:rPr>
+            </w:pPr>
+            <w:r>
+              <w:rPr>
+                <w:rFonts w:ascii="Times New Roman" w:hAnsi="Times New Roman" w:cs="Times New Roman"/>
+                <w:sz w:val="20"/>
+                <w:szCs w:val="20"/>
+              </w:rPr>
+              <w:t>Tweet sender in form @&lt;chars&gt;</w:t>
+            </w:r>
+          </w:p>
+        </w:tc>
+        <w:tc>
+          <w:tcPr>
+            <w:tcW w:w="2095" w:type="dxa"/>
+          </w:tcPr>
+          <w:p>
+            <w:pPr>
+              <w:rPr>
+                <w:rFonts w:ascii="Times New Roman" w:hAnsi="Times New Roman" w:cs="Times New Roman"/>
+                <w:sz w:val="20"/>
+                <w:szCs w:val="20"/>
+              </w:rPr>
+            </w:pPr>
+            <w:proofErr w:type="spellStart"/>
+            <w:r>
+              <w:rPr>
+                <w:rFonts w:ascii="Times New Roman" w:hAnsi="Times New Roman" w:cs="Times New Roman"/>
+                <w:sz w:val="20"/>
+                <w:szCs w:val="20"/>
+              </w:rPr>
+              <w:t>david</w:t>
+            </w:r>
+            <w:proofErr w:type="spellEnd"/>
+          </w:p>
+        </w:tc>
+        <w:tc>
+          <w:tcPr>
+            <w:tcW w:w="1590" w:type="dxa"/>
+          </w:tcPr>
+          <w:p>
+            <w:pPr>
+              <w:rPr>
+                <w:rFonts w:ascii="Times New Roman" w:hAnsi="Times New Roman" w:cs="Times New Roman"/>
+                <w:sz w:val="20"/>
+                <w:szCs w:val="20"/>
+              </w:rPr>
+            </w:pPr>
+            <w:r>
+              <w:rPr>
+                <w:rFonts w:ascii="Times New Roman" w:hAnsi="Times New Roman" w:cs="Times New Roman"/>
+                <w:sz w:val="20"/>
+                <w:szCs w:val="20"/>
+              </w:rPr>
+              <w:t>Fail</w:t>
+            </w:r>
+          </w:p>
+        </w:tc>
+        <w:tc>
+          <w:tcPr>
+            <w:tcW w:w="1843" w:type="dxa"/>
+          </w:tcPr>
+          <w:p>
+            <w:pPr>
+              <w:rPr>
+                <w:rFonts w:ascii="Times New Roman" w:hAnsi="Times New Roman" w:cs="Times New Roman"/>
+                <w:sz w:val="20"/>
+                <w:szCs w:val="20"/>
+              </w:rPr>
+            </w:pPr>
+          </w:p>
+        </w:tc>
+      </w:tr>
+      <w:tr>
+        <w:tc>
+          <w:tcPr>
+            <w:tcW w:w="1985" w:type="dxa"/>
+          </w:tcPr>
+          <w:p>
+            <w:pPr>
+              <w:rPr>
+                <w:rFonts w:ascii="Times New Roman" w:hAnsi="Times New Roman" w:cs="Times New Roman"/>
+                <w:sz w:val="20"/>
+                <w:szCs w:val="20"/>
+              </w:rPr>
+            </w:pPr>
+          </w:p>
+        </w:tc>
+        <w:tc>
+          <w:tcPr>
+            <w:tcW w:w="2552" w:type="dxa"/>
+          </w:tcPr>
+          <w:p>
+            <w:pPr>
+              <w:rPr>
+                <w:rFonts w:ascii="Times New Roman" w:hAnsi="Times New Roman" w:cs="Times New Roman"/>
+                <w:sz w:val="20"/>
+                <w:szCs w:val="20"/>
+              </w:rPr>
+            </w:pPr>
+            <w:r>
+              <w:rPr>
+                <w:rFonts w:ascii="Times New Roman" w:hAnsi="Times New Roman" w:cs="Times New Roman"/>
+                <w:sz w:val="20"/>
+                <w:szCs w:val="20"/>
+              </w:rPr>
+              <w:t>Email body must have a sender specified</w:t>
+            </w:r>
+          </w:p>
+        </w:tc>
+        <w:tc>
+          <w:tcPr>
+            <w:tcW w:w="2095" w:type="dxa"/>
+          </w:tcPr>
+          <w:p>
+            <w:pPr>
+              <w:rPr>
+                <w:rFonts w:ascii="Times New Roman" w:hAnsi="Times New Roman" w:cs="Times New Roman"/>
+                <w:sz w:val="20"/>
+                <w:szCs w:val="20"/>
+              </w:rPr>
+            </w:pPr>
+            <w:r>
+              <w:rPr>
+                <w:rFonts w:ascii="Times New Roman" w:hAnsi="Times New Roman" w:cs="Times New Roman"/>
+                <w:sz w:val="20"/>
+                <w:szCs w:val="20"/>
+              </w:rPr>
+              <w:t>&lt;empty&gt;</w:t>
+            </w:r>
+          </w:p>
+        </w:tc>
+        <w:tc>
+          <w:tcPr>
+            <w:tcW w:w="1590" w:type="dxa"/>
+          </w:tcPr>
+          <w:p>
+            <w:pPr>
+              <w:rPr>
+                <w:rFonts w:ascii="Times New Roman" w:hAnsi="Times New Roman" w:cs="Times New Roman"/>
+                <w:sz w:val="20"/>
+                <w:szCs w:val="20"/>
+              </w:rPr>
+            </w:pPr>
+            <w:r>
+              <w:rPr>
+                <w:rFonts w:ascii="Times New Roman" w:hAnsi="Times New Roman" w:cs="Times New Roman"/>
+                <w:sz w:val="20"/>
+                <w:szCs w:val="20"/>
+              </w:rPr>
+              <w:t>Fail</w:t>
+            </w:r>
+          </w:p>
+        </w:tc>
+        <w:tc>
+          <w:tcPr>
+            <w:tcW w:w="1843" w:type="dxa"/>
+          </w:tcPr>
+          <w:p>
+            <w:pPr>
+              <w:rPr>
+                <w:rFonts w:ascii="Times New Roman" w:hAnsi="Times New Roman" w:cs="Times New Roman"/>
+                <w:sz w:val="20"/>
+                <w:szCs w:val="20"/>
+              </w:rPr>
+            </w:pPr>
+          </w:p>
+        </w:tc>
+      </w:tr>
+      <w:tr>
+        <w:tc>
+          <w:tcPr>
+            <w:tcW w:w="1985" w:type="dxa"/>
+          </w:tcPr>
+          <w:p>
+            <w:pPr>
+              <w:rPr>
+                <w:rFonts w:ascii="Times New Roman" w:hAnsi="Times New Roman" w:cs="Times New Roman"/>
+                <w:sz w:val="20"/>
+                <w:szCs w:val="20"/>
+              </w:rPr>
+            </w:pPr>
+          </w:p>
+        </w:tc>
+        <w:tc>
+          <w:tcPr>
+            <w:tcW w:w="2552" w:type="dxa"/>
+          </w:tcPr>
+          <w:p>
+            <w:pPr>
+              <w:rPr>
+                <w:rFonts w:ascii="Times New Roman" w:hAnsi="Times New Roman" w:cs="Times New Roman"/>
+                <w:sz w:val="20"/>
+                <w:szCs w:val="20"/>
+              </w:rPr>
+            </w:pPr>
+            <w:r>
+              <w:rPr>
+                <w:rFonts w:ascii="Times New Roman" w:hAnsi="Times New Roman" w:cs="Times New Roman"/>
+                <w:sz w:val="20"/>
+                <w:szCs w:val="20"/>
+              </w:rPr>
+              <w:t>Email sender must be an email</w:t>
+            </w:r>
+          </w:p>
+        </w:tc>
+        <w:tc>
+          <w:tcPr>
+            <w:tcW w:w="2095" w:type="dxa"/>
+          </w:tcPr>
+          <w:p>
+            <w:pPr>
+              <w:rPr>
+                <w:rFonts w:ascii="Times New Roman" w:hAnsi="Times New Roman" w:cs="Times New Roman"/>
+                <w:sz w:val="20"/>
+                <w:szCs w:val="20"/>
+              </w:rPr>
+            </w:pPr>
+            <w:proofErr w:type="spellStart"/>
+            <w:r>
+              <w:rPr>
+                <w:rFonts w:ascii="Times New Roman" w:hAnsi="Times New Roman" w:cs="Times New Roman"/>
+                <w:sz w:val="20"/>
+                <w:szCs w:val="20"/>
+              </w:rPr>
+              <w:t>david@gmai.com</w:t>
+            </w:r>
+            <w:proofErr w:type="spellEnd"/>
+          </w:p>
+        </w:tc>
+        <w:tc>
+          <w:tcPr>
+            <w:tcW w:w="1590" w:type="dxa"/>
+          </w:tcPr>
+          <w:p>
+            <w:pPr>
+              <w:rPr>
+                <w:rFonts w:ascii="Times New Roman" w:hAnsi="Times New Roman" w:cs="Times New Roman"/>
+                <w:sz w:val="20"/>
+                <w:szCs w:val="20"/>
+              </w:rPr>
+            </w:pPr>
+            <w:r>
+              <w:rPr>
+                <w:rFonts w:ascii="Times New Roman" w:hAnsi="Times New Roman" w:cs="Times New Roman"/>
+                <w:sz w:val="20"/>
+                <w:szCs w:val="20"/>
+              </w:rPr>
+              <w:t>Pass</w:t>
+            </w:r>
+          </w:p>
+        </w:tc>
+        <w:tc>
+          <w:tcPr>
+            <w:tcW w:w="1843" w:type="dxa"/>
+          </w:tcPr>
+          <w:p>
+            <w:pPr>
+              <w:rPr>
+                <w:rFonts w:ascii="Times New Roman" w:hAnsi="Times New Roman" w:cs="Times New Roman"/>
+                <w:sz w:val="20"/>
+                <w:szCs w:val="20"/>
+              </w:rPr>
+            </w:pPr>
+          </w:p>
+        </w:tc>
+      </w:tr>
+      <w:tr>
+        <w:tc>
+          <w:tcPr>
+            <w:tcW w:w="1985" w:type="dxa"/>
+          </w:tcPr>
+          <w:p>
+            <w:pPr>
+              <w:rPr>
+                <w:rFonts w:ascii="Times New Roman" w:hAnsi="Times New Roman" w:cs="Times New Roman"/>
+                <w:sz w:val="20"/>
+                <w:szCs w:val="20"/>
+              </w:rPr>
+            </w:pPr>
+          </w:p>
+        </w:tc>
+        <w:tc>
+          <w:tcPr>
+            <w:tcW w:w="2552" w:type="dxa"/>
+          </w:tcPr>
+          <w:p>
+            <w:pPr>
+              <w:rPr>
+                <w:rFonts w:ascii="Times New Roman" w:hAnsi="Times New Roman" w:cs="Times New Roman"/>
+                <w:sz w:val="20"/>
+                <w:szCs w:val="20"/>
+              </w:rPr>
+            </w:pPr>
+          </w:p>
+        </w:tc>
+        <w:tc>
+          <w:tcPr>
+            <w:tcW w:w="2095" w:type="dxa"/>
+          </w:tcPr>
+          <w:p>
+            <w:pPr>
+              <w:rPr>
+                <w:rFonts w:ascii="Times New Roman" w:hAnsi="Times New Roman" w:cs="Times New Roman"/>
+                <w:sz w:val="20"/>
+                <w:szCs w:val="20"/>
+              </w:rPr>
+            </w:pPr>
+            <w:proofErr w:type="spellStart"/>
+            <w:r>
+              <w:rPr>
+                <w:rFonts w:ascii="Times New Roman" w:hAnsi="Times New Roman" w:cs="Times New Roman"/>
+                <w:sz w:val="20"/>
+                <w:szCs w:val="20"/>
+              </w:rPr>
+              <w:t>david</w:t>
+            </w:r>
+            <w:proofErr w:type="spellEnd"/>
+            <w:r>
+              <w:rPr>
+                <w:rFonts w:ascii="Times New Roman" w:hAnsi="Times New Roman" w:cs="Times New Roman"/>
+                <w:sz w:val="20"/>
+                <w:szCs w:val="20"/>
+              </w:rPr>
+              <w:t>@</w:t>
+            </w:r>
+          </w:p>
+        </w:tc>
+        <w:tc>
+          <w:tcPr>
+            <w:tcW w:w="1590" w:type="dxa"/>
+          </w:tcPr>
+          <w:p>
+            <w:pPr>
+              <w:rPr>
+                <w:rFonts w:ascii="Times New Roman" w:hAnsi="Times New Roman" w:cs="Times New Roman"/>
+                <w:sz w:val="20"/>
+                <w:szCs w:val="20"/>
+              </w:rPr>
+            </w:pPr>
+            <w:r>
+              <w:rPr>
+                <w:rFonts w:ascii="Times New Roman" w:hAnsi="Times New Roman" w:cs="Times New Roman"/>
+                <w:sz w:val="20"/>
+                <w:szCs w:val="20"/>
+              </w:rPr>
+              <w:t>Fail</w:t>
+            </w:r>
+          </w:p>
+        </w:tc>
+        <w:tc>
+          <w:tcPr>
+            <w:tcW w:w="1843" w:type="dxa"/>
+          </w:tcPr>
+          <w:p>
+            <w:pPr>
+              <w:rPr>
+                <w:rFonts w:ascii="Times New Roman" w:hAnsi="Times New Roman" w:cs="Times New Roman"/>
+                <w:sz w:val="20"/>
+                <w:szCs w:val="20"/>
+              </w:rPr>
+            </w:pPr>
+          </w:p>
+        </w:tc>
+      </w:tr>
+      <w:tr>
+        <w:tc>
+          <w:tcPr>
+            <w:tcW w:w="1985" w:type="dxa"/>
+          </w:tcPr>
+          <w:p>
+            <w:pPr>
+              <w:rPr>
+                <w:rFonts w:ascii="Times New Roman" w:hAnsi="Times New Roman" w:cs="Times New Roman"/>
+                <w:sz w:val="20"/>
+                <w:szCs w:val="20"/>
+              </w:rPr>
+            </w:pPr>
+            <w:proofErr w:type="spellStart"/>
+            <w:r>
+              <w:rPr>
+                <w:rFonts w:ascii="Times New Roman" w:hAnsi="Times New Roman" w:cs="Times New Roman"/>
+                <w:sz w:val="20"/>
+                <w:szCs w:val="20"/>
+              </w:rPr>
+              <w:t>MessageValidator</w:t>
+            </w:r>
+            <w:proofErr w:type="spellEnd"/>
+            <w:r>
+              <w:rPr>
+                <w:rFonts w:ascii="Times New Roman" w:hAnsi="Times New Roman" w:cs="Times New Roman"/>
+                <w:sz w:val="20"/>
+                <w:szCs w:val="20"/>
+              </w:rPr>
+              <w:t>:</w:t>
+            </w:r>
+          </w:p>
+          <w:p>
+            <w:pPr>
+              <w:rPr>
+                <w:rFonts w:ascii="Times New Roman" w:hAnsi="Times New Roman" w:cs="Times New Roman"/>
+                <w:sz w:val="20"/>
+                <w:szCs w:val="20"/>
+              </w:rPr>
+            </w:pPr>
+            <w:proofErr w:type="spellStart"/>
+            <w:r>
+              <w:rPr>
+                <w:rFonts w:ascii="Times New Roman" w:hAnsi="Times New Roman" w:cs="Times New Roman"/>
+                <w:sz w:val="20"/>
+                <w:szCs w:val="20"/>
+              </w:rPr>
+              <w:t>ValidateText</w:t>
+            </w:r>
+            <w:proofErr w:type="spellEnd"/>
+          </w:p>
+        </w:tc>
+        <w:tc>
+          <w:tcPr>
+            <w:tcW w:w="2552" w:type="dxa"/>
+          </w:tcPr>
+          <w:p>
+            <w:pPr>
+              <w:rPr>
+                <w:rFonts w:ascii="Times New Roman" w:hAnsi="Times New Roman" w:cs="Times New Roman"/>
+                <w:sz w:val="20"/>
+                <w:szCs w:val="20"/>
+              </w:rPr>
+            </w:pPr>
+            <w:r>
+              <w:rPr>
+                <w:rFonts w:ascii="Times New Roman" w:hAnsi="Times New Roman" w:cs="Times New Roman"/>
+                <w:sz w:val="20"/>
+                <w:szCs w:val="20"/>
+              </w:rPr>
+              <w:t>SMS text not longer than 140 chars</w:t>
+            </w:r>
+          </w:p>
+        </w:tc>
+        <w:tc>
+          <w:tcPr>
+            <w:tcW w:w="2095" w:type="dxa"/>
+          </w:tcPr>
+          <w:p>
+            <w:pPr>
+              <w:rPr>
+                <w:rFonts w:ascii="Times New Roman" w:hAnsi="Times New Roman" w:cs="Times New Roman"/>
+                <w:sz w:val="20"/>
+                <w:szCs w:val="20"/>
+              </w:rPr>
+            </w:pPr>
+            <w:r>
+              <w:rPr>
+                <w:rFonts w:ascii="Times New Roman" w:hAnsi="Times New Roman" w:cs="Times New Roman"/>
+                <w:sz w:val="20"/>
+                <w:szCs w:val="20"/>
+              </w:rPr>
+              <w:t>&lt;text longer than 140 chars&gt;</w:t>
+            </w:r>
+          </w:p>
+        </w:tc>
+        <w:tc>
+          <w:tcPr>
+            <w:tcW w:w="1590" w:type="dxa"/>
+          </w:tcPr>
+          <w:p>
+            <w:pPr>
+              <w:rPr>
+                <w:rFonts w:ascii="Times New Roman" w:hAnsi="Times New Roman" w:cs="Times New Roman"/>
+                <w:sz w:val="20"/>
+                <w:szCs w:val="20"/>
+              </w:rPr>
+            </w:pPr>
+            <w:r>
+              <w:rPr>
+                <w:rFonts w:ascii="Times New Roman" w:hAnsi="Times New Roman" w:cs="Times New Roman"/>
+                <w:sz w:val="20"/>
+                <w:szCs w:val="20"/>
+              </w:rPr>
+              <w:t>Fail</w:t>
+            </w:r>
+          </w:p>
+        </w:tc>
+        <w:tc>
+          <w:tcPr>
+            <w:tcW w:w="1843" w:type="dxa"/>
+          </w:tcPr>
+          <w:p>
+            <w:pPr>
+              <w:rPr>
+                <w:rFonts w:ascii="Times New Roman" w:hAnsi="Times New Roman" w:cs="Times New Roman"/>
+                <w:sz w:val="20"/>
+                <w:szCs w:val="20"/>
+              </w:rPr>
+            </w:pPr>
+          </w:p>
+        </w:tc>
+      </w:tr>
+      <w:tr>
+        <w:tc>
+          <w:tcPr>
+            <w:tcW w:w="1985" w:type="dxa"/>
+          </w:tcPr>
+          <w:p>
+            <w:pPr>
+              <w:rPr>
+                <w:rFonts w:ascii="Times New Roman" w:hAnsi="Times New Roman" w:cs="Times New Roman"/>
+                <w:sz w:val="20"/>
+                <w:szCs w:val="20"/>
+              </w:rPr>
+            </w:pPr>
+          </w:p>
+        </w:tc>
+        <w:tc>
+          <w:tcPr>
+            <w:tcW w:w="2552" w:type="dxa"/>
+          </w:tcPr>
+          <w:p>
+            <w:pPr>
+              <w:rPr>
+                <w:rFonts w:ascii="Times New Roman" w:hAnsi="Times New Roman" w:cs="Times New Roman"/>
+                <w:sz w:val="20"/>
+                <w:szCs w:val="20"/>
+              </w:rPr>
+            </w:pPr>
+          </w:p>
+        </w:tc>
+        <w:tc>
+          <w:tcPr>
+            <w:tcW w:w="2095" w:type="dxa"/>
+          </w:tcPr>
+          <w:p>
+            <w:pPr>
+              <w:rPr>
+                <w:rFonts w:ascii="Times New Roman" w:hAnsi="Times New Roman" w:cs="Times New Roman"/>
+                <w:sz w:val="20"/>
+                <w:szCs w:val="20"/>
+              </w:rPr>
+            </w:pPr>
+            <w:r>
+              <w:rPr>
+                <w:rFonts w:ascii="Times New Roman" w:hAnsi="Times New Roman" w:cs="Times New Roman"/>
+                <w:sz w:val="20"/>
+                <w:szCs w:val="20"/>
+              </w:rPr>
+              <w:t>&lt;text smaller than 140 chars&gt;</w:t>
+            </w:r>
+          </w:p>
+        </w:tc>
+        <w:tc>
+          <w:tcPr>
+            <w:tcW w:w="1590" w:type="dxa"/>
+          </w:tcPr>
+          <w:p>
+            <w:pPr>
+              <w:rPr>
+                <w:rFonts w:ascii="Times New Roman" w:hAnsi="Times New Roman" w:cs="Times New Roman"/>
+                <w:sz w:val="20"/>
+                <w:szCs w:val="20"/>
+              </w:rPr>
+            </w:pPr>
+            <w:r>
+              <w:rPr>
+                <w:rFonts w:ascii="Times New Roman" w:hAnsi="Times New Roman" w:cs="Times New Roman"/>
+                <w:sz w:val="20"/>
+                <w:szCs w:val="20"/>
+              </w:rPr>
+              <w:t>Pass</w:t>
+            </w:r>
+          </w:p>
+        </w:tc>
+        <w:tc>
+          <w:tcPr>
+            <w:tcW w:w="1843" w:type="dxa"/>
+          </w:tcPr>
+          <w:p>
+            <w:pPr>
+              <w:rPr>
+                <w:rFonts w:ascii="Times New Roman" w:hAnsi="Times New Roman" w:cs="Times New Roman"/>
+                <w:sz w:val="20"/>
+                <w:szCs w:val="20"/>
+              </w:rPr>
+            </w:pPr>
+          </w:p>
+        </w:tc>
+      </w:tr>
+      <w:tr>
+        <w:tc>
+          <w:tcPr>
+            <w:tcW w:w="1985" w:type="dxa"/>
+          </w:tcPr>
+          <w:p>
+            <w:pPr>
+              <w:rPr>
+                <w:rFonts w:ascii="Times New Roman" w:hAnsi="Times New Roman" w:cs="Times New Roman"/>
+                <w:sz w:val="20"/>
+                <w:szCs w:val="20"/>
+              </w:rPr>
+            </w:pPr>
+          </w:p>
+        </w:tc>
+        <w:tc>
+          <w:tcPr>
+            <w:tcW w:w="2552" w:type="dxa"/>
+          </w:tcPr>
+          <w:p>
+            <w:pPr>
+              <w:rPr>
+                <w:rFonts w:ascii="Times New Roman" w:hAnsi="Times New Roman" w:cs="Times New Roman"/>
+                <w:sz w:val="20"/>
+                <w:szCs w:val="20"/>
+              </w:rPr>
+            </w:pPr>
+            <w:r>
+              <w:rPr>
+                <w:rFonts w:ascii="Times New Roman" w:hAnsi="Times New Roman" w:cs="Times New Roman"/>
+                <w:sz w:val="20"/>
+                <w:szCs w:val="20"/>
+              </w:rPr>
+              <w:t>Tweet text not longer than 140 chars</w:t>
+            </w:r>
+          </w:p>
+        </w:tc>
+        <w:tc>
+          <w:tcPr>
+            <w:tcW w:w="2095" w:type="dxa"/>
+          </w:tcPr>
+          <w:p>
+            <w:pPr>
+              <w:rPr>
+                <w:rFonts w:ascii="Times New Roman" w:hAnsi="Times New Roman" w:cs="Times New Roman"/>
+                <w:sz w:val="20"/>
+                <w:szCs w:val="20"/>
+              </w:rPr>
+            </w:pPr>
+            <w:r>
+              <w:rPr>
+                <w:rFonts w:ascii="Times New Roman" w:hAnsi="Times New Roman" w:cs="Times New Roman"/>
+                <w:sz w:val="20"/>
+                <w:szCs w:val="20"/>
+              </w:rPr>
+              <w:t>&lt;text longer than 140 chars&gt;</w:t>
+            </w:r>
+          </w:p>
+        </w:tc>
+        <w:tc>
+          <w:tcPr>
+            <w:tcW w:w="1590" w:type="dxa"/>
+          </w:tcPr>
+          <w:p>
+            <w:pPr>
+              <w:rPr>
+                <w:rFonts w:ascii="Times New Roman" w:hAnsi="Times New Roman" w:cs="Times New Roman"/>
+                <w:sz w:val="20"/>
+                <w:szCs w:val="20"/>
+              </w:rPr>
+            </w:pPr>
+            <w:r>
+              <w:rPr>
+                <w:rFonts w:ascii="Times New Roman" w:hAnsi="Times New Roman" w:cs="Times New Roman"/>
+                <w:sz w:val="20"/>
+                <w:szCs w:val="20"/>
+              </w:rPr>
+              <w:t>Fail</w:t>
+            </w:r>
+          </w:p>
+        </w:tc>
+        <w:tc>
+          <w:tcPr>
+            <w:tcW w:w="1843" w:type="dxa"/>
+          </w:tcPr>
+          <w:p>
+            <w:pPr>
+              <w:rPr>
+                <w:rFonts w:ascii="Times New Roman" w:hAnsi="Times New Roman" w:cs="Times New Roman"/>
+                <w:sz w:val="20"/>
+                <w:szCs w:val="20"/>
+              </w:rPr>
+            </w:pPr>
+          </w:p>
+        </w:tc>
+      </w:tr>
+      <w:tr>
+        <w:tc>
+          <w:tcPr>
+            <w:tcW w:w="1985" w:type="dxa"/>
+          </w:tcPr>
+          <w:p>
+            <w:pPr>
+              <w:rPr>
+                <w:rFonts w:ascii="Times New Roman" w:hAnsi="Times New Roman" w:cs="Times New Roman"/>
+                <w:sz w:val="20"/>
+                <w:szCs w:val="20"/>
+              </w:rPr>
+            </w:pPr>
+          </w:p>
+        </w:tc>
+        <w:tc>
+          <w:tcPr>
+            <w:tcW w:w="2552" w:type="dxa"/>
+          </w:tcPr>
+          <w:p>
+            <w:pPr>
+              <w:rPr>
+                <w:rFonts w:ascii="Times New Roman" w:hAnsi="Times New Roman" w:cs="Times New Roman"/>
+                <w:sz w:val="20"/>
+                <w:szCs w:val="20"/>
+              </w:rPr>
+            </w:pPr>
+          </w:p>
+        </w:tc>
+        <w:tc>
+          <w:tcPr>
+            <w:tcW w:w="2095" w:type="dxa"/>
+          </w:tcPr>
+          <w:p>
+            <w:pPr>
+              <w:rPr>
+                <w:rFonts w:ascii="Times New Roman" w:hAnsi="Times New Roman" w:cs="Times New Roman"/>
+                <w:sz w:val="20"/>
+                <w:szCs w:val="20"/>
+              </w:rPr>
+            </w:pPr>
+            <w:r>
+              <w:rPr>
+                <w:rFonts w:ascii="Times New Roman" w:hAnsi="Times New Roman" w:cs="Times New Roman"/>
+                <w:sz w:val="20"/>
+                <w:szCs w:val="20"/>
+              </w:rPr>
+              <w:t>&lt;text smaller than 140 chars&gt;</w:t>
+            </w:r>
+          </w:p>
+        </w:tc>
+        <w:tc>
+          <w:tcPr>
+            <w:tcW w:w="1590" w:type="dxa"/>
+          </w:tcPr>
+          <w:p>
+            <w:pPr>
+              <w:rPr>
+                <w:rFonts w:ascii="Times New Roman" w:hAnsi="Times New Roman" w:cs="Times New Roman"/>
+                <w:sz w:val="20"/>
+                <w:szCs w:val="20"/>
+              </w:rPr>
+            </w:pPr>
+            <w:r>
+              <w:rPr>
+                <w:rFonts w:ascii="Times New Roman" w:hAnsi="Times New Roman" w:cs="Times New Roman"/>
+                <w:sz w:val="20"/>
+                <w:szCs w:val="20"/>
+              </w:rPr>
+              <w:t>Pass</w:t>
+            </w:r>
+          </w:p>
+        </w:tc>
+        <w:tc>
+          <w:tcPr>
+            <w:tcW w:w="1843" w:type="dxa"/>
+          </w:tcPr>
+          <w:p>
+            <w:pPr>
+              <w:rPr>
+                <w:rFonts w:ascii="Times New Roman" w:hAnsi="Times New Roman" w:cs="Times New Roman"/>
+                <w:sz w:val="20"/>
+                <w:szCs w:val="20"/>
+              </w:rPr>
+            </w:pPr>
+          </w:p>
+        </w:tc>
+      </w:tr>
+      <w:tr>
+        <w:tc>
+          <w:tcPr>
+            <w:tcW w:w="1985" w:type="dxa"/>
+          </w:tcPr>
+          <w:p>
+            <w:pPr>
+              <w:rPr>
+                <w:rFonts w:ascii="Times New Roman" w:hAnsi="Times New Roman" w:cs="Times New Roman"/>
+                <w:sz w:val="20"/>
+                <w:szCs w:val="20"/>
+              </w:rPr>
+            </w:pPr>
+          </w:p>
+        </w:tc>
+        <w:tc>
+          <w:tcPr>
+            <w:tcW w:w="2552" w:type="dxa"/>
+          </w:tcPr>
+          <w:p>
+            <w:pPr>
+              <w:rPr>
+                <w:rFonts w:ascii="Times New Roman" w:hAnsi="Times New Roman" w:cs="Times New Roman"/>
+                <w:sz w:val="20"/>
+                <w:szCs w:val="20"/>
+              </w:rPr>
+            </w:pPr>
+            <w:r>
+              <w:rPr>
+                <w:rFonts w:ascii="Times New Roman" w:hAnsi="Times New Roman" w:cs="Times New Roman"/>
+                <w:sz w:val="20"/>
+                <w:szCs w:val="20"/>
+              </w:rPr>
+              <w:t>Email text not longer than 1028 chars</w:t>
+            </w:r>
+          </w:p>
+        </w:tc>
+        <w:tc>
+          <w:tcPr>
+            <w:tcW w:w="2095" w:type="dxa"/>
+          </w:tcPr>
+          <w:p>
+            <w:pPr>
+              <w:rPr>
+                <w:rFonts w:ascii="Times New Roman" w:hAnsi="Times New Roman" w:cs="Times New Roman"/>
+                <w:sz w:val="20"/>
+                <w:szCs w:val="20"/>
+              </w:rPr>
+            </w:pPr>
+            <w:r>
+              <w:rPr>
+                <w:rFonts w:ascii="Times New Roman" w:hAnsi="Times New Roman" w:cs="Times New Roman"/>
+                <w:sz w:val="20"/>
+                <w:szCs w:val="20"/>
+              </w:rPr>
+              <w:t xml:space="preserve">&lt;text longer than </w:t>
+            </w:r>
+            <w:r>
+              <w:rPr>
+                <w:rFonts w:ascii="Times New Roman" w:hAnsi="Times New Roman" w:cs="Times New Roman"/>
+                <w:sz w:val="20"/>
+                <w:szCs w:val="20"/>
+              </w:rPr>
+              <w:t xml:space="preserve">1028 </w:t>
+            </w:r>
+            <w:r>
+              <w:rPr>
+                <w:rFonts w:ascii="Times New Roman" w:hAnsi="Times New Roman" w:cs="Times New Roman"/>
+                <w:sz w:val="20"/>
+                <w:szCs w:val="20"/>
+              </w:rPr>
+              <w:t>chars&gt;</w:t>
+            </w:r>
+          </w:p>
+        </w:tc>
+        <w:tc>
+          <w:tcPr>
+            <w:tcW w:w="1590" w:type="dxa"/>
+          </w:tcPr>
+          <w:p>
+            <w:pPr>
+              <w:rPr>
+                <w:rFonts w:ascii="Times New Roman" w:hAnsi="Times New Roman" w:cs="Times New Roman"/>
+                <w:sz w:val="20"/>
+                <w:szCs w:val="20"/>
+              </w:rPr>
+            </w:pPr>
+            <w:r>
+              <w:rPr>
+                <w:rFonts w:ascii="Times New Roman" w:hAnsi="Times New Roman" w:cs="Times New Roman"/>
+                <w:sz w:val="20"/>
+                <w:szCs w:val="20"/>
+              </w:rPr>
+              <w:t>Fail</w:t>
+            </w:r>
+          </w:p>
+        </w:tc>
+        <w:tc>
+          <w:tcPr>
+            <w:tcW w:w="1843" w:type="dxa"/>
+          </w:tcPr>
+          <w:p>
+            <w:pPr>
+              <w:rPr>
+                <w:rFonts w:ascii="Times New Roman" w:hAnsi="Times New Roman" w:cs="Times New Roman"/>
+                <w:sz w:val="20"/>
+                <w:szCs w:val="20"/>
+              </w:rPr>
+            </w:pPr>
+          </w:p>
+        </w:tc>
+      </w:tr>
+      <w:tr>
+        <w:tc>
+          <w:tcPr>
+            <w:tcW w:w="1985" w:type="dxa"/>
+          </w:tcPr>
+          <w:p>
+            <w:pPr>
+              <w:rPr>
+                <w:rFonts w:ascii="Times New Roman" w:hAnsi="Times New Roman" w:cs="Times New Roman"/>
+                <w:sz w:val="20"/>
+                <w:szCs w:val="20"/>
+              </w:rPr>
+            </w:pPr>
+          </w:p>
+        </w:tc>
+        <w:tc>
+          <w:tcPr>
+            <w:tcW w:w="2552" w:type="dxa"/>
+          </w:tcPr>
+          <w:p>
+            <w:pPr>
+              <w:rPr>
+                <w:rFonts w:ascii="Times New Roman" w:hAnsi="Times New Roman" w:cs="Times New Roman"/>
+                <w:sz w:val="20"/>
+                <w:szCs w:val="20"/>
+              </w:rPr>
+            </w:pPr>
+          </w:p>
+        </w:tc>
+        <w:tc>
+          <w:tcPr>
+            <w:tcW w:w="2095" w:type="dxa"/>
+          </w:tcPr>
+          <w:p>
+            <w:pPr>
+              <w:rPr>
+                <w:rFonts w:ascii="Times New Roman" w:hAnsi="Times New Roman" w:cs="Times New Roman"/>
+                <w:sz w:val="20"/>
+                <w:szCs w:val="20"/>
+              </w:rPr>
+            </w:pPr>
+            <w:r>
+              <w:rPr>
+                <w:rFonts w:ascii="Times New Roman" w:hAnsi="Times New Roman" w:cs="Times New Roman"/>
+                <w:sz w:val="20"/>
+                <w:szCs w:val="20"/>
+              </w:rPr>
+              <w:t xml:space="preserve">&lt;text smaller than </w:t>
+            </w:r>
+            <w:r>
+              <w:rPr>
+                <w:rFonts w:ascii="Times New Roman" w:hAnsi="Times New Roman" w:cs="Times New Roman"/>
+                <w:sz w:val="20"/>
+                <w:szCs w:val="20"/>
+              </w:rPr>
+              <w:t xml:space="preserve">1028 </w:t>
             </w:r>
             <w:bookmarkStart w:id="0" w:name="_GoBack"/>
             <w:bookmarkEnd w:id="0"/>
@@ -8533,8 +10253,44 @@
                 <w:sz w:val="20"/>
                 <w:szCs w:val="20"/>
               </w:rPr>
+              <w:t>chars&gt;</w:t>
+            </w:r>
+          </w:p>
+        </w:tc>
+        <w:tc>
+          <w:tcPr>
+            <w:tcW w:w="1590" w:type="dxa"/>
+          </w:tcPr>
+          <w:p>
+            <w:pPr>
+              <w:rPr>
+                <w:rFonts w:ascii="Times New Roman" w:hAnsi="Times New Roman" w:cs="Times New Roman"/>
+                <w:sz w:val="20"/>
+                <w:szCs w:val="20"/>
+              </w:rPr>
+            </w:pPr>
+            <w:r>
+              <w:rPr>
+                <w:rFonts w:ascii="Times New Roman" w:hAnsi="Times New Roman" w:cs="Times New Roman"/>
+                <w:sz w:val="20"/>
+                <w:szCs w:val="20"/>
+              </w:rPr>
               <w:t>Pass</w:t>
             </w:r>
+          </w:p>
+        </w:tc>
+        <w:tc>
+          <w:tcPr>
+            <w:tcW w:w="1843" w:type="dxa"/>
+          </w:tcPr>
+          <w:p>
+            <w:pPr>
+              <w:rPr>
+                <w:rFonts w:ascii="Times New Roman" w:hAnsi="Times New Roman" w:cs="Times New Roman"/>
+                <w:sz w:val="20"/>
+                <w:szCs w:val="20"/>
+              </w:rPr>
+            </w:pPr>
           </w:p>
         </w:tc>
       </w:tr>
@@ -8623,1068 +10379,6 @@
                 <w:szCs w:val="20"/>
               </w:rPr>
             </w:pPr>
-            <w:proofErr w:type="spellStart"/>
-            <w:r>
-              <w:rPr>
-                <w:rFonts w:ascii="Times New Roman" w:hAnsi="Times New Roman" w:cs="Times New Roman"/>
-                <w:sz w:val="20"/>
-                <w:szCs w:val="20"/>
-              </w:rPr>
-              <w:t>MessageValidator</w:t>
-            </w:r>
-            <w:proofErr w:type="spellEnd"/>
-            <w:r>
-              <w:rPr>
-                <w:rFonts w:ascii="Times New Roman" w:hAnsi="Times New Roman" w:cs="Times New Roman"/>
-                <w:sz w:val="20"/>
-                <w:szCs w:val="20"/>
-              </w:rPr>
-              <w:t xml:space="preserve">: </w:t>
-            </w:r>
-            <w:proofErr w:type="spellStart"/>
-            <w:r>
-              <w:rPr>
-                <w:rFonts w:ascii="Times New Roman" w:hAnsi="Times New Roman" w:cs="Times New Roman"/>
-                <w:sz w:val="20"/>
-                <w:szCs w:val="20"/>
-              </w:rPr>
-              <w:t>ValidateSender</w:t>
-            </w:r>
-            <w:proofErr w:type="spellEnd"/>
-          </w:p>
-        </w:tc>
-        <w:tc>
-          <w:tcPr>
-            <w:tcW w:w="2552" w:type="dxa"/>
-          </w:tcPr>
-          <w:p>
-            <w:pPr>
-              <w:rPr>
-                <w:rFonts w:ascii="Times New Roman" w:hAnsi="Times New Roman" w:cs="Times New Roman"/>
-                <w:sz w:val="20"/>
-                <w:szCs w:val="20"/>
-              </w:rPr>
-            </w:pPr>
-            <w:r>
-              <w:rPr>
-                <w:rFonts w:ascii="Times New Roman" w:hAnsi="Times New Roman" w:cs="Times New Roman"/>
-                <w:sz w:val="20"/>
-                <w:szCs w:val="20"/>
-              </w:rPr>
-              <w:t>The body must have a sender specified</w:t>
-            </w:r>
-          </w:p>
-        </w:tc>
-        <w:tc>
-          <w:tcPr>
-            <w:tcW w:w="2095" w:type="dxa"/>
-          </w:tcPr>
-          <w:p>
-            <w:pPr>
-              <w:rPr>
-                <w:rFonts w:ascii="Times New Roman" w:hAnsi="Times New Roman" w:cs="Times New Roman"/>
-                <w:sz w:val="20"/>
-                <w:szCs w:val="20"/>
-              </w:rPr>
-            </w:pPr>
-            <w:r>
-              <w:rPr>
-                <w:rFonts w:ascii="Times New Roman" w:hAnsi="Times New Roman" w:cs="Times New Roman"/>
-                <w:sz w:val="20"/>
-                <w:szCs w:val="20"/>
-              </w:rPr>
-              <w:t>&lt;empty&gt;</w:t>
-            </w:r>
-          </w:p>
-        </w:tc>
-        <w:tc>
-          <w:tcPr>
-            <w:tcW w:w="1590" w:type="dxa"/>
-          </w:tcPr>
-          <w:p>
-            <w:pPr>
-              <w:rPr>
-                <w:rFonts w:ascii="Times New Roman" w:hAnsi="Times New Roman" w:cs="Times New Roman"/>
-                <w:sz w:val="20"/>
-                <w:szCs w:val="20"/>
-              </w:rPr>
-            </w:pPr>
-          </w:p>
-        </w:tc>
-        <w:tc>
-          <w:tcPr>
-            <w:tcW w:w="1843" w:type="dxa"/>
-          </w:tcPr>
-          <w:p>
-            <w:pPr>
-              <w:rPr>
-                <w:rFonts w:ascii="Times New Roman" w:hAnsi="Times New Roman" w:cs="Times New Roman"/>
-                <w:sz w:val="20"/>
-                <w:szCs w:val="20"/>
-              </w:rPr>
-            </w:pPr>
-          </w:p>
-        </w:tc>
-      </w:tr>
-      <w:tr>
-        <w:tc>
-          <w:tcPr>
-            <w:tcW w:w="1985" w:type="dxa"/>
-          </w:tcPr>
-          <w:p>
-            <w:pPr>
-              <w:rPr>
-                <w:rFonts w:ascii="Times New Roman" w:hAnsi="Times New Roman" w:cs="Times New Roman"/>
-                <w:sz w:val="20"/>
-                <w:szCs w:val="20"/>
-              </w:rPr>
-            </w:pPr>
-          </w:p>
-        </w:tc>
-        <w:tc>
-          <w:tcPr>
-            <w:tcW w:w="2552" w:type="dxa"/>
-          </w:tcPr>
-          <w:p>
-            <w:pPr>
-              <w:rPr>
-                <w:rFonts w:ascii="Times New Roman" w:hAnsi="Times New Roman" w:cs="Times New Roman"/>
-                <w:sz w:val="20"/>
-                <w:szCs w:val="20"/>
-              </w:rPr>
-            </w:pPr>
-          </w:p>
-        </w:tc>
-        <w:tc>
-          <w:tcPr>
-            <w:tcW w:w="2095" w:type="dxa"/>
-          </w:tcPr>
-          <w:p>
-            <w:pPr>
-              <w:rPr>
-                <w:rFonts w:ascii="Times New Roman" w:hAnsi="Times New Roman" w:cs="Times New Roman"/>
-                <w:sz w:val="20"/>
-                <w:szCs w:val="20"/>
-              </w:rPr>
-            </w:pPr>
-            <w:proofErr w:type="spellStart"/>
-            <w:r>
-              <w:rPr>
-                <w:rFonts w:ascii="Times New Roman" w:hAnsi="Times New Roman" w:cs="Times New Roman"/>
-                <w:sz w:val="20"/>
-                <w:szCs w:val="20"/>
-              </w:rPr>
-              <w:t>S000000000</w:t>
-            </w:r>
-            <w:proofErr w:type="spellEnd"/>
-          </w:p>
-        </w:tc>
-        <w:tc>
-          <w:tcPr>
-            <w:tcW w:w="1590" w:type="dxa"/>
-          </w:tcPr>
-          <w:p>
-            <w:pPr>
-              <w:rPr>
-                <w:rFonts w:ascii="Times New Roman" w:hAnsi="Times New Roman" w:cs="Times New Roman"/>
-                <w:sz w:val="20"/>
-                <w:szCs w:val="20"/>
-              </w:rPr>
-            </w:pPr>
-          </w:p>
-        </w:tc>
-        <w:tc>
-          <w:tcPr>
-            <w:tcW w:w="1843" w:type="dxa"/>
-          </w:tcPr>
-          <w:p>
-            <w:pPr>
-              <w:rPr>
-                <w:rFonts w:ascii="Times New Roman" w:hAnsi="Times New Roman" w:cs="Times New Roman"/>
-                <w:sz w:val="20"/>
-                <w:szCs w:val="20"/>
-              </w:rPr>
-            </w:pPr>
-          </w:p>
-        </w:tc>
-      </w:tr>
-      <w:tr>
-        <w:tc>
-          <w:tcPr>
-            <w:tcW w:w="1985" w:type="dxa"/>
-          </w:tcPr>
-          <w:p>
-            <w:pPr>
-              <w:rPr>
-                <w:rFonts w:ascii="Times New Roman" w:hAnsi="Times New Roman" w:cs="Times New Roman"/>
-                <w:sz w:val="20"/>
-                <w:szCs w:val="20"/>
-              </w:rPr>
-            </w:pPr>
-          </w:p>
-        </w:tc>
-        <w:tc>
-          <w:tcPr>
-            <w:tcW w:w="2552" w:type="dxa"/>
-          </w:tcPr>
-          <w:p>
-            <w:pPr>
-              <w:rPr>
-                <w:rFonts w:ascii="Times New Roman" w:hAnsi="Times New Roman" w:cs="Times New Roman"/>
-                <w:sz w:val="20"/>
-                <w:szCs w:val="20"/>
-              </w:rPr>
-            </w:pPr>
-          </w:p>
-        </w:tc>
-        <w:tc>
-          <w:tcPr>
-            <w:tcW w:w="2095" w:type="dxa"/>
-          </w:tcPr>
-          <w:p>
-            <w:pPr>
-              <w:rPr>
-                <w:rFonts w:ascii="Times New Roman" w:hAnsi="Times New Roman" w:cs="Times New Roman"/>
-                <w:sz w:val="20"/>
-                <w:szCs w:val="20"/>
-              </w:rPr>
-            </w:pPr>
-          </w:p>
-        </w:tc>
-        <w:tc>
-          <w:tcPr>
-            <w:tcW w:w="1590" w:type="dxa"/>
-          </w:tcPr>
-          <w:p>
-            <w:pPr>
-              <w:rPr>
-                <w:rFonts w:ascii="Times New Roman" w:hAnsi="Times New Roman" w:cs="Times New Roman"/>
-                <w:sz w:val="20"/>
-                <w:szCs w:val="20"/>
-              </w:rPr>
-            </w:pPr>
-          </w:p>
-        </w:tc>
-        <w:tc>
-          <w:tcPr>
-            <w:tcW w:w="1843" w:type="dxa"/>
-          </w:tcPr>
-          <w:p>
-            <w:pPr>
-              <w:rPr>
-                <w:rFonts w:ascii="Times New Roman" w:hAnsi="Times New Roman" w:cs="Times New Roman"/>
-                <w:sz w:val="20"/>
-                <w:szCs w:val="20"/>
-              </w:rPr>
-            </w:pPr>
-          </w:p>
-        </w:tc>
-      </w:tr>
-      <w:tr>
-        <w:tc>
-          <w:tcPr>
-            <w:tcW w:w="1985" w:type="dxa"/>
-          </w:tcPr>
-          <w:p>
-            <w:pPr>
-              <w:rPr>
-                <w:rFonts w:ascii="Times New Roman" w:hAnsi="Times New Roman" w:cs="Times New Roman"/>
-                <w:sz w:val="20"/>
-                <w:szCs w:val="20"/>
-              </w:rPr>
-            </w:pPr>
-          </w:p>
-        </w:tc>
-        <w:tc>
-          <w:tcPr>
-            <w:tcW w:w="2552" w:type="dxa"/>
-          </w:tcPr>
-          <w:p>
-            <w:pPr>
-              <w:rPr>
-                <w:rFonts w:ascii="Times New Roman" w:hAnsi="Times New Roman" w:cs="Times New Roman"/>
-                <w:sz w:val="20"/>
-                <w:szCs w:val="20"/>
-              </w:rPr>
-            </w:pPr>
-          </w:p>
-        </w:tc>
-        <w:tc>
-          <w:tcPr>
-            <w:tcW w:w="2095" w:type="dxa"/>
-          </w:tcPr>
-          <w:p>
-            <w:pPr>
-              <w:rPr>
-                <w:rFonts w:ascii="Times New Roman" w:hAnsi="Times New Roman" w:cs="Times New Roman"/>
-                <w:sz w:val="20"/>
-                <w:szCs w:val="20"/>
-              </w:rPr>
-            </w:pPr>
-          </w:p>
-        </w:tc>
-        <w:tc>
-          <w:tcPr>
-            <w:tcW w:w="1590" w:type="dxa"/>
-          </w:tcPr>
-          <w:p>
-            <w:pPr>
-              <w:rPr>
-                <w:rFonts w:ascii="Times New Roman" w:hAnsi="Times New Roman" w:cs="Times New Roman"/>
-                <w:sz w:val="20"/>
-                <w:szCs w:val="20"/>
-              </w:rPr>
-            </w:pPr>
-          </w:p>
-        </w:tc>
-        <w:tc>
-          <w:tcPr>
-            <w:tcW w:w="1843" w:type="dxa"/>
-          </w:tcPr>
-          <w:p>
-            <w:pPr>
-              <w:rPr>
-                <w:rFonts w:ascii="Times New Roman" w:hAnsi="Times New Roman" w:cs="Times New Roman"/>
-                <w:sz w:val="20"/>
-                <w:szCs w:val="20"/>
-              </w:rPr>
-            </w:pPr>
-          </w:p>
-        </w:tc>
-      </w:tr>
-      <w:tr>
-        <w:tc>
-          <w:tcPr>
-            <w:tcW w:w="1985" w:type="dxa"/>
-          </w:tcPr>
-          <w:p>
-            <w:pPr>
-              <w:rPr>
-                <w:rFonts w:ascii="Times New Roman" w:hAnsi="Times New Roman" w:cs="Times New Roman"/>
-                <w:sz w:val="20"/>
-                <w:szCs w:val="20"/>
-              </w:rPr>
-            </w:pPr>
-          </w:p>
-        </w:tc>
-        <w:tc>
-          <w:tcPr>
-            <w:tcW w:w="2552" w:type="dxa"/>
-          </w:tcPr>
-          <w:p>
-            <w:pPr>
-              <w:rPr>
-                <w:rFonts w:ascii="Times New Roman" w:hAnsi="Times New Roman" w:cs="Times New Roman"/>
-                <w:sz w:val="20"/>
-                <w:szCs w:val="20"/>
-              </w:rPr>
-            </w:pPr>
-          </w:p>
-        </w:tc>
-        <w:tc>
-          <w:tcPr>
-            <w:tcW w:w="2095" w:type="dxa"/>
-          </w:tcPr>
-          <w:p>
-            <w:pPr>
-              <w:rPr>
-                <w:rFonts w:ascii="Times New Roman" w:hAnsi="Times New Roman" w:cs="Times New Roman"/>
-                <w:sz w:val="20"/>
-                <w:szCs w:val="20"/>
-              </w:rPr>
-            </w:pPr>
-          </w:p>
-        </w:tc>
-        <w:tc>
-          <w:tcPr>
-            <w:tcW w:w="1590" w:type="dxa"/>
-          </w:tcPr>
-          <w:p>
-            <w:pPr>
-              <w:rPr>
-                <w:rFonts w:ascii="Times New Roman" w:hAnsi="Times New Roman" w:cs="Times New Roman"/>
-                <w:sz w:val="20"/>
-                <w:szCs w:val="20"/>
-              </w:rPr>
-            </w:pPr>
-          </w:p>
-        </w:tc>
-        <w:tc>
-          <w:tcPr>
-            <w:tcW w:w="1843" w:type="dxa"/>
-          </w:tcPr>
-          <w:p>
-            <w:pPr>
-              <w:rPr>
-                <w:rFonts w:ascii="Times New Roman" w:hAnsi="Times New Roman" w:cs="Times New Roman"/>
-                <w:sz w:val="20"/>
-                <w:szCs w:val="20"/>
-              </w:rPr>
-            </w:pPr>
-          </w:p>
-        </w:tc>
-      </w:tr>
-      <w:tr>
-        <w:tc>
-          <w:tcPr>
-            <w:tcW w:w="1985" w:type="dxa"/>
-          </w:tcPr>
-          <w:p>
-            <w:pPr>
-              <w:rPr>
-                <w:rFonts w:ascii="Times New Roman" w:hAnsi="Times New Roman" w:cs="Times New Roman"/>
-                <w:sz w:val="20"/>
-                <w:szCs w:val="20"/>
-              </w:rPr>
-            </w:pPr>
-          </w:p>
-        </w:tc>
-        <w:tc>
-          <w:tcPr>
-            <w:tcW w:w="2552" w:type="dxa"/>
-          </w:tcPr>
-          <w:p>
-            <w:pPr>
-              <w:rPr>
-                <w:rFonts w:ascii="Times New Roman" w:hAnsi="Times New Roman" w:cs="Times New Roman"/>
-                <w:sz w:val="20"/>
-                <w:szCs w:val="20"/>
-              </w:rPr>
-            </w:pPr>
-          </w:p>
-        </w:tc>
-        <w:tc>
-          <w:tcPr>
-            <w:tcW w:w="2095" w:type="dxa"/>
-          </w:tcPr>
-          <w:p>
-            <w:pPr>
-              <w:rPr>
-                <w:rFonts w:ascii="Times New Roman" w:hAnsi="Times New Roman" w:cs="Times New Roman"/>
-                <w:sz w:val="20"/>
-                <w:szCs w:val="20"/>
-              </w:rPr>
-            </w:pPr>
-          </w:p>
-        </w:tc>
-        <w:tc>
-          <w:tcPr>
-            <w:tcW w:w="1590" w:type="dxa"/>
-          </w:tcPr>
-          <w:p>
-            <w:pPr>
-              <w:rPr>
-                <w:rFonts w:ascii="Times New Roman" w:hAnsi="Times New Roman" w:cs="Times New Roman"/>
-                <w:sz w:val="20"/>
-                <w:szCs w:val="20"/>
-              </w:rPr>
-            </w:pPr>
-          </w:p>
-        </w:tc>
-        <w:tc>
-          <w:tcPr>
-            <w:tcW w:w="1843" w:type="dxa"/>
-          </w:tcPr>
-          <w:p>
-            <w:pPr>
-              <w:rPr>
-                <w:rFonts w:ascii="Times New Roman" w:hAnsi="Times New Roman" w:cs="Times New Roman"/>
-                <w:sz w:val="20"/>
-                <w:szCs w:val="20"/>
-              </w:rPr>
-            </w:pPr>
-          </w:p>
-        </w:tc>
-      </w:tr>
-      <w:tr>
-        <w:tc>
-          <w:tcPr>
-            <w:tcW w:w="1985" w:type="dxa"/>
-          </w:tcPr>
-          <w:p>
-            <w:pPr>
-              <w:rPr>
-                <w:rFonts w:ascii="Times New Roman" w:hAnsi="Times New Roman" w:cs="Times New Roman"/>
-                <w:sz w:val="20"/>
-                <w:szCs w:val="20"/>
-              </w:rPr>
-            </w:pPr>
-          </w:p>
-        </w:tc>
-        <w:tc>
-          <w:tcPr>
-            <w:tcW w:w="2552" w:type="dxa"/>
-          </w:tcPr>
-          <w:p>
-            <w:pPr>
-              <w:rPr>
-                <w:rFonts w:ascii="Times New Roman" w:hAnsi="Times New Roman" w:cs="Times New Roman"/>
-                <w:sz w:val="20"/>
-                <w:szCs w:val="20"/>
-              </w:rPr>
-            </w:pPr>
-          </w:p>
-        </w:tc>
-        <w:tc>
-          <w:tcPr>
-            <w:tcW w:w="2095" w:type="dxa"/>
-          </w:tcPr>
-          <w:p>
-            <w:pPr>
-              <w:rPr>
-                <w:rFonts w:ascii="Times New Roman" w:hAnsi="Times New Roman" w:cs="Times New Roman"/>
-                <w:sz w:val="20"/>
-                <w:szCs w:val="20"/>
-              </w:rPr>
-            </w:pPr>
-          </w:p>
-        </w:tc>
-        <w:tc>
-          <w:tcPr>
-            <w:tcW w:w="1590" w:type="dxa"/>
-          </w:tcPr>
-          <w:p>
-            <w:pPr>
-              <w:rPr>
-                <w:rFonts w:ascii="Times New Roman" w:hAnsi="Times New Roman" w:cs="Times New Roman"/>
-                <w:sz w:val="20"/>
-                <w:szCs w:val="20"/>
-              </w:rPr>
-            </w:pPr>
-          </w:p>
-        </w:tc>
-        <w:tc>
-          <w:tcPr>
-            <w:tcW w:w="1843" w:type="dxa"/>
-          </w:tcPr>
-          <w:p>
-            <w:pPr>
-              <w:rPr>
-                <w:rFonts w:ascii="Times New Roman" w:hAnsi="Times New Roman" w:cs="Times New Roman"/>
-                <w:sz w:val="20"/>
-                <w:szCs w:val="20"/>
-              </w:rPr>
-            </w:pPr>
-          </w:p>
-        </w:tc>
-      </w:tr>
-      <w:tr>
-        <w:tc>
-          <w:tcPr>
-            <w:tcW w:w="1985" w:type="dxa"/>
-          </w:tcPr>
-          <w:p>
-            <w:pPr>
-              <w:rPr>
-                <w:rFonts w:ascii="Times New Roman" w:hAnsi="Times New Roman" w:cs="Times New Roman"/>
-                <w:sz w:val="20"/>
-                <w:szCs w:val="20"/>
-              </w:rPr>
-            </w:pPr>
-          </w:p>
-        </w:tc>
-        <w:tc>
-          <w:tcPr>
-            <w:tcW w:w="2552" w:type="dxa"/>
-          </w:tcPr>
-          <w:p>
-            <w:pPr>
-              <w:rPr>
-                <w:rFonts w:ascii="Times New Roman" w:hAnsi="Times New Roman" w:cs="Times New Roman"/>
-                <w:sz w:val="20"/>
-                <w:szCs w:val="20"/>
-              </w:rPr>
-            </w:pPr>
-          </w:p>
-        </w:tc>
-        <w:tc>
-          <w:tcPr>
-            <w:tcW w:w="2095" w:type="dxa"/>
-          </w:tcPr>
-          <w:p>
-            <w:pPr>
-              <w:rPr>
-                <w:rFonts w:ascii="Times New Roman" w:hAnsi="Times New Roman" w:cs="Times New Roman"/>
-                <w:sz w:val="20"/>
-                <w:szCs w:val="20"/>
-              </w:rPr>
-            </w:pPr>
-          </w:p>
-        </w:tc>
-        <w:tc>
-          <w:tcPr>
-            <w:tcW w:w="1590" w:type="dxa"/>
-          </w:tcPr>
-          <w:p>
-            <w:pPr>
-              <w:rPr>
-                <w:rFonts w:ascii="Times New Roman" w:hAnsi="Times New Roman" w:cs="Times New Roman"/>
-                <w:sz w:val="20"/>
-                <w:szCs w:val="20"/>
-              </w:rPr>
-            </w:pPr>
-          </w:p>
-        </w:tc>
-        <w:tc>
-          <w:tcPr>
-            <w:tcW w:w="1843" w:type="dxa"/>
-          </w:tcPr>
-          <w:p>
-            <w:pPr>
-              <w:rPr>
-                <w:rFonts w:ascii="Times New Roman" w:hAnsi="Times New Roman" w:cs="Times New Roman"/>
-                <w:sz w:val="20"/>
-                <w:szCs w:val="20"/>
-              </w:rPr>
-            </w:pPr>
-          </w:p>
-        </w:tc>
-      </w:tr>
-      <w:tr>
-        <w:tc>
-          <w:tcPr>
-            <w:tcW w:w="1985" w:type="dxa"/>
-          </w:tcPr>
-          <w:p>
-            <w:pPr>
-              <w:rPr>
-                <w:rFonts w:ascii="Times New Roman" w:hAnsi="Times New Roman" w:cs="Times New Roman"/>
-                <w:sz w:val="20"/>
-                <w:szCs w:val="20"/>
-              </w:rPr>
-            </w:pPr>
-          </w:p>
-        </w:tc>
-        <w:tc>
-          <w:tcPr>
-            <w:tcW w:w="2552" w:type="dxa"/>
-          </w:tcPr>
-          <w:p>
-            <w:pPr>
-              <w:rPr>
-                <w:rFonts w:ascii="Times New Roman" w:hAnsi="Times New Roman" w:cs="Times New Roman"/>
-                <w:sz w:val="20"/>
-                <w:szCs w:val="20"/>
-              </w:rPr>
-            </w:pPr>
-          </w:p>
-        </w:tc>
-        <w:tc>
-          <w:tcPr>
-            <w:tcW w:w="2095" w:type="dxa"/>
-          </w:tcPr>
-          <w:p>
-            <w:pPr>
-              <w:rPr>
-                <w:rFonts w:ascii="Times New Roman" w:hAnsi="Times New Roman" w:cs="Times New Roman"/>
-                <w:sz w:val="20"/>
-                <w:szCs w:val="20"/>
-              </w:rPr>
-            </w:pPr>
-          </w:p>
-        </w:tc>
-        <w:tc>
-          <w:tcPr>
-            <w:tcW w:w="1590" w:type="dxa"/>
-          </w:tcPr>
-          <w:p>
-            <w:pPr>
-              <w:rPr>
-                <w:rFonts w:ascii="Times New Roman" w:hAnsi="Times New Roman" w:cs="Times New Roman"/>
-                <w:sz w:val="20"/>
-                <w:szCs w:val="20"/>
-              </w:rPr>
-            </w:pPr>
-          </w:p>
-        </w:tc>
-        <w:tc>
-          <w:tcPr>
-            <w:tcW w:w="1843" w:type="dxa"/>
-          </w:tcPr>
-          <w:p>
-            <w:pPr>
-              <w:rPr>
-                <w:rFonts w:ascii="Times New Roman" w:hAnsi="Times New Roman" w:cs="Times New Roman"/>
-                <w:sz w:val="20"/>
-                <w:szCs w:val="20"/>
-              </w:rPr>
-            </w:pPr>
-          </w:p>
-        </w:tc>
-      </w:tr>
-      <w:tr>
-        <w:tc>
-          <w:tcPr>
-            <w:tcW w:w="1985" w:type="dxa"/>
-          </w:tcPr>
-          <w:p>
-            <w:pPr>
-              <w:rPr>
-                <w:rFonts w:ascii="Times New Roman" w:hAnsi="Times New Roman" w:cs="Times New Roman"/>
-                <w:sz w:val="20"/>
-                <w:szCs w:val="20"/>
-              </w:rPr>
-            </w:pPr>
-          </w:p>
-        </w:tc>
-        <w:tc>
-          <w:tcPr>
-            <w:tcW w:w="2552" w:type="dxa"/>
-          </w:tcPr>
-          <w:p>
-            <w:pPr>
-              <w:rPr>
-                <w:rFonts w:ascii="Times New Roman" w:hAnsi="Times New Roman" w:cs="Times New Roman"/>
-                <w:sz w:val="20"/>
-                <w:szCs w:val="20"/>
-              </w:rPr>
-            </w:pPr>
-          </w:p>
-        </w:tc>
-        <w:tc>
-          <w:tcPr>
-            <w:tcW w:w="2095" w:type="dxa"/>
-          </w:tcPr>
-          <w:p>
-            <w:pPr>
-              <w:rPr>
-                <w:rFonts w:ascii="Times New Roman" w:hAnsi="Times New Roman" w:cs="Times New Roman"/>
-                <w:sz w:val="20"/>
-                <w:szCs w:val="20"/>
-              </w:rPr>
-            </w:pPr>
-          </w:p>
-        </w:tc>
-        <w:tc>
-          <w:tcPr>
-            <w:tcW w:w="1590" w:type="dxa"/>
-          </w:tcPr>
-          <w:p>
-            <w:pPr>
-              <w:rPr>
-                <w:rFonts w:ascii="Times New Roman" w:hAnsi="Times New Roman" w:cs="Times New Roman"/>
-                <w:sz w:val="20"/>
-                <w:szCs w:val="20"/>
-              </w:rPr>
-            </w:pPr>
-          </w:p>
-        </w:tc>
-        <w:tc>
-          <w:tcPr>
-            <w:tcW w:w="1843" w:type="dxa"/>
-          </w:tcPr>
-          <w:p>
-            <w:pPr>
-              <w:rPr>
-                <w:rFonts w:ascii="Times New Roman" w:hAnsi="Times New Roman" w:cs="Times New Roman"/>
-                <w:sz w:val="20"/>
-                <w:szCs w:val="20"/>
-              </w:rPr>
-            </w:pPr>
-          </w:p>
-        </w:tc>
-      </w:tr>
-      <w:tr>
-        <w:tc>
-          <w:tcPr>
-            <w:tcW w:w="1985" w:type="dxa"/>
-          </w:tcPr>
-          <w:p>
-            <w:pPr>
-              <w:rPr>
-                <w:rFonts w:ascii="Times New Roman" w:hAnsi="Times New Roman" w:cs="Times New Roman"/>
-                <w:sz w:val="20"/>
-                <w:szCs w:val="20"/>
-              </w:rPr>
-            </w:pPr>
-          </w:p>
-        </w:tc>
-        <w:tc>
-          <w:tcPr>
-            <w:tcW w:w="2552" w:type="dxa"/>
-          </w:tcPr>
-          <w:p>
-            <w:pPr>
-              <w:rPr>
-                <w:rFonts w:ascii="Times New Roman" w:hAnsi="Times New Roman" w:cs="Times New Roman"/>
-                <w:sz w:val="20"/>
-                <w:szCs w:val="20"/>
-              </w:rPr>
-            </w:pPr>
-          </w:p>
-        </w:tc>
-        <w:tc>
-          <w:tcPr>
-            <w:tcW w:w="2095" w:type="dxa"/>
-          </w:tcPr>
-          <w:p>
-            <w:pPr>
-              <w:rPr>
-                <w:rFonts w:ascii="Times New Roman" w:hAnsi="Times New Roman" w:cs="Times New Roman"/>
-                <w:sz w:val="20"/>
-                <w:szCs w:val="20"/>
-              </w:rPr>
-            </w:pPr>
-          </w:p>
-        </w:tc>
-        <w:tc>
-          <w:tcPr>
-            <w:tcW w:w="1590" w:type="dxa"/>
-          </w:tcPr>
-          <w:p>
-            <w:pPr>
-              <w:rPr>
-                <w:rFonts w:ascii="Times New Roman" w:hAnsi="Times New Roman" w:cs="Times New Roman"/>
-                <w:sz w:val="20"/>
-                <w:szCs w:val="20"/>
-              </w:rPr>
-            </w:pPr>
-          </w:p>
-        </w:tc>
-        <w:tc>
-          <w:tcPr>
-            <w:tcW w:w="1843" w:type="dxa"/>
-          </w:tcPr>
-          <w:p>
-            <w:pPr>
-              <w:rPr>
-                <w:rFonts w:ascii="Times New Roman" w:hAnsi="Times New Roman" w:cs="Times New Roman"/>
-                <w:sz w:val="20"/>
-                <w:szCs w:val="20"/>
-              </w:rPr>
-            </w:pPr>
-          </w:p>
-        </w:tc>
-      </w:tr>
-      <w:tr>
-        <w:tc>
-          <w:tcPr>
-            <w:tcW w:w="1985" w:type="dxa"/>
-          </w:tcPr>
-          <w:p>
-            <w:pPr>
-              <w:rPr>
-                <w:rFonts w:ascii="Times New Roman" w:hAnsi="Times New Roman" w:cs="Times New Roman"/>
-                <w:sz w:val="20"/>
-                <w:szCs w:val="20"/>
-              </w:rPr>
-            </w:pPr>
-          </w:p>
-        </w:tc>
-        <w:tc>
-          <w:tcPr>
-            <w:tcW w:w="2552" w:type="dxa"/>
-          </w:tcPr>
-          <w:p>
-            <w:pPr>
-              <w:rPr>
-                <w:rFonts w:ascii="Times New Roman" w:hAnsi="Times New Roman" w:cs="Times New Roman"/>
-                <w:sz w:val="20"/>
-                <w:szCs w:val="20"/>
-              </w:rPr>
-            </w:pPr>
-          </w:p>
-        </w:tc>
-        <w:tc>
-          <w:tcPr>
-            <w:tcW w:w="2095" w:type="dxa"/>
-          </w:tcPr>
-          <w:p>
-            <w:pPr>
-              <w:rPr>
-                <w:rFonts w:ascii="Times New Roman" w:hAnsi="Times New Roman" w:cs="Times New Roman"/>
-                <w:sz w:val="20"/>
-                <w:szCs w:val="20"/>
-              </w:rPr>
-            </w:pPr>
-          </w:p>
-        </w:tc>
-        <w:tc>
-          <w:tcPr>
-            <w:tcW w:w="1590" w:type="dxa"/>
-          </w:tcPr>
-          <w:p>
-            <w:pPr>
-              <w:rPr>
-                <w:rFonts w:ascii="Times New Roman" w:hAnsi="Times New Roman" w:cs="Times New Roman"/>
-                <w:sz w:val="20"/>
-                <w:szCs w:val="20"/>
-              </w:rPr>
-            </w:pPr>
-          </w:p>
-        </w:tc>
-        <w:tc>
-          <w:tcPr>
-            <w:tcW w:w="1843" w:type="dxa"/>
-          </w:tcPr>
-          <w:p>
-            <w:pPr>
-              <w:rPr>
-                <w:rFonts w:ascii="Times New Roman" w:hAnsi="Times New Roman" w:cs="Times New Roman"/>
-                <w:sz w:val="20"/>
-                <w:szCs w:val="20"/>
-              </w:rPr>
-            </w:pPr>
-          </w:p>
-        </w:tc>
-      </w:tr>
-      <w:tr>
-        <w:tc>
-          <w:tcPr>
-            <w:tcW w:w="1985" w:type="dxa"/>
-          </w:tcPr>
-          <w:p>
-            <w:pPr>
-              <w:rPr>
-                <w:rFonts w:ascii="Times New Roman" w:hAnsi="Times New Roman" w:cs="Times New Roman"/>
-                <w:sz w:val="20"/>
-                <w:szCs w:val="20"/>
-              </w:rPr>
-            </w:pPr>
-          </w:p>
-        </w:tc>
-        <w:tc>
-          <w:tcPr>
-            <w:tcW w:w="2552" w:type="dxa"/>
-          </w:tcPr>
-          <w:p>
-            <w:pPr>
-              <w:rPr>
-                <w:rFonts w:ascii="Times New Roman" w:hAnsi="Times New Roman" w:cs="Times New Roman"/>
-                <w:sz w:val="20"/>
-                <w:szCs w:val="20"/>
-              </w:rPr>
-            </w:pPr>
-          </w:p>
-        </w:tc>
-        <w:tc>
-          <w:tcPr>
-            <w:tcW w:w="2095" w:type="dxa"/>
-          </w:tcPr>
-          <w:p>
-            <w:pPr>
-              <w:rPr>
-                <w:rFonts w:ascii="Times New Roman" w:hAnsi="Times New Roman" w:cs="Times New Roman"/>
-                <w:sz w:val="20"/>
-                <w:szCs w:val="20"/>
-              </w:rPr>
-            </w:pPr>
-          </w:p>
-        </w:tc>
-        <w:tc>
-          <w:tcPr>
-            <w:tcW w:w="1590" w:type="dxa"/>
-          </w:tcPr>
-          <w:p>
-            <w:pPr>
-              <w:rPr>
-                <w:rFonts w:ascii="Times New Roman" w:hAnsi="Times New Roman" w:cs="Times New Roman"/>
-                <w:sz w:val="20"/>
-                <w:szCs w:val="20"/>
-              </w:rPr>
-            </w:pPr>
-          </w:p>
-        </w:tc>
-        <w:tc>
-          <w:tcPr>
-            <w:tcW w:w="1843" w:type="dxa"/>
-          </w:tcPr>
-          <w:p>
-            <w:pPr>
-              <w:rPr>
-                <w:rFonts w:ascii="Times New Roman" w:hAnsi="Times New Roman" w:cs="Times New Roman"/>
-                <w:sz w:val="20"/>
-                <w:szCs w:val="20"/>
-              </w:rPr>
-            </w:pPr>
-          </w:p>
-        </w:tc>
-      </w:tr>
-      <w:tr>
-        <w:tc>
-          <w:tcPr>
-            <w:tcW w:w="1985" w:type="dxa"/>
-          </w:tcPr>
-          <w:p>
-            <w:pPr>
-              <w:rPr>
-                <w:rFonts w:ascii="Times New Roman" w:hAnsi="Times New Roman" w:cs="Times New Roman"/>
-                <w:sz w:val="20"/>
-                <w:szCs w:val="20"/>
-              </w:rPr>
-            </w:pPr>
-          </w:p>
-        </w:tc>
-        <w:tc>
-          <w:tcPr>
-            <w:tcW w:w="2552" w:type="dxa"/>
-          </w:tcPr>
-          <w:p>
-            <w:pPr>
-              <w:rPr>
-                <w:rFonts w:ascii="Times New Roman" w:hAnsi="Times New Roman" w:cs="Times New Roman"/>
-                <w:sz w:val="20"/>
-                <w:szCs w:val="20"/>
-              </w:rPr>
-            </w:pPr>
-          </w:p>
-        </w:tc>
-        <w:tc>
-          <w:tcPr>
-            <w:tcW w:w="2095" w:type="dxa"/>
-          </w:tcPr>
-          <w:p>
-            <w:pPr>
-              <w:rPr>
-                <w:rFonts w:ascii="Times New Roman" w:hAnsi="Times New Roman" w:cs="Times New Roman"/>
-                <w:sz w:val="20"/>
-                <w:szCs w:val="20"/>
-              </w:rPr>
-            </w:pPr>
-          </w:p>
-        </w:tc>
-        <w:tc>
-          <w:tcPr>
-            <w:tcW w:w="1590" w:type="dxa"/>
-          </w:tcPr>
-          <w:p>
-            <w:pPr>
-              <w:rPr>
-                <w:rFonts w:ascii="Times New Roman" w:hAnsi="Times New Roman" w:cs="Times New Roman"/>
-                <w:sz w:val="20"/>
-                <w:szCs w:val="20"/>
-              </w:rPr>
-            </w:pPr>
-          </w:p>
-        </w:tc>
-        <w:tc>
-          <w:tcPr>
-            <w:tcW w:w="1843" w:type="dxa"/>
-          </w:tcPr>
-          <w:p>
-            <w:pPr>
-              <w:rPr>
-                <w:rFonts w:ascii="Times New Roman" w:hAnsi="Times New Roman" w:cs="Times New Roman"/>
-                <w:sz w:val="20"/>
-                <w:szCs w:val="20"/>
-              </w:rPr>
-            </w:pPr>
-          </w:p>
-        </w:tc>
-      </w:tr>
-      <w:tr>
-        <w:tc>
-          <w:tcPr>
-            <w:tcW w:w="1985" w:type="dxa"/>
-          </w:tcPr>
-          <w:p>
-            <w:pPr>
-              <w:rPr>
-                <w:rFonts w:ascii="Times New Roman" w:hAnsi="Times New Roman" w:cs="Times New Roman"/>
-                <w:sz w:val="20"/>
-                <w:szCs w:val="20"/>
-              </w:rPr>
-            </w:pPr>
           </w:p>
           <w:p>
             <w:pPr>
@@ -10134,7 +10828,6 @@
           <w:sz w:val="24"/>
           <w:szCs w:val="24"/>
         </w:rPr>
-        <w:lastRenderedPageBreak/>
         <w:t>Using a database as part of a possible evolution strategy could dramatically improve the program performance as such systems are optimized for such tasks, often implementing a lookup table with constant access time.</w:t>
       </w:r>
     </w:p>
@@ -12355,7 +13048,7 @@
 </file>
 
 <file path=customXml/itemProps1.xml><?xml version="1.0" encoding="utf-8"?>
-<ds:datastoreItem xmlns:ds="http://schemas.openxmlformats.org/officeDocument/2006/customXml" ds:itemID="{D10C0816-825B-4599-924E-023E132C76AF}">
+<ds:datastoreItem xmlns:ds="http://schemas.openxmlformats.org/officeDocument/2006/customXml" ds:itemID="{E2A0688C-F138-4467-AFBD-20F4BD919284}">
   <ds:schemaRefs>
     <ds:schemaRef ds:uri="http://schemas.openxmlformats.org/officeDocument/2006/bibliography"/>
   </ds:schemaRefs>

</xml_diff>